<commit_message>
Feat(Rapport): Modification de la table de la matière
</commit_message>
<xml_diff>
--- a/Doc/cicd-todo-app_Rapport.docx
+++ b/Doc/cicd-todo-app_Rapport.docx
@@ -7,13 +7,15 @@
         <w:pStyle w:val="Titre"/>
       </w:pPr>
       <w:r>
-        <w:t xml:space="preserve">Titre </w:t>
+        <w:t>CICD-</w:t>
       </w:r>
+      <w:proofErr w:type="spellStart"/>
       <w:r>
-        <w:t xml:space="preserve">(nom) </w:t>
+        <w:t>todo</w:t>
       </w:r>
+      <w:proofErr w:type="spellEnd"/>
       <w:r>
-        <w:t>du projet</w:t>
+        <w:t>-app</w:t>
       </w:r>
     </w:p>
     <w:p>
@@ -100,7 +102,26 @@
         <w:jc w:val="center"/>
       </w:pPr>
       <w:r>
-        <w:t>Nom de l’auteur – Classe</w:t>
+        <w:t xml:space="preserve">Mathieu Bamert, </w:t>
+      </w:r>
+      <w:proofErr w:type="spellStart"/>
+      <w:r>
+        <w:t>Yosef</w:t>
+      </w:r>
+      <w:proofErr w:type="spellEnd"/>
+      <w:r>
+        <w:t xml:space="preserve"> </w:t>
+      </w:r>
+      <w:proofErr w:type="spellStart"/>
+      <w:r>
+        <w:t>Nademo</w:t>
+      </w:r>
+      <w:proofErr w:type="spellEnd"/>
+      <w:r>
+        <w:t xml:space="preserve"> – C</w:t>
+      </w:r>
+      <w:r>
+        <w:t>ID 2B</w:t>
       </w:r>
     </w:p>
     <w:p>
@@ -108,7 +129,7 @@
         <w:jc w:val="center"/>
       </w:pPr>
       <w:r>
-        <w:t>Lieu</w:t>
+        <w:t>Lausanne</w:t>
       </w:r>
     </w:p>
     <w:p>
@@ -116,7 +137,7 @@
         <w:jc w:val="center"/>
       </w:pPr>
       <w:r>
-        <w:t>Durée</w:t>
+        <w:t>32p</w:t>
       </w:r>
     </w:p>
     <w:p>
@@ -124,16 +145,13 @@
         <w:jc w:val="center"/>
       </w:pPr>
       <w:r>
-        <w:t>Nom du chef de projet</w:t>
+        <w:t xml:space="preserve">Aurélie </w:t>
       </w:r>
-    </w:p>
-    <w:p>
-      <w:pPr>
-        <w:jc w:val="center"/>
-      </w:pPr>
+      <w:proofErr w:type="spellStart"/>
       <w:r>
-        <w:t>(Nom et adresse du mandant)</w:t>
+        <w:t>Curchod</w:t>
       </w:r>
+      <w:proofErr w:type="spellEnd"/>
     </w:p>
     <w:p>
       <w:pPr>
@@ -160,8 +178,10 @@
           <w:bCs w:val="0"/>
           <w:caps w:val="0"/>
           <w:noProof/>
-          <w:sz w:val="22"/>
-          <w:szCs w:val="22"/>
+          <w:kern w:val="2"/>
+          <w:sz w:val="24"/>
+          <w:szCs w:val="24"/>
+          <w14:ligatures w14:val="standardContextual"/>
         </w:rPr>
       </w:pPr>
       <w:r>
@@ -197,7 +217,7 @@
         </w:rPr>
         <w:fldChar w:fldCharType="separate"/>
       </w:r>
-      <w:hyperlink w:anchor="_Toc308526316" w:history="1">
+      <w:hyperlink w:anchor="_Toc214871902" w:history="1">
         <w:r>
           <w:rPr>
             <w:rStyle w:val="Lienhypertexte"/>
@@ -212,8 +232,10 @@
             <w:bCs w:val="0"/>
             <w:caps w:val="0"/>
             <w:noProof/>
-            <w:sz w:val="22"/>
-            <w:szCs w:val="22"/>
+            <w:kern w:val="2"/>
+            <w:sz w:val="24"/>
+            <w:szCs w:val="24"/>
+            <w14:ligatures w14:val="standardContextual"/>
           </w:rPr>
           <w:tab/>
         </w:r>
@@ -243,7 +265,7 @@
             <w:noProof/>
             <w:webHidden/>
           </w:rPr>
-          <w:instrText xml:space="preserve"> PAGEREF _Toc308526316 \h </w:instrText>
+          <w:instrText xml:space="preserve"> PAGEREF _Toc214871902 \h </w:instrText>
         </w:r>
         <w:r>
           <w:rPr>
@@ -285,11 +307,13 @@
           <w:rFonts w:eastAsiaTheme="minorEastAsia" w:cstheme="minorBidi"/>
           <w:smallCaps w:val="0"/>
           <w:noProof/>
-          <w:sz w:val="22"/>
-          <w:szCs w:val="22"/>
+          <w:kern w:val="2"/>
+          <w:sz w:val="24"/>
+          <w:szCs w:val="24"/>
+          <w14:ligatures w14:val="standardContextual"/>
         </w:rPr>
       </w:pPr>
-      <w:hyperlink w:anchor="_Toc308526317" w:history="1">
+      <w:hyperlink w:anchor="_Toc214871903" w:history="1">
         <w:r>
           <w:rPr>
             <w:rStyle w:val="Lienhypertexte"/>
@@ -302,8 +326,10 @@
             <w:rFonts w:eastAsiaTheme="minorEastAsia" w:cstheme="minorBidi"/>
             <w:smallCaps w:val="0"/>
             <w:noProof/>
-            <w:sz w:val="22"/>
-            <w:szCs w:val="22"/>
+            <w:kern w:val="2"/>
+            <w:sz w:val="24"/>
+            <w:szCs w:val="24"/>
+            <w14:ligatures w14:val="standardContextual"/>
           </w:rPr>
           <w:tab/>
         </w:r>
@@ -333,7 +359,7 @@
             <w:noProof/>
             <w:webHidden/>
           </w:rPr>
-          <w:instrText xml:space="preserve"> PAGEREF _Toc308526317 \h </w:instrText>
+          <w:instrText xml:space="preserve"> PAGEREF _Toc214871903 \h </w:instrText>
         </w:r>
         <w:r>
           <w:rPr>
@@ -375,11 +401,13 @@
           <w:rFonts w:eastAsiaTheme="minorEastAsia" w:cstheme="minorBidi"/>
           <w:smallCaps w:val="0"/>
           <w:noProof/>
-          <w:sz w:val="22"/>
-          <w:szCs w:val="22"/>
+          <w:kern w:val="2"/>
+          <w:sz w:val="24"/>
+          <w:szCs w:val="24"/>
+          <w14:ligatures w14:val="standardContextual"/>
         </w:rPr>
       </w:pPr>
-      <w:hyperlink w:anchor="_Toc308526318" w:history="1">
+      <w:hyperlink w:anchor="_Toc214871904" w:history="1">
         <w:r>
           <w:rPr>
             <w:rStyle w:val="Lienhypertexte"/>
@@ -392,8 +420,10 @@
             <w:rFonts w:eastAsiaTheme="minorEastAsia" w:cstheme="minorBidi"/>
             <w:smallCaps w:val="0"/>
             <w:noProof/>
-            <w:sz w:val="22"/>
-            <w:szCs w:val="22"/>
+            <w:kern w:val="2"/>
+            <w:sz w:val="24"/>
+            <w:szCs w:val="24"/>
+            <w14:ligatures w14:val="standardContextual"/>
           </w:rPr>
           <w:tab/>
         </w:r>
@@ -423,7 +453,7 @@
             <w:noProof/>
             <w:webHidden/>
           </w:rPr>
-          <w:instrText xml:space="preserve"> PAGEREF _Toc308526318 \h </w:instrText>
+          <w:instrText xml:space="preserve"> PAGEREF _Toc214871904 \h </w:instrText>
         </w:r>
         <w:r>
           <w:rPr>
@@ -465,11 +495,13 @@
           <w:rFonts w:eastAsiaTheme="minorEastAsia" w:cstheme="minorBidi"/>
           <w:smallCaps w:val="0"/>
           <w:noProof/>
-          <w:sz w:val="22"/>
-          <w:szCs w:val="22"/>
+          <w:kern w:val="2"/>
+          <w:sz w:val="24"/>
+          <w:szCs w:val="24"/>
+          <w14:ligatures w14:val="standardContextual"/>
         </w:rPr>
       </w:pPr>
-      <w:hyperlink w:anchor="_Toc308526319" w:history="1">
+      <w:hyperlink w:anchor="_Toc214871905" w:history="1">
         <w:r>
           <w:rPr>
             <w:rStyle w:val="Lienhypertexte"/>
@@ -482,8 +514,10 @@
             <w:rFonts w:eastAsiaTheme="minorEastAsia" w:cstheme="minorBidi"/>
             <w:smallCaps w:val="0"/>
             <w:noProof/>
-            <w:sz w:val="22"/>
-            <w:szCs w:val="22"/>
+            <w:kern w:val="2"/>
+            <w:sz w:val="24"/>
+            <w:szCs w:val="24"/>
+            <w14:ligatures w14:val="standardContextual"/>
           </w:rPr>
           <w:tab/>
         </w:r>
@@ -513,7 +547,7 @@
             <w:noProof/>
             <w:webHidden/>
           </w:rPr>
-          <w:instrText xml:space="preserve"> PAGEREF _Toc308526319 \h </w:instrText>
+          <w:instrText xml:space="preserve"> PAGEREF _Toc214871905 \h </w:instrText>
         </w:r>
         <w:r>
           <w:rPr>
@@ -555,11 +589,13 @@
           <w:rFonts w:eastAsiaTheme="minorEastAsia" w:cstheme="minorBidi"/>
           <w:smallCaps w:val="0"/>
           <w:noProof/>
-          <w:sz w:val="22"/>
-          <w:szCs w:val="22"/>
+          <w:kern w:val="2"/>
+          <w:sz w:val="24"/>
+          <w:szCs w:val="24"/>
+          <w14:ligatures w14:val="standardContextual"/>
         </w:rPr>
       </w:pPr>
-      <w:hyperlink w:anchor="_Toc308526320" w:history="1">
+      <w:hyperlink w:anchor="_Toc214871906" w:history="1">
         <w:r>
           <w:rPr>
             <w:rStyle w:val="Lienhypertexte"/>
@@ -572,8 +608,10 @@
             <w:rFonts w:eastAsiaTheme="minorEastAsia" w:cstheme="minorBidi"/>
             <w:smallCaps w:val="0"/>
             <w:noProof/>
-            <w:sz w:val="22"/>
-            <w:szCs w:val="22"/>
+            <w:kern w:val="2"/>
+            <w:sz w:val="24"/>
+            <w:szCs w:val="24"/>
+            <w14:ligatures w14:val="standardContextual"/>
           </w:rPr>
           <w:tab/>
         </w:r>
@@ -603,7 +641,7 @@
             <w:noProof/>
             <w:webHidden/>
           </w:rPr>
-          <w:instrText xml:space="preserve"> PAGEREF _Toc308526320 \h </w:instrText>
+          <w:instrText xml:space="preserve"> PAGEREF _Toc214871906 \h </w:instrText>
         </w:r>
         <w:r>
           <w:rPr>
@@ -624,920 +662,6 @@
             <w:webHidden/>
           </w:rPr>
           <w:t>3</w:t>
-        </w:r>
-        <w:r>
-          <w:rPr>
-            <w:noProof/>
-            <w:webHidden/>
-          </w:rPr>
-          <w:fldChar w:fldCharType="end"/>
-        </w:r>
-      </w:hyperlink>
-    </w:p>
-    <w:p>
-      <w:pPr>
-        <w:pStyle w:val="TM2"/>
-        <w:tabs>
-          <w:tab w:val="left" w:pos="800"/>
-          <w:tab w:val="right" w:leader="dot" w:pos="9060"/>
-        </w:tabs>
-        <w:rPr>
-          <w:rFonts w:eastAsiaTheme="minorEastAsia" w:cstheme="minorBidi"/>
-          <w:smallCaps w:val="0"/>
-          <w:noProof/>
-          <w:sz w:val="22"/>
-          <w:szCs w:val="22"/>
-        </w:rPr>
-      </w:pPr>
-      <w:hyperlink w:anchor="_Toc308526321" w:history="1">
-        <w:r>
-          <w:rPr>
-            <w:rStyle w:val="Lienhypertexte"/>
-            <w:noProof/>
-          </w:rPr>
-          <w:t>1.5</w:t>
-        </w:r>
-        <w:r>
-          <w:rPr>
-            <w:rFonts w:eastAsiaTheme="minorEastAsia" w:cstheme="minorBidi"/>
-            <w:smallCaps w:val="0"/>
-            <w:noProof/>
-            <w:sz w:val="22"/>
-            <w:szCs w:val="22"/>
-          </w:rPr>
-          <w:tab/>
-        </w:r>
-        <w:r>
-          <w:rPr>
-            <w:rStyle w:val="Lienhypertexte"/>
-            <w:noProof/>
-          </w:rPr>
-          <w:t>Cahier des charges</w:t>
-        </w:r>
-        <w:r>
-          <w:rPr>
-            <w:noProof/>
-            <w:webHidden/>
-          </w:rPr>
-          <w:tab/>
-        </w:r>
-        <w:r>
-          <w:rPr>
-            <w:noProof/>
-            <w:webHidden/>
-          </w:rPr>
-          <w:fldChar w:fldCharType="begin"/>
-        </w:r>
-        <w:r>
-          <w:rPr>
-            <w:noProof/>
-            <w:webHidden/>
-          </w:rPr>
-          <w:instrText xml:space="preserve"> PAGEREF _Toc308526321 \h </w:instrText>
-        </w:r>
-        <w:r>
-          <w:rPr>
-            <w:noProof/>
-            <w:webHidden/>
-          </w:rPr>
-        </w:r>
-        <w:r>
-          <w:rPr>
-            <w:noProof/>
-            <w:webHidden/>
-          </w:rPr>
-          <w:fldChar w:fldCharType="separate"/>
-        </w:r>
-        <w:r>
-          <w:rPr>
-            <w:noProof/>
-            <w:webHidden/>
-          </w:rPr>
-          <w:t>3</w:t>
-        </w:r>
-        <w:r>
-          <w:rPr>
-            <w:noProof/>
-            <w:webHidden/>
-          </w:rPr>
-          <w:fldChar w:fldCharType="end"/>
-        </w:r>
-      </w:hyperlink>
-    </w:p>
-    <w:p>
-      <w:pPr>
-        <w:pStyle w:val="TM3"/>
-        <w:tabs>
-          <w:tab w:val="left" w:pos="1200"/>
-          <w:tab w:val="right" w:leader="dot" w:pos="9060"/>
-        </w:tabs>
-        <w:rPr>
-          <w:rFonts w:eastAsiaTheme="minorEastAsia" w:cstheme="minorBidi"/>
-          <w:i w:val="0"/>
-          <w:iCs w:val="0"/>
-          <w:noProof/>
-          <w:sz w:val="22"/>
-          <w:szCs w:val="22"/>
-        </w:rPr>
-      </w:pPr>
-      <w:hyperlink w:anchor="_Toc308526322" w:history="1">
-        <w:r>
-          <w:rPr>
-            <w:rStyle w:val="Lienhypertexte"/>
-            <w:noProof/>
-          </w:rPr>
-          <w:t>1.5.1</w:t>
-        </w:r>
-        <w:r>
-          <w:rPr>
-            <w:rFonts w:eastAsiaTheme="minorEastAsia" w:cstheme="minorBidi"/>
-            <w:i w:val="0"/>
-            <w:iCs w:val="0"/>
-            <w:noProof/>
-            <w:sz w:val="22"/>
-            <w:szCs w:val="22"/>
-          </w:rPr>
-          <w:tab/>
-        </w:r>
-        <w:r>
-          <w:rPr>
-            <w:rStyle w:val="Lienhypertexte"/>
-            <w:noProof/>
-          </w:rPr>
-          <w:t>Objectifs et portée du projet (objectifs SMART)</w:t>
-        </w:r>
-        <w:r>
-          <w:rPr>
-            <w:noProof/>
-            <w:webHidden/>
-          </w:rPr>
-          <w:tab/>
-        </w:r>
-        <w:r>
-          <w:rPr>
-            <w:noProof/>
-            <w:webHidden/>
-          </w:rPr>
-          <w:fldChar w:fldCharType="begin"/>
-        </w:r>
-        <w:r>
-          <w:rPr>
-            <w:noProof/>
-            <w:webHidden/>
-          </w:rPr>
-          <w:instrText xml:space="preserve"> PAGEREF _Toc308526322 \h </w:instrText>
-        </w:r>
-        <w:r>
-          <w:rPr>
-            <w:noProof/>
-            <w:webHidden/>
-          </w:rPr>
-        </w:r>
-        <w:r>
-          <w:rPr>
-            <w:noProof/>
-            <w:webHidden/>
-          </w:rPr>
-          <w:fldChar w:fldCharType="separate"/>
-        </w:r>
-        <w:r>
-          <w:rPr>
-            <w:noProof/>
-            <w:webHidden/>
-          </w:rPr>
-          <w:t>3</w:t>
-        </w:r>
-        <w:r>
-          <w:rPr>
-            <w:noProof/>
-            <w:webHidden/>
-          </w:rPr>
-          <w:fldChar w:fldCharType="end"/>
-        </w:r>
-      </w:hyperlink>
-    </w:p>
-    <w:p>
-      <w:pPr>
-        <w:pStyle w:val="TM3"/>
-        <w:tabs>
-          <w:tab w:val="left" w:pos="1200"/>
-          <w:tab w:val="right" w:leader="dot" w:pos="9060"/>
-        </w:tabs>
-        <w:rPr>
-          <w:rFonts w:eastAsiaTheme="minorEastAsia" w:cstheme="minorBidi"/>
-          <w:i w:val="0"/>
-          <w:iCs w:val="0"/>
-          <w:noProof/>
-          <w:sz w:val="22"/>
-          <w:szCs w:val="22"/>
-        </w:rPr>
-      </w:pPr>
-      <w:hyperlink w:anchor="_Toc308526323" w:history="1">
-        <w:r>
-          <w:rPr>
-            <w:rStyle w:val="Lienhypertexte"/>
-            <w:noProof/>
-          </w:rPr>
-          <w:t>1.5.2</w:t>
-        </w:r>
-        <w:r>
-          <w:rPr>
-            <w:rFonts w:eastAsiaTheme="minorEastAsia" w:cstheme="minorBidi"/>
-            <w:i w:val="0"/>
-            <w:iCs w:val="0"/>
-            <w:noProof/>
-            <w:sz w:val="22"/>
-            <w:szCs w:val="22"/>
-          </w:rPr>
-          <w:tab/>
-        </w:r>
-        <w:r>
-          <w:rPr>
-            <w:rStyle w:val="Lienhypertexte"/>
-            <w:noProof/>
-          </w:rPr>
-          <w:t>Caractéristiques des utilisateurs et impacts</w:t>
-        </w:r>
-        <w:r>
-          <w:rPr>
-            <w:noProof/>
-            <w:webHidden/>
-          </w:rPr>
-          <w:tab/>
-        </w:r>
-        <w:r>
-          <w:rPr>
-            <w:noProof/>
-            <w:webHidden/>
-          </w:rPr>
-          <w:fldChar w:fldCharType="begin"/>
-        </w:r>
-        <w:r>
-          <w:rPr>
-            <w:noProof/>
-            <w:webHidden/>
-          </w:rPr>
-          <w:instrText xml:space="preserve"> PAGEREF _Toc308526323 \h </w:instrText>
-        </w:r>
-        <w:r>
-          <w:rPr>
-            <w:noProof/>
-            <w:webHidden/>
-          </w:rPr>
-        </w:r>
-        <w:r>
-          <w:rPr>
-            <w:noProof/>
-            <w:webHidden/>
-          </w:rPr>
-          <w:fldChar w:fldCharType="separate"/>
-        </w:r>
-        <w:r>
-          <w:rPr>
-            <w:noProof/>
-            <w:webHidden/>
-          </w:rPr>
-          <w:t>3</w:t>
-        </w:r>
-        <w:r>
-          <w:rPr>
-            <w:noProof/>
-            <w:webHidden/>
-          </w:rPr>
-          <w:fldChar w:fldCharType="end"/>
-        </w:r>
-      </w:hyperlink>
-    </w:p>
-    <w:p>
-      <w:pPr>
-        <w:pStyle w:val="TM3"/>
-        <w:tabs>
-          <w:tab w:val="left" w:pos="1200"/>
-          <w:tab w:val="right" w:leader="dot" w:pos="9060"/>
-        </w:tabs>
-        <w:rPr>
-          <w:rFonts w:eastAsiaTheme="minorEastAsia" w:cstheme="minorBidi"/>
-          <w:i w:val="0"/>
-          <w:iCs w:val="0"/>
-          <w:noProof/>
-          <w:sz w:val="22"/>
-          <w:szCs w:val="22"/>
-        </w:rPr>
-      </w:pPr>
-      <w:hyperlink w:anchor="_Toc308526324" w:history="1">
-        <w:r>
-          <w:rPr>
-            <w:rStyle w:val="Lienhypertexte"/>
-            <w:noProof/>
-          </w:rPr>
-          <w:t>1.5.3</w:t>
-        </w:r>
-        <w:r>
-          <w:rPr>
-            <w:rFonts w:eastAsiaTheme="minorEastAsia" w:cstheme="minorBidi"/>
-            <w:i w:val="0"/>
-            <w:iCs w:val="0"/>
-            <w:noProof/>
-            <w:sz w:val="22"/>
-            <w:szCs w:val="22"/>
-          </w:rPr>
-          <w:tab/>
-        </w:r>
-        <w:r>
-          <w:rPr>
-            <w:rStyle w:val="Lienhypertexte"/>
-            <w:noProof/>
-          </w:rPr>
-          <w:t>Fonctionnalités requises (du point de vue de l’utilisateur)</w:t>
-        </w:r>
-        <w:r>
-          <w:rPr>
-            <w:noProof/>
-            <w:webHidden/>
-          </w:rPr>
-          <w:tab/>
-        </w:r>
-        <w:r>
-          <w:rPr>
-            <w:noProof/>
-            <w:webHidden/>
-          </w:rPr>
-          <w:fldChar w:fldCharType="begin"/>
-        </w:r>
-        <w:r>
-          <w:rPr>
-            <w:noProof/>
-            <w:webHidden/>
-          </w:rPr>
-          <w:instrText xml:space="preserve"> PAGEREF _Toc308526324 \h </w:instrText>
-        </w:r>
-        <w:r>
-          <w:rPr>
-            <w:noProof/>
-            <w:webHidden/>
-          </w:rPr>
-        </w:r>
-        <w:r>
-          <w:rPr>
-            <w:noProof/>
-            <w:webHidden/>
-          </w:rPr>
-          <w:fldChar w:fldCharType="separate"/>
-        </w:r>
-        <w:r>
-          <w:rPr>
-            <w:noProof/>
-            <w:webHidden/>
-          </w:rPr>
-          <w:t>3</w:t>
-        </w:r>
-        <w:r>
-          <w:rPr>
-            <w:noProof/>
-            <w:webHidden/>
-          </w:rPr>
-          <w:fldChar w:fldCharType="end"/>
-        </w:r>
-      </w:hyperlink>
-    </w:p>
-    <w:p>
-      <w:pPr>
-        <w:pStyle w:val="TM3"/>
-        <w:tabs>
-          <w:tab w:val="left" w:pos="1200"/>
-          <w:tab w:val="right" w:leader="dot" w:pos="9060"/>
-        </w:tabs>
-        <w:rPr>
-          <w:rFonts w:eastAsiaTheme="minorEastAsia" w:cstheme="minorBidi"/>
-          <w:i w:val="0"/>
-          <w:iCs w:val="0"/>
-          <w:noProof/>
-          <w:sz w:val="22"/>
-          <w:szCs w:val="22"/>
-        </w:rPr>
-      </w:pPr>
-      <w:hyperlink w:anchor="_Toc308526325" w:history="1">
-        <w:r>
-          <w:rPr>
-            <w:rStyle w:val="Lienhypertexte"/>
-            <w:noProof/>
-          </w:rPr>
-          <w:t>1.5.4</w:t>
-        </w:r>
-        <w:r>
-          <w:rPr>
-            <w:rFonts w:eastAsiaTheme="minorEastAsia" w:cstheme="minorBidi"/>
-            <w:i w:val="0"/>
-            <w:iCs w:val="0"/>
-            <w:noProof/>
-            <w:sz w:val="22"/>
-            <w:szCs w:val="22"/>
-          </w:rPr>
-          <w:tab/>
-        </w:r>
-        <w:r>
-          <w:rPr>
-            <w:rStyle w:val="Lienhypertexte"/>
-            <w:noProof/>
-          </w:rPr>
-          <w:t>Contraintes</w:t>
-        </w:r>
-        <w:r>
-          <w:rPr>
-            <w:noProof/>
-            <w:webHidden/>
-          </w:rPr>
-          <w:tab/>
-        </w:r>
-        <w:r>
-          <w:rPr>
-            <w:noProof/>
-            <w:webHidden/>
-          </w:rPr>
-          <w:fldChar w:fldCharType="begin"/>
-        </w:r>
-        <w:r>
-          <w:rPr>
-            <w:noProof/>
-            <w:webHidden/>
-          </w:rPr>
-          <w:instrText xml:space="preserve"> PAGEREF _Toc308526325 \h </w:instrText>
-        </w:r>
-        <w:r>
-          <w:rPr>
-            <w:noProof/>
-            <w:webHidden/>
-          </w:rPr>
-        </w:r>
-        <w:r>
-          <w:rPr>
-            <w:noProof/>
-            <w:webHidden/>
-          </w:rPr>
-          <w:fldChar w:fldCharType="separate"/>
-        </w:r>
-        <w:r>
-          <w:rPr>
-            <w:noProof/>
-            <w:webHidden/>
-          </w:rPr>
-          <w:t>3</w:t>
-        </w:r>
-        <w:r>
-          <w:rPr>
-            <w:noProof/>
-            <w:webHidden/>
-          </w:rPr>
-          <w:fldChar w:fldCharType="end"/>
-        </w:r>
-      </w:hyperlink>
-    </w:p>
-    <w:p>
-      <w:pPr>
-        <w:pStyle w:val="TM3"/>
-        <w:tabs>
-          <w:tab w:val="left" w:pos="1200"/>
-          <w:tab w:val="right" w:leader="dot" w:pos="9060"/>
-        </w:tabs>
-        <w:rPr>
-          <w:rFonts w:eastAsiaTheme="minorEastAsia" w:cstheme="minorBidi"/>
-          <w:i w:val="0"/>
-          <w:iCs w:val="0"/>
-          <w:noProof/>
-          <w:sz w:val="22"/>
-          <w:szCs w:val="22"/>
-        </w:rPr>
-      </w:pPr>
-      <w:hyperlink w:anchor="_Toc308526326" w:history="1">
-        <w:r>
-          <w:rPr>
-            <w:rStyle w:val="Lienhypertexte"/>
-            <w:noProof/>
-          </w:rPr>
-          <w:t>1.5.5</w:t>
-        </w:r>
-        <w:r>
-          <w:rPr>
-            <w:rFonts w:eastAsiaTheme="minorEastAsia" w:cstheme="minorBidi"/>
-            <w:i w:val="0"/>
-            <w:iCs w:val="0"/>
-            <w:noProof/>
-            <w:sz w:val="22"/>
-            <w:szCs w:val="22"/>
-          </w:rPr>
-          <w:tab/>
-        </w:r>
-        <w:r>
-          <w:rPr>
-            <w:rStyle w:val="Lienhypertexte"/>
-            <w:noProof/>
-          </w:rPr>
-          <w:t>Travail à réaliser par l'apprenti</w:t>
-        </w:r>
-        <w:r>
-          <w:rPr>
-            <w:noProof/>
-            <w:webHidden/>
-          </w:rPr>
-          <w:tab/>
-        </w:r>
-        <w:r>
-          <w:rPr>
-            <w:noProof/>
-            <w:webHidden/>
-          </w:rPr>
-          <w:fldChar w:fldCharType="begin"/>
-        </w:r>
-        <w:r>
-          <w:rPr>
-            <w:noProof/>
-            <w:webHidden/>
-          </w:rPr>
-          <w:instrText xml:space="preserve"> PAGEREF _Toc308526326 \h </w:instrText>
-        </w:r>
-        <w:r>
-          <w:rPr>
-            <w:noProof/>
-            <w:webHidden/>
-          </w:rPr>
-        </w:r>
-        <w:r>
-          <w:rPr>
-            <w:noProof/>
-            <w:webHidden/>
-          </w:rPr>
-          <w:fldChar w:fldCharType="separate"/>
-        </w:r>
-        <w:r>
-          <w:rPr>
-            <w:noProof/>
-            <w:webHidden/>
-          </w:rPr>
-          <w:t>4</w:t>
-        </w:r>
-        <w:r>
-          <w:rPr>
-            <w:noProof/>
-            <w:webHidden/>
-          </w:rPr>
-          <w:fldChar w:fldCharType="end"/>
-        </w:r>
-      </w:hyperlink>
-    </w:p>
-    <w:p>
-      <w:pPr>
-        <w:pStyle w:val="TM3"/>
-        <w:tabs>
-          <w:tab w:val="left" w:pos="1200"/>
-          <w:tab w:val="right" w:leader="dot" w:pos="9060"/>
-        </w:tabs>
-        <w:rPr>
-          <w:rFonts w:eastAsiaTheme="minorEastAsia" w:cstheme="minorBidi"/>
-          <w:i w:val="0"/>
-          <w:iCs w:val="0"/>
-          <w:noProof/>
-          <w:sz w:val="22"/>
-          <w:szCs w:val="22"/>
-        </w:rPr>
-      </w:pPr>
-      <w:hyperlink w:anchor="_Toc308526327" w:history="1">
-        <w:r>
-          <w:rPr>
-            <w:rStyle w:val="Lienhypertexte"/>
-            <w:noProof/>
-          </w:rPr>
-          <w:t>1.5.6</w:t>
-        </w:r>
-        <w:r>
-          <w:rPr>
-            <w:rFonts w:eastAsiaTheme="minorEastAsia" w:cstheme="minorBidi"/>
-            <w:i w:val="0"/>
-            <w:iCs w:val="0"/>
-            <w:noProof/>
-            <w:sz w:val="22"/>
-            <w:szCs w:val="22"/>
-          </w:rPr>
-          <w:tab/>
-        </w:r>
-        <w:r>
-          <w:rPr>
-            <w:rStyle w:val="Lienhypertexte"/>
-            <w:noProof/>
-          </w:rPr>
-          <w:t>Si le temps le permet …</w:t>
-        </w:r>
-        <w:r>
-          <w:rPr>
-            <w:noProof/>
-            <w:webHidden/>
-          </w:rPr>
-          <w:tab/>
-        </w:r>
-        <w:r>
-          <w:rPr>
-            <w:noProof/>
-            <w:webHidden/>
-          </w:rPr>
-          <w:fldChar w:fldCharType="begin"/>
-        </w:r>
-        <w:r>
-          <w:rPr>
-            <w:noProof/>
-            <w:webHidden/>
-          </w:rPr>
-          <w:instrText xml:space="preserve"> PAGEREF _Toc308526327 \h </w:instrText>
-        </w:r>
-        <w:r>
-          <w:rPr>
-            <w:noProof/>
-            <w:webHidden/>
-          </w:rPr>
-        </w:r>
-        <w:r>
-          <w:rPr>
-            <w:noProof/>
-            <w:webHidden/>
-          </w:rPr>
-          <w:fldChar w:fldCharType="separate"/>
-        </w:r>
-        <w:r>
-          <w:rPr>
-            <w:noProof/>
-            <w:webHidden/>
-          </w:rPr>
-          <w:t>4</w:t>
-        </w:r>
-        <w:r>
-          <w:rPr>
-            <w:noProof/>
-            <w:webHidden/>
-          </w:rPr>
-          <w:fldChar w:fldCharType="end"/>
-        </w:r>
-      </w:hyperlink>
-    </w:p>
-    <w:p>
-      <w:pPr>
-        <w:pStyle w:val="TM3"/>
-        <w:tabs>
-          <w:tab w:val="left" w:pos="1200"/>
-          <w:tab w:val="right" w:leader="dot" w:pos="9060"/>
-        </w:tabs>
-        <w:rPr>
-          <w:rFonts w:eastAsiaTheme="minorEastAsia" w:cstheme="minorBidi"/>
-          <w:i w:val="0"/>
-          <w:iCs w:val="0"/>
-          <w:noProof/>
-          <w:sz w:val="22"/>
-          <w:szCs w:val="22"/>
-        </w:rPr>
-      </w:pPr>
-      <w:hyperlink w:anchor="_Toc308526328" w:history="1">
-        <w:r>
-          <w:rPr>
-            <w:rStyle w:val="Lienhypertexte"/>
-            <w:noProof/>
-          </w:rPr>
-          <w:t>1.5.7</w:t>
-        </w:r>
-        <w:r>
-          <w:rPr>
-            <w:rFonts w:eastAsiaTheme="minorEastAsia" w:cstheme="minorBidi"/>
-            <w:i w:val="0"/>
-            <w:iCs w:val="0"/>
-            <w:noProof/>
-            <w:sz w:val="22"/>
-            <w:szCs w:val="22"/>
-          </w:rPr>
-          <w:tab/>
-        </w:r>
-        <w:r>
-          <w:rPr>
-            <w:rStyle w:val="Lienhypertexte"/>
-            <w:noProof/>
-          </w:rPr>
-          <w:t>Méthodes de validation des solutions</w:t>
-        </w:r>
-        <w:r>
-          <w:rPr>
-            <w:noProof/>
-            <w:webHidden/>
-          </w:rPr>
-          <w:tab/>
-        </w:r>
-        <w:r>
-          <w:rPr>
-            <w:noProof/>
-            <w:webHidden/>
-          </w:rPr>
-          <w:fldChar w:fldCharType="begin"/>
-        </w:r>
-        <w:r>
-          <w:rPr>
-            <w:noProof/>
-            <w:webHidden/>
-          </w:rPr>
-          <w:instrText xml:space="preserve"> PAGEREF _Toc308526328 \h </w:instrText>
-        </w:r>
-        <w:r>
-          <w:rPr>
-            <w:noProof/>
-            <w:webHidden/>
-          </w:rPr>
-        </w:r>
-        <w:r>
-          <w:rPr>
-            <w:noProof/>
-            <w:webHidden/>
-          </w:rPr>
-          <w:fldChar w:fldCharType="separate"/>
-        </w:r>
-        <w:r>
-          <w:rPr>
-            <w:noProof/>
-            <w:webHidden/>
-          </w:rPr>
-          <w:t>4</w:t>
-        </w:r>
-        <w:r>
-          <w:rPr>
-            <w:noProof/>
-            <w:webHidden/>
-          </w:rPr>
-          <w:fldChar w:fldCharType="end"/>
-        </w:r>
-      </w:hyperlink>
-    </w:p>
-    <w:p>
-      <w:pPr>
-        <w:pStyle w:val="TM2"/>
-        <w:tabs>
-          <w:tab w:val="left" w:pos="800"/>
-          <w:tab w:val="right" w:leader="dot" w:pos="9060"/>
-        </w:tabs>
-        <w:rPr>
-          <w:rFonts w:eastAsiaTheme="minorEastAsia" w:cstheme="minorBidi"/>
-          <w:smallCaps w:val="0"/>
-          <w:noProof/>
-          <w:sz w:val="22"/>
-          <w:szCs w:val="22"/>
-        </w:rPr>
-      </w:pPr>
-      <w:hyperlink w:anchor="_Toc308526329" w:history="1">
-        <w:r>
-          <w:rPr>
-            <w:rStyle w:val="Lienhypertexte"/>
-            <w:noProof/>
-          </w:rPr>
-          <w:t>1.6</w:t>
-        </w:r>
-        <w:r>
-          <w:rPr>
-            <w:rFonts w:eastAsiaTheme="minorEastAsia" w:cstheme="minorBidi"/>
-            <w:smallCaps w:val="0"/>
-            <w:noProof/>
-            <w:sz w:val="22"/>
-            <w:szCs w:val="22"/>
-          </w:rPr>
-          <w:tab/>
-        </w:r>
-        <w:r>
-          <w:rPr>
-            <w:rStyle w:val="Lienhypertexte"/>
-            <w:noProof/>
-          </w:rPr>
-          <w:t>Les points suivants seront évalués</w:t>
-        </w:r>
-        <w:r>
-          <w:rPr>
-            <w:noProof/>
-            <w:webHidden/>
-          </w:rPr>
-          <w:tab/>
-        </w:r>
-        <w:r>
-          <w:rPr>
-            <w:noProof/>
-            <w:webHidden/>
-          </w:rPr>
-          <w:fldChar w:fldCharType="begin"/>
-        </w:r>
-        <w:r>
-          <w:rPr>
-            <w:noProof/>
-            <w:webHidden/>
-          </w:rPr>
-          <w:instrText xml:space="preserve"> PAGEREF _Toc308526329 \h </w:instrText>
-        </w:r>
-        <w:r>
-          <w:rPr>
-            <w:noProof/>
-            <w:webHidden/>
-          </w:rPr>
-        </w:r>
-        <w:r>
-          <w:rPr>
-            <w:noProof/>
-            <w:webHidden/>
-          </w:rPr>
-          <w:fldChar w:fldCharType="separate"/>
-        </w:r>
-        <w:r>
-          <w:rPr>
-            <w:noProof/>
-            <w:webHidden/>
-          </w:rPr>
-          <w:t>4</w:t>
-        </w:r>
-        <w:r>
-          <w:rPr>
-            <w:noProof/>
-            <w:webHidden/>
-          </w:rPr>
-          <w:fldChar w:fldCharType="end"/>
-        </w:r>
-      </w:hyperlink>
-    </w:p>
-    <w:p>
-      <w:pPr>
-        <w:pStyle w:val="TM2"/>
-        <w:tabs>
-          <w:tab w:val="left" w:pos="800"/>
-          <w:tab w:val="right" w:leader="dot" w:pos="9060"/>
-        </w:tabs>
-        <w:rPr>
-          <w:rFonts w:eastAsiaTheme="minorEastAsia" w:cstheme="minorBidi"/>
-          <w:smallCaps w:val="0"/>
-          <w:noProof/>
-          <w:sz w:val="22"/>
-          <w:szCs w:val="22"/>
-        </w:rPr>
-      </w:pPr>
-      <w:hyperlink w:anchor="_Toc308526330" w:history="1">
-        <w:r>
-          <w:rPr>
-            <w:rStyle w:val="Lienhypertexte"/>
-            <w:noProof/>
-          </w:rPr>
-          <w:t>1.7</w:t>
-        </w:r>
-        <w:r>
-          <w:rPr>
-            <w:rFonts w:eastAsiaTheme="minorEastAsia" w:cstheme="minorBidi"/>
-            <w:smallCaps w:val="0"/>
-            <w:noProof/>
-            <w:sz w:val="22"/>
-            <w:szCs w:val="22"/>
-          </w:rPr>
-          <w:tab/>
-        </w:r>
-        <w:r>
-          <w:rPr>
-            <w:rStyle w:val="Lienhypertexte"/>
-            <w:noProof/>
-          </w:rPr>
-          <w:t>Validation et conditions de réussite</w:t>
-        </w:r>
-        <w:r>
-          <w:rPr>
-            <w:noProof/>
-            <w:webHidden/>
-          </w:rPr>
-          <w:tab/>
-        </w:r>
-        <w:r>
-          <w:rPr>
-            <w:noProof/>
-            <w:webHidden/>
-          </w:rPr>
-          <w:fldChar w:fldCharType="begin"/>
-        </w:r>
-        <w:r>
-          <w:rPr>
-            <w:noProof/>
-            <w:webHidden/>
-          </w:rPr>
-          <w:instrText xml:space="preserve"> PAGEREF _Toc308526330 \h </w:instrText>
-        </w:r>
-        <w:r>
-          <w:rPr>
-            <w:noProof/>
-            <w:webHidden/>
-          </w:rPr>
-        </w:r>
-        <w:r>
-          <w:rPr>
-            <w:noProof/>
-            <w:webHidden/>
-          </w:rPr>
-          <w:fldChar w:fldCharType="separate"/>
-        </w:r>
-        <w:r>
-          <w:rPr>
-            <w:noProof/>
-            <w:webHidden/>
-          </w:rPr>
-          <w:t>4</w:t>
         </w:r>
         <w:r>
           <w:rPr>
@@ -1561,11 +685,13 @@
           <w:bCs w:val="0"/>
           <w:caps w:val="0"/>
           <w:noProof/>
-          <w:sz w:val="22"/>
-          <w:szCs w:val="22"/>
+          <w:kern w:val="2"/>
+          <w:sz w:val="24"/>
+          <w:szCs w:val="24"/>
+          <w14:ligatures w14:val="standardContextual"/>
         </w:rPr>
       </w:pPr>
-      <w:hyperlink w:anchor="_Toc308526331" w:history="1">
+      <w:hyperlink w:anchor="_Toc214871907" w:history="1">
         <w:r>
           <w:rPr>
             <w:rStyle w:val="Lienhypertexte"/>
@@ -1580,8 +706,10 @@
             <w:bCs w:val="0"/>
             <w:caps w:val="0"/>
             <w:noProof/>
-            <w:sz w:val="22"/>
-            <w:szCs w:val="22"/>
+            <w:kern w:val="2"/>
+            <w:sz w:val="24"/>
+            <w:szCs w:val="24"/>
+            <w14:ligatures w14:val="standardContextual"/>
           </w:rPr>
           <w:tab/>
         </w:r>
@@ -1611,7 +739,7 @@
             <w:noProof/>
             <w:webHidden/>
           </w:rPr>
-          <w:instrText xml:space="preserve"> PAGEREF _Toc308526331 \h </w:instrText>
+          <w:instrText xml:space="preserve"> PAGEREF _Toc214871907 \h </w:instrText>
         </w:r>
         <w:r>
           <w:rPr>
@@ -1631,7 +759,7 @@
             <w:noProof/>
             <w:webHidden/>
           </w:rPr>
-          <w:t>4</w:t>
+          <w:t>3</w:t>
         </w:r>
         <w:r>
           <w:rPr>
@@ -1655,11 +783,13 @@
           <w:bCs w:val="0"/>
           <w:caps w:val="0"/>
           <w:noProof/>
-          <w:sz w:val="22"/>
-          <w:szCs w:val="22"/>
+          <w:kern w:val="2"/>
+          <w:sz w:val="24"/>
+          <w:szCs w:val="24"/>
+          <w14:ligatures w14:val="standardContextual"/>
         </w:rPr>
       </w:pPr>
-      <w:hyperlink w:anchor="_Toc308526332" w:history="1">
+      <w:hyperlink w:anchor="_Toc214871908" w:history="1">
         <w:r>
           <w:rPr>
             <w:rStyle w:val="Lienhypertexte"/>
@@ -1674,8 +804,10 @@
             <w:bCs w:val="0"/>
             <w:caps w:val="0"/>
             <w:noProof/>
-            <w:sz w:val="22"/>
-            <w:szCs w:val="22"/>
+            <w:kern w:val="2"/>
+            <w:sz w:val="24"/>
+            <w:szCs w:val="24"/>
+            <w14:ligatures w14:val="standardContextual"/>
           </w:rPr>
           <w:tab/>
         </w:r>
@@ -1684,7 +816,7 @@
             <w:rStyle w:val="Lienhypertexte"/>
             <w:noProof/>
           </w:rPr>
-          <w:t>Analyse</w:t>
+          <w:t>Tests manuels et CLASSIFICATION DES bugs</w:t>
         </w:r>
         <w:r>
           <w:rPr>
@@ -1705,7 +837,7 @@
             <w:noProof/>
             <w:webHidden/>
           </w:rPr>
-          <w:instrText xml:space="preserve"> PAGEREF _Toc308526332 \h </w:instrText>
+          <w:instrText xml:space="preserve"> PAGEREF _Toc214871908 \h </w:instrText>
         </w:r>
         <w:r>
           <w:rPr>
@@ -1725,367 +857,7 @@
             <w:noProof/>
             <w:webHidden/>
           </w:rPr>
-          <w:t>4</w:t>
-        </w:r>
-        <w:r>
-          <w:rPr>
-            <w:noProof/>
-            <w:webHidden/>
-          </w:rPr>
-          <w:fldChar w:fldCharType="end"/>
-        </w:r>
-      </w:hyperlink>
-    </w:p>
-    <w:p>
-      <w:pPr>
-        <w:pStyle w:val="TM2"/>
-        <w:tabs>
-          <w:tab w:val="left" w:pos="800"/>
-          <w:tab w:val="right" w:leader="dot" w:pos="9060"/>
-        </w:tabs>
-        <w:rPr>
-          <w:rFonts w:eastAsiaTheme="minorEastAsia" w:cstheme="minorBidi"/>
-          <w:smallCaps w:val="0"/>
-          <w:noProof/>
-          <w:sz w:val="22"/>
-          <w:szCs w:val="22"/>
-        </w:rPr>
-      </w:pPr>
-      <w:hyperlink w:anchor="_Toc308526333" w:history="1">
-        <w:r>
-          <w:rPr>
-            <w:rStyle w:val="Lienhypertexte"/>
-            <w:noProof/>
-          </w:rPr>
-          <w:t>3.1</w:t>
-        </w:r>
-        <w:r>
-          <w:rPr>
-            <w:rFonts w:eastAsiaTheme="minorEastAsia" w:cstheme="minorBidi"/>
-            <w:smallCaps w:val="0"/>
-            <w:noProof/>
-            <w:sz w:val="22"/>
-            <w:szCs w:val="22"/>
-          </w:rPr>
-          <w:tab/>
-        </w:r>
-        <w:r>
-          <w:rPr>
-            <w:rStyle w:val="Lienhypertexte"/>
-            <w:noProof/>
-          </w:rPr>
-          <w:t>Opportunités</w:t>
-        </w:r>
-        <w:r>
-          <w:rPr>
-            <w:noProof/>
-            <w:webHidden/>
-          </w:rPr>
-          <w:tab/>
-        </w:r>
-        <w:r>
-          <w:rPr>
-            <w:noProof/>
-            <w:webHidden/>
-          </w:rPr>
-          <w:fldChar w:fldCharType="begin"/>
-        </w:r>
-        <w:r>
-          <w:rPr>
-            <w:noProof/>
-            <w:webHidden/>
-          </w:rPr>
-          <w:instrText xml:space="preserve"> PAGEREF _Toc308526333 \h </w:instrText>
-        </w:r>
-        <w:r>
-          <w:rPr>
-            <w:noProof/>
-            <w:webHidden/>
-          </w:rPr>
-        </w:r>
-        <w:r>
-          <w:rPr>
-            <w:noProof/>
-            <w:webHidden/>
-          </w:rPr>
-          <w:fldChar w:fldCharType="separate"/>
-        </w:r>
-        <w:r>
-          <w:rPr>
-            <w:noProof/>
-            <w:webHidden/>
-          </w:rPr>
-          <w:t>4</w:t>
-        </w:r>
-        <w:r>
-          <w:rPr>
-            <w:noProof/>
-            <w:webHidden/>
-          </w:rPr>
-          <w:fldChar w:fldCharType="end"/>
-        </w:r>
-      </w:hyperlink>
-    </w:p>
-    <w:p>
-      <w:pPr>
-        <w:pStyle w:val="TM2"/>
-        <w:tabs>
-          <w:tab w:val="left" w:pos="800"/>
-          <w:tab w:val="right" w:leader="dot" w:pos="9060"/>
-        </w:tabs>
-        <w:rPr>
-          <w:rFonts w:eastAsiaTheme="minorEastAsia" w:cstheme="minorBidi"/>
-          <w:smallCaps w:val="0"/>
-          <w:noProof/>
-          <w:sz w:val="22"/>
-          <w:szCs w:val="22"/>
-        </w:rPr>
-      </w:pPr>
-      <w:hyperlink w:anchor="_Toc308526334" w:history="1">
-        <w:r>
-          <w:rPr>
-            <w:rStyle w:val="Lienhypertexte"/>
-            <w:noProof/>
-          </w:rPr>
-          <w:t>3.2</w:t>
-        </w:r>
-        <w:r>
-          <w:rPr>
-            <w:rFonts w:eastAsiaTheme="minorEastAsia" w:cstheme="minorBidi"/>
-            <w:smallCaps w:val="0"/>
-            <w:noProof/>
-            <w:sz w:val="22"/>
-            <w:szCs w:val="22"/>
-          </w:rPr>
-          <w:tab/>
-        </w:r>
-        <w:r>
-          <w:rPr>
-            <w:rStyle w:val="Lienhypertexte"/>
-            <w:noProof/>
-          </w:rPr>
-          <w:t>Document d’analyse et conception</w:t>
-        </w:r>
-        <w:r>
-          <w:rPr>
-            <w:noProof/>
-            <w:webHidden/>
-          </w:rPr>
-          <w:tab/>
-        </w:r>
-        <w:r>
-          <w:rPr>
-            <w:noProof/>
-            <w:webHidden/>
-          </w:rPr>
-          <w:fldChar w:fldCharType="begin"/>
-        </w:r>
-        <w:r>
-          <w:rPr>
-            <w:noProof/>
-            <w:webHidden/>
-          </w:rPr>
-          <w:instrText xml:space="preserve"> PAGEREF _Toc308526334 \h </w:instrText>
-        </w:r>
-        <w:r>
-          <w:rPr>
-            <w:noProof/>
-            <w:webHidden/>
-          </w:rPr>
-        </w:r>
-        <w:r>
-          <w:rPr>
-            <w:noProof/>
-            <w:webHidden/>
-          </w:rPr>
-          <w:fldChar w:fldCharType="separate"/>
-        </w:r>
-        <w:r>
-          <w:rPr>
-            <w:noProof/>
-            <w:webHidden/>
-          </w:rPr>
-          <w:t>4</w:t>
-        </w:r>
-        <w:r>
-          <w:rPr>
-            <w:noProof/>
-            <w:webHidden/>
-          </w:rPr>
-          <w:fldChar w:fldCharType="end"/>
-        </w:r>
-      </w:hyperlink>
-    </w:p>
-    <w:p>
-      <w:pPr>
-        <w:pStyle w:val="TM2"/>
-        <w:tabs>
-          <w:tab w:val="left" w:pos="800"/>
-          <w:tab w:val="right" w:leader="dot" w:pos="9060"/>
-        </w:tabs>
-        <w:rPr>
-          <w:rFonts w:eastAsiaTheme="minorEastAsia" w:cstheme="minorBidi"/>
-          <w:smallCaps w:val="0"/>
-          <w:noProof/>
-          <w:sz w:val="22"/>
-          <w:szCs w:val="22"/>
-        </w:rPr>
-      </w:pPr>
-      <w:hyperlink w:anchor="_Toc308526335" w:history="1">
-        <w:r>
-          <w:rPr>
-            <w:rStyle w:val="Lienhypertexte"/>
-            <w:noProof/>
-          </w:rPr>
-          <w:t>3.3</w:t>
-        </w:r>
-        <w:r>
-          <w:rPr>
-            <w:rFonts w:eastAsiaTheme="minorEastAsia" w:cstheme="minorBidi"/>
-            <w:smallCaps w:val="0"/>
-            <w:noProof/>
-            <w:sz w:val="22"/>
-            <w:szCs w:val="22"/>
-          </w:rPr>
-          <w:tab/>
-        </w:r>
-        <w:r>
-          <w:rPr>
-            <w:rStyle w:val="Lienhypertexte"/>
-            <w:noProof/>
-          </w:rPr>
-          <w:t>Conception des tests</w:t>
-        </w:r>
-        <w:r>
-          <w:rPr>
-            <w:noProof/>
-            <w:webHidden/>
-          </w:rPr>
-          <w:tab/>
-        </w:r>
-        <w:r>
-          <w:rPr>
-            <w:noProof/>
-            <w:webHidden/>
-          </w:rPr>
-          <w:fldChar w:fldCharType="begin"/>
-        </w:r>
-        <w:r>
-          <w:rPr>
-            <w:noProof/>
-            <w:webHidden/>
-          </w:rPr>
-          <w:instrText xml:space="preserve"> PAGEREF _Toc308526335 \h </w:instrText>
-        </w:r>
-        <w:r>
-          <w:rPr>
-            <w:noProof/>
-            <w:webHidden/>
-          </w:rPr>
-        </w:r>
-        <w:r>
-          <w:rPr>
-            <w:noProof/>
-            <w:webHidden/>
-          </w:rPr>
-          <w:fldChar w:fldCharType="separate"/>
-        </w:r>
-        <w:r>
-          <w:rPr>
-            <w:noProof/>
-            <w:webHidden/>
-          </w:rPr>
-          <w:t>5</w:t>
-        </w:r>
-        <w:r>
-          <w:rPr>
-            <w:noProof/>
-            <w:webHidden/>
-          </w:rPr>
-          <w:fldChar w:fldCharType="end"/>
-        </w:r>
-      </w:hyperlink>
-    </w:p>
-    <w:p>
-      <w:pPr>
-        <w:pStyle w:val="TM2"/>
-        <w:tabs>
-          <w:tab w:val="left" w:pos="800"/>
-          <w:tab w:val="right" w:leader="dot" w:pos="9060"/>
-        </w:tabs>
-        <w:rPr>
-          <w:rFonts w:eastAsiaTheme="minorEastAsia" w:cstheme="minorBidi"/>
-          <w:smallCaps w:val="0"/>
-          <w:noProof/>
-          <w:sz w:val="22"/>
-          <w:szCs w:val="22"/>
-        </w:rPr>
-      </w:pPr>
-      <w:hyperlink w:anchor="_Toc308526336" w:history="1">
-        <w:r>
-          <w:rPr>
-            <w:rStyle w:val="Lienhypertexte"/>
-            <w:noProof/>
-          </w:rPr>
-          <w:t>3.4</w:t>
-        </w:r>
-        <w:r>
-          <w:rPr>
-            <w:rFonts w:eastAsiaTheme="minorEastAsia" w:cstheme="minorBidi"/>
-            <w:smallCaps w:val="0"/>
-            <w:noProof/>
-            <w:sz w:val="22"/>
-            <w:szCs w:val="22"/>
-          </w:rPr>
-          <w:tab/>
-        </w:r>
-        <w:r>
-          <w:rPr>
-            <w:rStyle w:val="Lienhypertexte"/>
-            <w:noProof/>
-          </w:rPr>
-          <w:t>Planification détaillée</w:t>
-        </w:r>
-        <w:r>
-          <w:rPr>
-            <w:noProof/>
-            <w:webHidden/>
-          </w:rPr>
-          <w:tab/>
-        </w:r>
-        <w:r>
-          <w:rPr>
-            <w:noProof/>
-            <w:webHidden/>
-          </w:rPr>
-          <w:fldChar w:fldCharType="begin"/>
-        </w:r>
-        <w:r>
-          <w:rPr>
-            <w:noProof/>
-            <w:webHidden/>
-          </w:rPr>
-          <w:instrText xml:space="preserve"> PAGEREF _Toc308526336 \h </w:instrText>
-        </w:r>
-        <w:r>
-          <w:rPr>
-            <w:noProof/>
-            <w:webHidden/>
-          </w:rPr>
-        </w:r>
-        <w:r>
-          <w:rPr>
-            <w:noProof/>
-            <w:webHidden/>
-          </w:rPr>
-          <w:fldChar w:fldCharType="separate"/>
-        </w:r>
-        <w:r>
-          <w:rPr>
-            <w:noProof/>
-            <w:webHidden/>
-          </w:rPr>
-          <w:t>5</w:t>
+          <w:t>3</w:t>
         </w:r>
         <w:r>
           <w:rPr>
@@ -2109,11 +881,13 @@
           <w:bCs w:val="0"/>
           <w:caps w:val="0"/>
           <w:noProof/>
-          <w:sz w:val="22"/>
-          <w:szCs w:val="22"/>
+          <w:kern w:val="2"/>
+          <w:sz w:val="24"/>
+          <w:szCs w:val="24"/>
+          <w14:ligatures w14:val="standardContextual"/>
         </w:rPr>
       </w:pPr>
-      <w:hyperlink w:anchor="_Toc308526337" w:history="1">
+      <w:hyperlink w:anchor="_Toc214871909" w:history="1">
         <w:r>
           <w:rPr>
             <w:rStyle w:val="Lienhypertexte"/>
@@ -2128,8 +902,10 @@
             <w:bCs w:val="0"/>
             <w:caps w:val="0"/>
             <w:noProof/>
-            <w:sz w:val="22"/>
-            <w:szCs w:val="22"/>
+            <w:kern w:val="2"/>
+            <w:sz w:val="24"/>
+            <w:szCs w:val="24"/>
+            <w14:ligatures w14:val="standardContextual"/>
           </w:rPr>
           <w:tab/>
         </w:r>
@@ -2138,7 +914,7 @@
             <w:rStyle w:val="Lienhypertexte"/>
             <w:noProof/>
           </w:rPr>
-          <w:t>Réalisation</w:t>
+          <w:t>stratégie et plan de test</w:t>
         </w:r>
         <w:r>
           <w:rPr>
@@ -2159,7 +935,7 @@
             <w:noProof/>
             <w:webHidden/>
           </w:rPr>
-          <w:instrText xml:space="preserve"> PAGEREF _Toc308526337 \h </w:instrText>
+          <w:instrText xml:space="preserve"> PAGEREF _Toc214871909 \h </w:instrText>
         </w:r>
         <w:r>
           <w:rPr>
@@ -2179,187 +955,7 @@
             <w:noProof/>
             <w:webHidden/>
           </w:rPr>
-          <w:t>5</w:t>
-        </w:r>
-        <w:r>
-          <w:rPr>
-            <w:noProof/>
-            <w:webHidden/>
-          </w:rPr>
-          <w:fldChar w:fldCharType="end"/>
-        </w:r>
-      </w:hyperlink>
-    </w:p>
-    <w:p>
-      <w:pPr>
-        <w:pStyle w:val="TM2"/>
-        <w:tabs>
-          <w:tab w:val="left" w:pos="800"/>
-          <w:tab w:val="right" w:leader="dot" w:pos="9060"/>
-        </w:tabs>
-        <w:rPr>
-          <w:rFonts w:eastAsiaTheme="minorEastAsia" w:cstheme="minorBidi"/>
-          <w:smallCaps w:val="0"/>
-          <w:noProof/>
-          <w:sz w:val="22"/>
-          <w:szCs w:val="22"/>
-        </w:rPr>
-      </w:pPr>
-      <w:hyperlink w:anchor="_Toc308526338" w:history="1">
-        <w:r>
-          <w:rPr>
-            <w:rStyle w:val="Lienhypertexte"/>
-            <w:noProof/>
-          </w:rPr>
-          <w:t>4.1</w:t>
-        </w:r>
-        <w:r>
-          <w:rPr>
-            <w:rFonts w:eastAsiaTheme="minorEastAsia" w:cstheme="minorBidi"/>
-            <w:smallCaps w:val="0"/>
-            <w:noProof/>
-            <w:sz w:val="22"/>
-            <w:szCs w:val="22"/>
-          </w:rPr>
-          <w:tab/>
-        </w:r>
-        <w:r>
-          <w:rPr>
-            <w:rStyle w:val="Lienhypertexte"/>
-            <w:noProof/>
-          </w:rPr>
-          <w:t>Dossier de Réalisation</w:t>
-        </w:r>
-        <w:r>
-          <w:rPr>
-            <w:noProof/>
-            <w:webHidden/>
-          </w:rPr>
-          <w:tab/>
-        </w:r>
-        <w:r>
-          <w:rPr>
-            <w:noProof/>
-            <w:webHidden/>
-          </w:rPr>
-          <w:fldChar w:fldCharType="begin"/>
-        </w:r>
-        <w:r>
-          <w:rPr>
-            <w:noProof/>
-            <w:webHidden/>
-          </w:rPr>
-          <w:instrText xml:space="preserve"> PAGEREF _Toc308526338 \h </w:instrText>
-        </w:r>
-        <w:r>
-          <w:rPr>
-            <w:noProof/>
-            <w:webHidden/>
-          </w:rPr>
-        </w:r>
-        <w:r>
-          <w:rPr>
-            <w:noProof/>
-            <w:webHidden/>
-          </w:rPr>
-          <w:fldChar w:fldCharType="separate"/>
-        </w:r>
-        <w:r>
-          <w:rPr>
-            <w:noProof/>
-            <w:webHidden/>
-          </w:rPr>
-          <w:t>5</w:t>
-        </w:r>
-        <w:r>
-          <w:rPr>
-            <w:noProof/>
-            <w:webHidden/>
-          </w:rPr>
-          <w:fldChar w:fldCharType="end"/>
-        </w:r>
-      </w:hyperlink>
-    </w:p>
-    <w:p>
-      <w:pPr>
-        <w:pStyle w:val="TM2"/>
-        <w:tabs>
-          <w:tab w:val="left" w:pos="800"/>
-          <w:tab w:val="right" w:leader="dot" w:pos="9060"/>
-        </w:tabs>
-        <w:rPr>
-          <w:rFonts w:eastAsiaTheme="minorEastAsia" w:cstheme="minorBidi"/>
-          <w:smallCaps w:val="0"/>
-          <w:noProof/>
-          <w:sz w:val="22"/>
-          <w:szCs w:val="22"/>
-        </w:rPr>
-      </w:pPr>
-      <w:hyperlink w:anchor="_Toc308526339" w:history="1">
-        <w:r>
-          <w:rPr>
-            <w:rStyle w:val="Lienhypertexte"/>
-            <w:noProof/>
-          </w:rPr>
-          <w:t>4.2</w:t>
-        </w:r>
-        <w:r>
-          <w:rPr>
-            <w:rFonts w:eastAsiaTheme="minorEastAsia" w:cstheme="minorBidi"/>
-            <w:smallCaps w:val="0"/>
-            <w:noProof/>
-            <w:sz w:val="22"/>
-            <w:szCs w:val="22"/>
-          </w:rPr>
-          <w:tab/>
-        </w:r>
-        <w:r>
-          <w:rPr>
-            <w:rStyle w:val="Lienhypertexte"/>
-            <w:noProof/>
-          </w:rPr>
-          <w:t>Modifications</w:t>
-        </w:r>
-        <w:r>
-          <w:rPr>
-            <w:noProof/>
-            <w:webHidden/>
-          </w:rPr>
-          <w:tab/>
-        </w:r>
-        <w:r>
-          <w:rPr>
-            <w:noProof/>
-            <w:webHidden/>
-          </w:rPr>
-          <w:fldChar w:fldCharType="begin"/>
-        </w:r>
-        <w:r>
-          <w:rPr>
-            <w:noProof/>
-            <w:webHidden/>
-          </w:rPr>
-          <w:instrText xml:space="preserve"> PAGEREF _Toc308526339 \h </w:instrText>
-        </w:r>
-        <w:r>
-          <w:rPr>
-            <w:noProof/>
-            <w:webHidden/>
-          </w:rPr>
-        </w:r>
-        <w:r>
-          <w:rPr>
-            <w:noProof/>
-            <w:webHidden/>
-          </w:rPr>
-          <w:fldChar w:fldCharType="separate"/>
-        </w:r>
-        <w:r>
-          <w:rPr>
-            <w:noProof/>
-            <w:webHidden/>
-          </w:rPr>
-          <w:t>5</w:t>
+          <w:t>3</w:t>
         </w:r>
         <w:r>
           <w:rPr>
@@ -2383,11 +979,13 @@
           <w:bCs w:val="0"/>
           <w:caps w:val="0"/>
           <w:noProof/>
-          <w:sz w:val="22"/>
-          <w:szCs w:val="22"/>
+          <w:kern w:val="2"/>
+          <w:sz w:val="24"/>
+          <w:szCs w:val="24"/>
+          <w14:ligatures w14:val="standardContextual"/>
         </w:rPr>
       </w:pPr>
-      <w:hyperlink w:anchor="_Toc308526340" w:history="1">
+      <w:hyperlink w:anchor="_Toc214871910" w:history="1">
         <w:r>
           <w:rPr>
             <w:rStyle w:val="Lienhypertexte"/>
@@ -2402,8 +1000,10 @@
             <w:bCs w:val="0"/>
             <w:caps w:val="0"/>
             <w:noProof/>
-            <w:sz w:val="22"/>
-            <w:szCs w:val="22"/>
+            <w:kern w:val="2"/>
+            <w:sz w:val="24"/>
+            <w:szCs w:val="24"/>
+            <w14:ligatures w14:val="standardContextual"/>
           </w:rPr>
           <w:tab/>
         </w:r>
@@ -2412,7 +1012,7 @@
             <w:rStyle w:val="Lienhypertexte"/>
             <w:noProof/>
           </w:rPr>
-          <w:t>Tests</w:t>
+          <w:t>Description des tests backend effectués</w:t>
         </w:r>
         <w:r>
           <w:rPr>
@@ -2433,7 +1033,7 @@
             <w:noProof/>
             <w:webHidden/>
           </w:rPr>
-          <w:instrText xml:space="preserve"> PAGEREF _Toc308526340 \h </w:instrText>
+          <w:instrText xml:space="preserve"> PAGEREF _Toc214871910 \h </w:instrText>
         </w:r>
         <w:r>
           <w:rPr>
@@ -2453,97 +1053,7 @@
             <w:noProof/>
             <w:webHidden/>
           </w:rPr>
-          <w:t>5</w:t>
-        </w:r>
-        <w:r>
-          <w:rPr>
-            <w:noProof/>
-            <w:webHidden/>
-          </w:rPr>
-          <w:fldChar w:fldCharType="end"/>
-        </w:r>
-      </w:hyperlink>
-    </w:p>
-    <w:p>
-      <w:pPr>
-        <w:pStyle w:val="TM2"/>
-        <w:tabs>
-          <w:tab w:val="left" w:pos="800"/>
-          <w:tab w:val="right" w:leader="dot" w:pos="9060"/>
-        </w:tabs>
-        <w:rPr>
-          <w:rFonts w:eastAsiaTheme="minorEastAsia" w:cstheme="minorBidi"/>
-          <w:smallCaps w:val="0"/>
-          <w:noProof/>
-          <w:sz w:val="22"/>
-          <w:szCs w:val="22"/>
-        </w:rPr>
-      </w:pPr>
-      <w:hyperlink w:anchor="_Toc308526341" w:history="1">
-        <w:r>
-          <w:rPr>
-            <w:rStyle w:val="Lienhypertexte"/>
-            <w:noProof/>
-          </w:rPr>
-          <w:t>5.1</w:t>
-        </w:r>
-        <w:r>
-          <w:rPr>
-            <w:rFonts w:eastAsiaTheme="minorEastAsia" w:cstheme="minorBidi"/>
-            <w:smallCaps w:val="0"/>
-            <w:noProof/>
-            <w:sz w:val="22"/>
-            <w:szCs w:val="22"/>
-          </w:rPr>
-          <w:tab/>
-        </w:r>
-        <w:r>
-          <w:rPr>
-            <w:rStyle w:val="Lienhypertexte"/>
-            <w:noProof/>
-          </w:rPr>
-          <w:t>Dossier des tests</w:t>
-        </w:r>
-        <w:r>
-          <w:rPr>
-            <w:noProof/>
-            <w:webHidden/>
-          </w:rPr>
-          <w:tab/>
-        </w:r>
-        <w:r>
-          <w:rPr>
-            <w:noProof/>
-            <w:webHidden/>
-          </w:rPr>
-          <w:fldChar w:fldCharType="begin"/>
-        </w:r>
-        <w:r>
-          <w:rPr>
-            <w:noProof/>
-            <w:webHidden/>
-          </w:rPr>
-          <w:instrText xml:space="preserve"> PAGEREF _Toc308526341 \h </w:instrText>
-        </w:r>
-        <w:r>
-          <w:rPr>
-            <w:noProof/>
-            <w:webHidden/>
-          </w:rPr>
-        </w:r>
-        <w:r>
-          <w:rPr>
-            <w:noProof/>
-            <w:webHidden/>
-          </w:rPr>
-          <w:fldChar w:fldCharType="separate"/>
-        </w:r>
-        <w:r>
-          <w:rPr>
-            <w:noProof/>
-            <w:webHidden/>
-          </w:rPr>
-          <w:t>5</w:t>
+          <w:t>3</w:t>
         </w:r>
         <w:r>
           <w:rPr>
@@ -2567,11 +1077,13 @@
           <w:bCs w:val="0"/>
           <w:caps w:val="0"/>
           <w:noProof/>
-          <w:sz w:val="22"/>
-          <w:szCs w:val="22"/>
+          <w:kern w:val="2"/>
+          <w:sz w:val="24"/>
+          <w:szCs w:val="24"/>
+          <w14:ligatures w14:val="standardContextual"/>
         </w:rPr>
       </w:pPr>
-      <w:hyperlink w:anchor="_Toc308526342" w:history="1">
+      <w:hyperlink w:anchor="_Toc214871911" w:history="1">
         <w:r>
           <w:rPr>
             <w:rStyle w:val="Lienhypertexte"/>
@@ -2586,8 +1098,10 @@
             <w:bCs w:val="0"/>
             <w:caps w:val="0"/>
             <w:noProof/>
-            <w:sz w:val="22"/>
-            <w:szCs w:val="22"/>
+            <w:kern w:val="2"/>
+            <w:sz w:val="24"/>
+            <w:szCs w:val="24"/>
+            <w14:ligatures w14:val="standardContextual"/>
           </w:rPr>
           <w:tab/>
         </w:r>
@@ -2596,7 +1110,7 @@
             <w:rStyle w:val="Lienhypertexte"/>
             <w:noProof/>
           </w:rPr>
-          <w:t>Conclusion</w:t>
+          <w:t>Description des tests e2e effectués</w:t>
         </w:r>
         <w:r>
           <w:rPr>
@@ -2617,7 +1131,7 @@
             <w:noProof/>
             <w:webHidden/>
           </w:rPr>
-          <w:instrText xml:space="preserve"> PAGEREF _Toc308526342 \h </w:instrText>
+          <w:instrText xml:space="preserve"> PAGEREF _Toc214871911 \h </w:instrText>
         </w:r>
         <w:r>
           <w:rPr>
@@ -2637,277 +1151,7 @@
             <w:noProof/>
             <w:webHidden/>
           </w:rPr>
-          <w:t>5</w:t>
-        </w:r>
-        <w:r>
-          <w:rPr>
-            <w:noProof/>
-            <w:webHidden/>
-          </w:rPr>
-          <w:fldChar w:fldCharType="end"/>
-        </w:r>
-      </w:hyperlink>
-    </w:p>
-    <w:p>
-      <w:pPr>
-        <w:pStyle w:val="TM2"/>
-        <w:tabs>
-          <w:tab w:val="left" w:pos="800"/>
-          <w:tab w:val="right" w:leader="dot" w:pos="9060"/>
-        </w:tabs>
-        <w:rPr>
-          <w:rFonts w:eastAsiaTheme="minorEastAsia" w:cstheme="minorBidi"/>
-          <w:smallCaps w:val="0"/>
-          <w:noProof/>
-          <w:sz w:val="22"/>
-          <w:szCs w:val="22"/>
-        </w:rPr>
-      </w:pPr>
-      <w:hyperlink w:anchor="_Toc308526343" w:history="1">
-        <w:r>
-          <w:rPr>
-            <w:rStyle w:val="Lienhypertexte"/>
-            <w:noProof/>
-          </w:rPr>
-          <w:t>6.1</w:t>
-        </w:r>
-        <w:r>
-          <w:rPr>
-            <w:rFonts w:eastAsiaTheme="minorEastAsia" w:cstheme="minorBidi"/>
-            <w:smallCaps w:val="0"/>
-            <w:noProof/>
-            <w:sz w:val="22"/>
-            <w:szCs w:val="22"/>
-          </w:rPr>
-          <w:tab/>
-        </w:r>
-        <w:r>
-          <w:rPr>
-            <w:rStyle w:val="Lienhypertexte"/>
-            <w:noProof/>
-          </w:rPr>
-          <w:t>Bilan des fonctionnalités demandées</w:t>
-        </w:r>
-        <w:r>
-          <w:rPr>
-            <w:noProof/>
-            <w:webHidden/>
-          </w:rPr>
-          <w:tab/>
-        </w:r>
-        <w:r>
-          <w:rPr>
-            <w:noProof/>
-            <w:webHidden/>
-          </w:rPr>
-          <w:fldChar w:fldCharType="begin"/>
-        </w:r>
-        <w:r>
-          <w:rPr>
-            <w:noProof/>
-            <w:webHidden/>
-          </w:rPr>
-          <w:instrText xml:space="preserve"> PAGEREF _Toc308526343 \h </w:instrText>
-        </w:r>
-        <w:r>
-          <w:rPr>
-            <w:noProof/>
-            <w:webHidden/>
-          </w:rPr>
-        </w:r>
-        <w:r>
-          <w:rPr>
-            <w:noProof/>
-            <w:webHidden/>
-          </w:rPr>
-          <w:fldChar w:fldCharType="separate"/>
-        </w:r>
-        <w:r>
-          <w:rPr>
-            <w:noProof/>
-            <w:webHidden/>
-          </w:rPr>
-          <w:t>5</w:t>
-        </w:r>
-        <w:r>
-          <w:rPr>
-            <w:noProof/>
-            <w:webHidden/>
-          </w:rPr>
-          <w:fldChar w:fldCharType="end"/>
-        </w:r>
-      </w:hyperlink>
-    </w:p>
-    <w:p>
-      <w:pPr>
-        <w:pStyle w:val="TM2"/>
-        <w:tabs>
-          <w:tab w:val="left" w:pos="800"/>
-          <w:tab w:val="right" w:leader="dot" w:pos="9060"/>
-        </w:tabs>
-        <w:rPr>
-          <w:rFonts w:eastAsiaTheme="minorEastAsia" w:cstheme="minorBidi"/>
-          <w:smallCaps w:val="0"/>
-          <w:noProof/>
-          <w:sz w:val="22"/>
-          <w:szCs w:val="22"/>
-        </w:rPr>
-      </w:pPr>
-      <w:hyperlink w:anchor="_Toc308526344" w:history="1">
-        <w:r>
-          <w:rPr>
-            <w:rStyle w:val="Lienhypertexte"/>
-            <w:noProof/>
-          </w:rPr>
-          <w:t>6.2</w:t>
-        </w:r>
-        <w:r>
-          <w:rPr>
-            <w:rFonts w:eastAsiaTheme="minorEastAsia" w:cstheme="minorBidi"/>
-            <w:smallCaps w:val="0"/>
-            <w:noProof/>
-            <w:sz w:val="22"/>
-            <w:szCs w:val="22"/>
-          </w:rPr>
-          <w:tab/>
-        </w:r>
-        <w:r>
-          <w:rPr>
-            <w:rStyle w:val="Lienhypertexte"/>
-            <w:noProof/>
-          </w:rPr>
-          <w:t>Bilan de la planification</w:t>
-        </w:r>
-        <w:r>
-          <w:rPr>
-            <w:noProof/>
-            <w:webHidden/>
-          </w:rPr>
-          <w:tab/>
-        </w:r>
-        <w:r>
-          <w:rPr>
-            <w:noProof/>
-            <w:webHidden/>
-          </w:rPr>
-          <w:fldChar w:fldCharType="begin"/>
-        </w:r>
-        <w:r>
-          <w:rPr>
-            <w:noProof/>
-            <w:webHidden/>
-          </w:rPr>
-          <w:instrText xml:space="preserve"> PAGEREF _Toc308526344 \h </w:instrText>
-        </w:r>
-        <w:r>
-          <w:rPr>
-            <w:noProof/>
-            <w:webHidden/>
-          </w:rPr>
-        </w:r>
-        <w:r>
-          <w:rPr>
-            <w:noProof/>
-            <w:webHidden/>
-          </w:rPr>
-          <w:fldChar w:fldCharType="separate"/>
-        </w:r>
-        <w:r>
-          <w:rPr>
-            <w:noProof/>
-            <w:webHidden/>
-          </w:rPr>
-          <w:t>5</w:t>
-        </w:r>
-        <w:r>
-          <w:rPr>
-            <w:noProof/>
-            <w:webHidden/>
-          </w:rPr>
-          <w:fldChar w:fldCharType="end"/>
-        </w:r>
-      </w:hyperlink>
-    </w:p>
-    <w:p>
-      <w:pPr>
-        <w:pStyle w:val="TM2"/>
-        <w:tabs>
-          <w:tab w:val="left" w:pos="800"/>
-          <w:tab w:val="right" w:leader="dot" w:pos="9060"/>
-        </w:tabs>
-        <w:rPr>
-          <w:rFonts w:eastAsiaTheme="minorEastAsia" w:cstheme="minorBidi"/>
-          <w:smallCaps w:val="0"/>
-          <w:noProof/>
-          <w:sz w:val="22"/>
-          <w:szCs w:val="22"/>
-        </w:rPr>
-      </w:pPr>
-      <w:hyperlink w:anchor="_Toc308526345" w:history="1">
-        <w:r>
-          <w:rPr>
-            <w:rStyle w:val="Lienhypertexte"/>
-            <w:noProof/>
-          </w:rPr>
-          <w:t>6.3</w:t>
-        </w:r>
-        <w:r>
-          <w:rPr>
-            <w:rFonts w:eastAsiaTheme="minorEastAsia" w:cstheme="minorBidi"/>
-            <w:smallCaps w:val="0"/>
-            <w:noProof/>
-            <w:sz w:val="22"/>
-            <w:szCs w:val="22"/>
-          </w:rPr>
-          <w:tab/>
-        </w:r>
-        <w:r>
-          <w:rPr>
-            <w:rStyle w:val="Lienhypertexte"/>
-            <w:noProof/>
-          </w:rPr>
-          <w:t>Bilan personnel</w:t>
-        </w:r>
-        <w:r>
-          <w:rPr>
-            <w:noProof/>
-            <w:webHidden/>
-          </w:rPr>
-          <w:tab/>
-        </w:r>
-        <w:r>
-          <w:rPr>
-            <w:noProof/>
-            <w:webHidden/>
-          </w:rPr>
-          <w:fldChar w:fldCharType="begin"/>
-        </w:r>
-        <w:r>
-          <w:rPr>
-            <w:noProof/>
-            <w:webHidden/>
-          </w:rPr>
-          <w:instrText xml:space="preserve"> PAGEREF _Toc308526345 \h </w:instrText>
-        </w:r>
-        <w:r>
-          <w:rPr>
-            <w:noProof/>
-            <w:webHidden/>
-          </w:rPr>
-        </w:r>
-        <w:r>
-          <w:rPr>
-            <w:noProof/>
-            <w:webHidden/>
-          </w:rPr>
-          <w:fldChar w:fldCharType="separate"/>
-        </w:r>
-        <w:r>
-          <w:rPr>
-            <w:noProof/>
-            <w:webHidden/>
-          </w:rPr>
-          <w:t>5</w:t>
+          <w:t>3</w:t>
         </w:r>
         <w:r>
           <w:rPr>
@@ -2931,11 +1175,13 @@
           <w:bCs w:val="0"/>
           <w:caps w:val="0"/>
           <w:noProof/>
-          <w:sz w:val="22"/>
-          <w:szCs w:val="22"/>
+          <w:kern w:val="2"/>
+          <w:sz w:val="24"/>
+          <w:szCs w:val="24"/>
+          <w14:ligatures w14:val="standardContextual"/>
         </w:rPr>
       </w:pPr>
-      <w:hyperlink w:anchor="_Toc308526346" w:history="1">
+      <w:hyperlink w:anchor="_Toc214871912" w:history="1">
         <w:r>
           <w:rPr>
             <w:rStyle w:val="Lienhypertexte"/>
@@ -2950,8 +1196,10 @@
             <w:bCs w:val="0"/>
             <w:caps w:val="0"/>
             <w:noProof/>
-            <w:sz w:val="22"/>
-            <w:szCs w:val="22"/>
+            <w:kern w:val="2"/>
+            <w:sz w:val="24"/>
+            <w:szCs w:val="24"/>
+            <w14:ligatures w14:val="standardContextual"/>
           </w:rPr>
           <w:tab/>
         </w:r>
@@ -2960,7 +1208,7 @@
             <w:rStyle w:val="Lienhypertexte"/>
             <w:noProof/>
           </w:rPr>
-          <w:t>Divers</w:t>
+          <w:t>Resultats de la compagne de test</w:t>
         </w:r>
         <w:r>
           <w:rPr>
@@ -2981,7 +1229,7 @@
             <w:noProof/>
             <w:webHidden/>
           </w:rPr>
-          <w:instrText xml:space="preserve"> PAGEREF _Toc308526346 \h </w:instrText>
+          <w:instrText xml:space="preserve"> PAGEREF _Toc214871912 \h </w:instrText>
         </w:r>
         <w:r>
           <w:rPr>
@@ -3001,277 +1249,7 @@
             <w:noProof/>
             <w:webHidden/>
           </w:rPr>
-          <w:t>6</w:t>
-        </w:r>
-        <w:r>
-          <w:rPr>
-            <w:noProof/>
-            <w:webHidden/>
-          </w:rPr>
-          <w:fldChar w:fldCharType="end"/>
-        </w:r>
-      </w:hyperlink>
-    </w:p>
-    <w:p>
-      <w:pPr>
-        <w:pStyle w:val="TM2"/>
-        <w:tabs>
-          <w:tab w:val="left" w:pos="800"/>
-          <w:tab w:val="right" w:leader="dot" w:pos="9060"/>
-        </w:tabs>
-        <w:rPr>
-          <w:rFonts w:eastAsiaTheme="minorEastAsia" w:cstheme="minorBidi"/>
-          <w:smallCaps w:val="0"/>
-          <w:noProof/>
-          <w:sz w:val="22"/>
-          <w:szCs w:val="22"/>
-        </w:rPr>
-      </w:pPr>
-      <w:hyperlink w:anchor="_Toc308526347" w:history="1">
-        <w:r>
-          <w:rPr>
-            <w:rStyle w:val="Lienhypertexte"/>
-            <w:noProof/>
-          </w:rPr>
-          <w:t>7.1</w:t>
-        </w:r>
-        <w:r>
-          <w:rPr>
-            <w:rFonts w:eastAsiaTheme="minorEastAsia" w:cstheme="minorBidi"/>
-            <w:smallCaps w:val="0"/>
-            <w:noProof/>
-            <w:sz w:val="22"/>
-            <w:szCs w:val="22"/>
-          </w:rPr>
-          <w:tab/>
-        </w:r>
-        <w:r>
-          <w:rPr>
-            <w:rStyle w:val="Lienhypertexte"/>
-            <w:noProof/>
-          </w:rPr>
-          <w:t>Journal de travail</w:t>
-        </w:r>
-        <w:r>
-          <w:rPr>
-            <w:noProof/>
-            <w:webHidden/>
-          </w:rPr>
-          <w:tab/>
-        </w:r>
-        <w:r>
-          <w:rPr>
-            <w:noProof/>
-            <w:webHidden/>
-          </w:rPr>
-          <w:fldChar w:fldCharType="begin"/>
-        </w:r>
-        <w:r>
-          <w:rPr>
-            <w:noProof/>
-            <w:webHidden/>
-          </w:rPr>
-          <w:instrText xml:space="preserve"> PAGEREF _Toc308526347 \h </w:instrText>
-        </w:r>
-        <w:r>
-          <w:rPr>
-            <w:noProof/>
-            <w:webHidden/>
-          </w:rPr>
-        </w:r>
-        <w:r>
-          <w:rPr>
-            <w:noProof/>
-            <w:webHidden/>
-          </w:rPr>
-          <w:fldChar w:fldCharType="separate"/>
-        </w:r>
-        <w:r>
-          <w:rPr>
-            <w:noProof/>
-            <w:webHidden/>
-          </w:rPr>
-          <w:t>6</w:t>
-        </w:r>
-        <w:r>
-          <w:rPr>
-            <w:noProof/>
-            <w:webHidden/>
-          </w:rPr>
-          <w:fldChar w:fldCharType="end"/>
-        </w:r>
-      </w:hyperlink>
-    </w:p>
-    <w:p>
-      <w:pPr>
-        <w:pStyle w:val="TM2"/>
-        <w:tabs>
-          <w:tab w:val="left" w:pos="800"/>
-          <w:tab w:val="right" w:leader="dot" w:pos="9060"/>
-        </w:tabs>
-        <w:rPr>
-          <w:rFonts w:eastAsiaTheme="minorEastAsia" w:cstheme="minorBidi"/>
-          <w:smallCaps w:val="0"/>
-          <w:noProof/>
-          <w:sz w:val="22"/>
-          <w:szCs w:val="22"/>
-        </w:rPr>
-      </w:pPr>
-      <w:hyperlink w:anchor="_Toc308526348" w:history="1">
-        <w:r>
-          <w:rPr>
-            <w:rStyle w:val="Lienhypertexte"/>
-            <w:noProof/>
-          </w:rPr>
-          <w:t>7.2</w:t>
-        </w:r>
-        <w:r>
-          <w:rPr>
-            <w:rFonts w:eastAsiaTheme="minorEastAsia" w:cstheme="minorBidi"/>
-            <w:smallCaps w:val="0"/>
-            <w:noProof/>
-            <w:sz w:val="22"/>
-            <w:szCs w:val="22"/>
-          </w:rPr>
-          <w:tab/>
-        </w:r>
-        <w:r>
-          <w:rPr>
-            <w:rStyle w:val="Lienhypertexte"/>
-            <w:noProof/>
-          </w:rPr>
-          <w:t>Bibliographie</w:t>
-        </w:r>
-        <w:r>
-          <w:rPr>
-            <w:noProof/>
-            <w:webHidden/>
-          </w:rPr>
-          <w:tab/>
-        </w:r>
-        <w:r>
-          <w:rPr>
-            <w:noProof/>
-            <w:webHidden/>
-          </w:rPr>
-          <w:fldChar w:fldCharType="begin"/>
-        </w:r>
-        <w:r>
-          <w:rPr>
-            <w:noProof/>
-            <w:webHidden/>
-          </w:rPr>
-          <w:instrText xml:space="preserve"> PAGEREF _Toc308526348 \h </w:instrText>
-        </w:r>
-        <w:r>
-          <w:rPr>
-            <w:noProof/>
-            <w:webHidden/>
-          </w:rPr>
-        </w:r>
-        <w:r>
-          <w:rPr>
-            <w:noProof/>
-            <w:webHidden/>
-          </w:rPr>
-          <w:fldChar w:fldCharType="separate"/>
-        </w:r>
-        <w:r>
-          <w:rPr>
-            <w:noProof/>
-            <w:webHidden/>
-          </w:rPr>
-          <w:t>6</w:t>
-        </w:r>
-        <w:r>
-          <w:rPr>
-            <w:noProof/>
-            <w:webHidden/>
-          </w:rPr>
-          <w:fldChar w:fldCharType="end"/>
-        </w:r>
-      </w:hyperlink>
-    </w:p>
-    <w:p>
-      <w:pPr>
-        <w:pStyle w:val="TM2"/>
-        <w:tabs>
-          <w:tab w:val="left" w:pos="800"/>
-          <w:tab w:val="right" w:leader="dot" w:pos="9060"/>
-        </w:tabs>
-        <w:rPr>
-          <w:rFonts w:eastAsiaTheme="minorEastAsia" w:cstheme="minorBidi"/>
-          <w:smallCaps w:val="0"/>
-          <w:noProof/>
-          <w:sz w:val="22"/>
-          <w:szCs w:val="22"/>
-        </w:rPr>
-      </w:pPr>
-      <w:hyperlink w:anchor="_Toc308526349" w:history="1">
-        <w:r>
-          <w:rPr>
-            <w:rStyle w:val="Lienhypertexte"/>
-            <w:noProof/>
-          </w:rPr>
-          <w:t>7.3</w:t>
-        </w:r>
-        <w:r>
-          <w:rPr>
-            <w:rFonts w:eastAsiaTheme="minorEastAsia" w:cstheme="minorBidi"/>
-            <w:smallCaps w:val="0"/>
-            <w:noProof/>
-            <w:sz w:val="22"/>
-            <w:szCs w:val="22"/>
-          </w:rPr>
-          <w:tab/>
-        </w:r>
-        <w:r>
-          <w:rPr>
-            <w:rStyle w:val="Lienhypertexte"/>
-            <w:noProof/>
-          </w:rPr>
-          <w:t>Webographie</w:t>
-        </w:r>
-        <w:r>
-          <w:rPr>
-            <w:noProof/>
-            <w:webHidden/>
-          </w:rPr>
-          <w:tab/>
-        </w:r>
-        <w:r>
-          <w:rPr>
-            <w:noProof/>
-            <w:webHidden/>
-          </w:rPr>
-          <w:fldChar w:fldCharType="begin"/>
-        </w:r>
-        <w:r>
-          <w:rPr>
-            <w:noProof/>
-            <w:webHidden/>
-          </w:rPr>
-          <w:instrText xml:space="preserve"> PAGEREF _Toc308526349 \h </w:instrText>
-        </w:r>
-        <w:r>
-          <w:rPr>
-            <w:noProof/>
-            <w:webHidden/>
-          </w:rPr>
-        </w:r>
-        <w:r>
-          <w:rPr>
-            <w:noProof/>
-            <w:webHidden/>
-          </w:rPr>
-          <w:fldChar w:fldCharType="separate"/>
-        </w:r>
-        <w:r>
-          <w:rPr>
-            <w:noProof/>
-            <w:webHidden/>
-          </w:rPr>
-          <w:t>6</w:t>
+          <w:t>4</w:t>
         </w:r>
         <w:r>
           <w:rPr>
@@ -3295,11 +1273,13 @@
           <w:bCs w:val="0"/>
           <w:caps w:val="0"/>
           <w:noProof/>
-          <w:sz w:val="22"/>
-          <w:szCs w:val="22"/>
+          <w:kern w:val="2"/>
+          <w:sz w:val="24"/>
+          <w:szCs w:val="24"/>
+          <w14:ligatures w14:val="standardContextual"/>
         </w:rPr>
       </w:pPr>
-      <w:hyperlink w:anchor="_Toc308526350" w:history="1">
+      <w:hyperlink w:anchor="_Toc214871913" w:history="1">
         <w:r>
           <w:rPr>
             <w:rStyle w:val="Lienhypertexte"/>
@@ -3314,8 +1294,10 @@
             <w:bCs w:val="0"/>
             <w:caps w:val="0"/>
             <w:noProof/>
-            <w:sz w:val="22"/>
-            <w:szCs w:val="22"/>
+            <w:kern w:val="2"/>
+            <w:sz w:val="24"/>
+            <w:szCs w:val="24"/>
+            <w14:ligatures w14:val="standardContextual"/>
           </w:rPr>
           <w:tab/>
         </w:r>
@@ -3324,7 +1306,7 @@
             <w:rStyle w:val="Lienhypertexte"/>
             <w:noProof/>
           </w:rPr>
-          <w:t>Annexes</w:t>
+          <w:t>correction apportées au code</w:t>
         </w:r>
         <w:r>
           <w:rPr>
@@ -3345,7 +1327,7 @@
             <w:noProof/>
             <w:webHidden/>
           </w:rPr>
-          <w:instrText xml:space="preserve"> PAGEREF _Toc308526350 \h </w:instrText>
+          <w:instrText xml:space="preserve"> PAGEREF _Toc214871913 \h </w:instrText>
         </w:r>
         <w:r>
           <w:rPr>
@@ -3365,7 +1347,301 @@
             <w:noProof/>
             <w:webHidden/>
           </w:rPr>
-          <w:t>6</w:t>
+          <w:t>4</w:t>
+        </w:r>
+        <w:r>
+          <w:rPr>
+            <w:noProof/>
+            <w:webHidden/>
+          </w:rPr>
+          <w:fldChar w:fldCharType="end"/>
+        </w:r>
+      </w:hyperlink>
+    </w:p>
+    <w:p>
+      <w:pPr>
+        <w:pStyle w:val="TM10"/>
+        <w:tabs>
+          <w:tab w:val="left" w:pos="400"/>
+          <w:tab w:val="right" w:leader="dot" w:pos="9060"/>
+        </w:tabs>
+        <w:rPr>
+          <w:rFonts w:eastAsiaTheme="minorEastAsia" w:cstheme="minorBidi"/>
+          <w:b w:val="0"/>
+          <w:bCs w:val="0"/>
+          <w:caps w:val="0"/>
+          <w:noProof/>
+          <w:kern w:val="2"/>
+          <w:sz w:val="24"/>
+          <w:szCs w:val="24"/>
+          <w14:ligatures w14:val="standardContextual"/>
+        </w:rPr>
+      </w:pPr>
+      <w:hyperlink w:anchor="_Toc214871914" w:history="1">
+        <w:r>
+          <w:rPr>
+            <w:rStyle w:val="Lienhypertexte"/>
+            <w:noProof/>
+          </w:rPr>
+          <w:t>9</w:t>
+        </w:r>
+        <w:r>
+          <w:rPr>
+            <w:rFonts w:eastAsiaTheme="minorEastAsia" w:cstheme="minorBidi"/>
+            <w:b w:val="0"/>
+            <w:bCs w:val="0"/>
+            <w:caps w:val="0"/>
+            <w:noProof/>
+            <w:kern w:val="2"/>
+            <w:sz w:val="24"/>
+            <w:szCs w:val="24"/>
+            <w14:ligatures w14:val="standardContextual"/>
+          </w:rPr>
+          <w:tab/>
+        </w:r>
+        <w:r>
+          <w:rPr>
+            <w:rStyle w:val="Lienhypertexte"/>
+            <w:noProof/>
+          </w:rPr>
+          <w:t>rapport de tests</w:t>
+        </w:r>
+        <w:r>
+          <w:rPr>
+            <w:noProof/>
+            <w:webHidden/>
+          </w:rPr>
+          <w:tab/>
+        </w:r>
+        <w:r>
+          <w:rPr>
+            <w:noProof/>
+            <w:webHidden/>
+          </w:rPr>
+          <w:fldChar w:fldCharType="begin"/>
+        </w:r>
+        <w:r>
+          <w:rPr>
+            <w:noProof/>
+            <w:webHidden/>
+          </w:rPr>
+          <w:instrText xml:space="preserve"> PAGEREF _Toc214871914 \h </w:instrText>
+        </w:r>
+        <w:r>
+          <w:rPr>
+            <w:noProof/>
+            <w:webHidden/>
+          </w:rPr>
+        </w:r>
+        <w:r>
+          <w:rPr>
+            <w:noProof/>
+            <w:webHidden/>
+          </w:rPr>
+          <w:fldChar w:fldCharType="separate"/>
+        </w:r>
+        <w:r>
+          <w:rPr>
+            <w:noProof/>
+            <w:webHidden/>
+          </w:rPr>
+          <w:t>4</w:t>
+        </w:r>
+        <w:r>
+          <w:rPr>
+            <w:noProof/>
+            <w:webHidden/>
+          </w:rPr>
+          <w:fldChar w:fldCharType="end"/>
+        </w:r>
+      </w:hyperlink>
+    </w:p>
+    <w:p>
+      <w:pPr>
+        <w:pStyle w:val="TM10"/>
+        <w:tabs>
+          <w:tab w:val="left" w:pos="600"/>
+          <w:tab w:val="right" w:leader="dot" w:pos="9060"/>
+        </w:tabs>
+        <w:rPr>
+          <w:rFonts w:eastAsiaTheme="minorEastAsia" w:cstheme="minorBidi"/>
+          <w:b w:val="0"/>
+          <w:bCs w:val="0"/>
+          <w:caps w:val="0"/>
+          <w:noProof/>
+          <w:kern w:val="2"/>
+          <w:sz w:val="24"/>
+          <w:szCs w:val="24"/>
+          <w14:ligatures w14:val="standardContextual"/>
+        </w:rPr>
+      </w:pPr>
+      <w:hyperlink w:anchor="_Toc214871915" w:history="1">
+        <w:r>
+          <w:rPr>
+            <w:rStyle w:val="Lienhypertexte"/>
+            <w:noProof/>
+          </w:rPr>
+          <w:t>10</w:t>
+        </w:r>
+        <w:r>
+          <w:rPr>
+            <w:rFonts w:eastAsiaTheme="minorEastAsia" w:cstheme="minorBidi"/>
+            <w:b w:val="0"/>
+            <w:bCs w:val="0"/>
+            <w:caps w:val="0"/>
+            <w:noProof/>
+            <w:kern w:val="2"/>
+            <w:sz w:val="24"/>
+            <w:szCs w:val="24"/>
+            <w14:ligatures w14:val="standardContextual"/>
+          </w:rPr>
+          <w:tab/>
+        </w:r>
+        <w:r>
+          <w:rPr>
+            <w:rStyle w:val="Lienhypertexte"/>
+            <w:noProof/>
+          </w:rPr>
+          <w:t>explication de l’utilisation de l’ia dans le projet</w:t>
+        </w:r>
+        <w:r>
+          <w:rPr>
+            <w:noProof/>
+            <w:webHidden/>
+          </w:rPr>
+          <w:tab/>
+        </w:r>
+        <w:r>
+          <w:rPr>
+            <w:noProof/>
+            <w:webHidden/>
+          </w:rPr>
+          <w:fldChar w:fldCharType="begin"/>
+        </w:r>
+        <w:r>
+          <w:rPr>
+            <w:noProof/>
+            <w:webHidden/>
+          </w:rPr>
+          <w:instrText xml:space="preserve"> PAGEREF _Toc214871915 \h </w:instrText>
+        </w:r>
+        <w:r>
+          <w:rPr>
+            <w:noProof/>
+            <w:webHidden/>
+          </w:rPr>
+        </w:r>
+        <w:r>
+          <w:rPr>
+            <w:noProof/>
+            <w:webHidden/>
+          </w:rPr>
+          <w:fldChar w:fldCharType="separate"/>
+        </w:r>
+        <w:r>
+          <w:rPr>
+            <w:noProof/>
+            <w:webHidden/>
+          </w:rPr>
+          <w:t>4</w:t>
+        </w:r>
+        <w:r>
+          <w:rPr>
+            <w:noProof/>
+            <w:webHidden/>
+          </w:rPr>
+          <w:fldChar w:fldCharType="end"/>
+        </w:r>
+      </w:hyperlink>
+    </w:p>
+    <w:p>
+      <w:pPr>
+        <w:pStyle w:val="TM10"/>
+        <w:tabs>
+          <w:tab w:val="left" w:pos="600"/>
+          <w:tab w:val="right" w:leader="dot" w:pos="9060"/>
+        </w:tabs>
+        <w:rPr>
+          <w:rFonts w:eastAsiaTheme="minorEastAsia" w:cstheme="minorBidi"/>
+          <w:b w:val="0"/>
+          <w:bCs w:val="0"/>
+          <w:caps w:val="0"/>
+          <w:noProof/>
+          <w:kern w:val="2"/>
+          <w:sz w:val="24"/>
+          <w:szCs w:val="24"/>
+          <w14:ligatures w14:val="standardContextual"/>
+        </w:rPr>
+      </w:pPr>
+      <w:hyperlink w:anchor="_Toc214871916" w:history="1">
+        <w:r>
+          <w:rPr>
+            <w:rStyle w:val="Lienhypertexte"/>
+            <w:noProof/>
+          </w:rPr>
+          <w:t>11</w:t>
+        </w:r>
+        <w:r>
+          <w:rPr>
+            <w:rFonts w:eastAsiaTheme="minorEastAsia" w:cstheme="minorBidi"/>
+            <w:b w:val="0"/>
+            <w:bCs w:val="0"/>
+            <w:caps w:val="0"/>
+            <w:noProof/>
+            <w:kern w:val="2"/>
+            <w:sz w:val="24"/>
+            <w:szCs w:val="24"/>
+            <w14:ligatures w14:val="standardContextual"/>
+          </w:rPr>
+          <w:tab/>
+        </w:r>
+        <w:r>
+          <w:rPr>
+            <w:rStyle w:val="Lienhypertexte"/>
+            <w:noProof/>
+          </w:rPr>
+          <w:t>Conclusion</w:t>
+        </w:r>
+        <w:r>
+          <w:rPr>
+            <w:noProof/>
+            <w:webHidden/>
+          </w:rPr>
+          <w:tab/>
+        </w:r>
+        <w:r>
+          <w:rPr>
+            <w:noProof/>
+            <w:webHidden/>
+          </w:rPr>
+          <w:fldChar w:fldCharType="begin"/>
+        </w:r>
+        <w:r>
+          <w:rPr>
+            <w:noProof/>
+            <w:webHidden/>
+          </w:rPr>
+          <w:instrText xml:space="preserve"> PAGEREF _Toc214871916 \h </w:instrText>
+        </w:r>
+        <w:r>
+          <w:rPr>
+            <w:noProof/>
+            <w:webHidden/>
+          </w:rPr>
+        </w:r>
+        <w:r>
+          <w:rPr>
+            <w:noProof/>
+            <w:webHidden/>
+          </w:rPr>
+          <w:fldChar w:fldCharType="separate"/>
+        </w:r>
+        <w:r>
+          <w:rPr>
+            <w:noProof/>
+            <w:webHidden/>
+          </w:rPr>
+          <w:t>4</w:t>
         </w:r>
         <w:r>
           <w:rPr>
@@ -3398,7 +1674,7 @@
       </w:pPr>
       <w:bookmarkStart w:id="0" w:name="_Toc532179955"/>
       <w:bookmarkStart w:id="1" w:name="_Toc165969637"/>
-      <w:bookmarkStart w:id="2" w:name="_Toc308526316"/>
+      <w:bookmarkStart w:id="2" w:name="_Toc214871902"/>
       <w:r>
         <w:lastRenderedPageBreak/>
         <w:t>Spécifications</w:t>
@@ -3416,9 +1692,9 @@
       <w:pPr>
         <w:pStyle w:val="Titre2"/>
       </w:pPr>
-      <w:bookmarkStart w:id="3" w:name="_Toc308526317"/>
-      <w:bookmarkStart w:id="4" w:name="_Toc532179969"/>
-      <w:bookmarkStart w:id="5" w:name="_Toc165969639"/>
+      <w:bookmarkStart w:id="3" w:name="_Toc532179969"/>
+      <w:bookmarkStart w:id="4" w:name="_Toc165969639"/>
+      <w:bookmarkStart w:id="5" w:name="_Toc214871903"/>
       <w:r>
         <w:t>T</w:t>
       </w:r>
@@ -3428,7 +1704,7 @@
       <w:r>
         <w:t>e</w:t>
       </w:r>
-      <w:bookmarkEnd w:id="3"/>
+      <w:bookmarkEnd w:id="5"/>
     </w:p>
     <w:p>
       <w:pPr>
@@ -3464,7 +1740,7 @@
       <w:pPr>
         <w:pStyle w:val="Titre2"/>
       </w:pPr>
-      <w:bookmarkStart w:id="6" w:name="_Toc308526318"/>
+      <w:bookmarkStart w:id="6" w:name="_Toc214871904"/>
       <w:r>
         <w:t>Description</w:t>
       </w:r>
@@ -3504,7 +1780,7 @@
       <w:pPr>
         <w:pStyle w:val="Titre2"/>
       </w:pPr>
-      <w:bookmarkStart w:id="7" w:name="_Toc308526319"/>
+      <w:bookmarkStart w:id="7" w:name="_Toc214871905"/>
       <w:r>
         <w:t>Matériel et logiciels à disposition</w:t>
       </w:r>
@@ -3538,7 +1814,7 @@
       <w:pPr>
         <w:pStyle w:val="Titre2"/>
       </w:pPr>
-      <w:bookmarkStart w:id="8" w:name="_Toc308526320"/>
+      <w:bookmarkStart w:id="8" w:name="_Toc214871906"/>
       <w:r>
         <w:t>P</w:t>
       </w:r>
@@ -3568,434 +1844,23 @@
     </w:p>
     <w:p>
       <w:pPr>
-        <w:pStyle w:val="Retraitcorpsdetexte"/>
+        <w:pStyle w:val="Informations"/>
       </w:pPr>
     </w:p>
     <w:p>
       <w:pPr>
-        <w:pStyle w:val="Titre2"/>
-      </w:pPr>
-      <w:bookmarkStart w:id="9" w:name="_Toc308526321"/>
-      <w:r>
-        <w:t>Cahier des charges</w:t>
-      </w:r>
-      <w:bookmarkEnd w:id="9"/>
-    </w:p>
-    <w:p>
-      <w:pPr>
-        <w:pStyle w:val="Titre3"/>
-      </w:pPr>
-      <w:bookmarkStart w:id="10" w:name="_Toc308526322"/>
-      <w:r>
-        <w:t>Objectifs et portée du projet (objectifs SMART</w:t>
-      </w:r>
-      <w:r>
-        <w:t>)</w:t>
-      </w:r>
-      <w:bookmarkEnd w:id="10"/>
-    </w:p>
-    <w:p>
-      <w:pPr>
-        <w:pStyle w:val="Retraitcorpsdetexte3"/>
-      </w:pPr>
-    </w:p>
-    <w:p>
-      <w:pPr>
-        <w:pStyle w:val="Informations"/>
-      </w:pPr>
-      <w:r>
-        <w:t>A compléter</w:t>
-      </w:r>
-      <w:r>
-        <w:t>. Il s’agit d’ébaucher des réponses aux questions de l’acronyme CQQCOQP (Combien, Quoi, Qui, Comment, Où, Quand, Pourquoi)</w:t>
-      </w:r>
-    </w:p>
-    <w:p>
-      <w:pPr>
-        <w:pStyle w:val="Retraitcorpsdetexte3"/>
-      </w:pPr>
-    </w:p>
-    <w:p>
-      <w:pPr>
-        <w:pStyle w:val="Titre3"/>
-      </w:pPr>
-      <w:bookmarkStart w:id="11" w:name="_Toc308526323"/>
-      <w:r>
-        <w:t xml:space="preserve">Caractéristiques des utilisateurs et </w:t>
-      </w:r>
-      <w:r>
-        <w:t>impacts</w:t>
-      </w:r>
-      <w:bookmarkEnd w:id="11"/>
-    </w:p>
-    <w:p>
-      <w:pPr>
-        <w:pStyle w:val="Retraitcorpsdetexte3"/>
-      </w:pPr>
-    </w:p>
-    <w:p>
-      <w:pPr>
-        <w:pStyle w:val="Informations"/>
-      </w:pPr>
-      <w:r>
-        <w:t>A compléter</w:t>
-      </w:r>
-      <w:r>
-        <w:t xml:space="preserve">… </w:t>
-      </w:r>
-      <w:r>
-        <w:t>Il s’agit d’identifier le(s) profil(s) de(s) utilisateur-</w:t>
-      </w:r>
-      <w:proofErr w:type="spellStart"/>
-      <w:r>
-        <w:t>trice</w:t>
-      </w:r>
-      <w:proofErr w:type="spellEnd"/>
-      <w:r>
-        <w:t>(s) type, et les conséquences que cela va avoir sur la conception (couleurs, ergonomie, utilisation, etc.)</w:t>
-      </w:r>
-    </w:p>
-    <w:p>
-      <w:pPr>
-        <w:pStyle w:val="Retraitcorpsdetexte3"/>
-      </w:pPr>
-    </w:p>
-    <w:p>
-      <w:pPr>
-        <w:pStyle w:val="Titre3"/>
-      </w:pPr>
-      <w:bookmarkStart w:id="12" w:name="_Toc308526324"/>
-      <w:r>
-        <w:t>Fonctionnalités requises (du point de vue de l’utilisateur)</w:t>
-      </w:r>
-      <w:bookmarkEnd w:id="12"/>
-    </w:p>
-    <w:p>
-      <w:pPr>
-        <w:pStyle w:val="Retraitcorpsdetexte3"/>
-      </w:pPr>
-    </w:p>
-    <w:p>
-      <w:pPr>
-        <w:pStyle w:val="Informations"/>
-      </w:pPr>
-      <w:r>
-        <w:t xml:space="preserve">A compléter </w:t>
-      </w:r>
-      <w:r>
-        <w:t xml:space="preserve">par une espèce de mode d’emploi du produit. S’il s’agissait d’une montre, décrire qu’à part l’heure, il y aura la possibilité d’utiliser un chronomètre, un réveil, </w:t>
-      </w:r>
-      <w:r>
-        <w:t xml:space="preserve">… </w:t>
-      </w:r>
-    </w:p>
-    <w:p>
-      <w:pPr>
-        <w:pStyle w:val="Retraitcorpsdetexte3"/>
-      </w:pPr>
-    </w:p>
-    <w:p>
-      <w:pPr>
-        <w:pStyle w:val="Titre3"/>
-      </w:pPr>
-      <w:bookmarkStart w:id="13" w:name="_Toc308526325"/>
-      <w:r>
-        <w:t>Contraintes</w:t>
-      </w:r>
-      <w:bookmarkEnd w:id="13"/>
-    </w:p>
-    <w:p>
-      <w:pPr>
-        <w:pStyle w:val="Retraitcorpsdetexte3"/>
-      </w:pPr>
-    </w:p>
-    <w:p>
-      <w:pPr>
-        <w:pStyle w:val="Informations"/>
-      </w:pPr>
-      <w:r>
-        <w:t>S</w:t>
-      </w:r>
-      <w:r>
-        <w:t>écurité,</w:t>
-      </w:r>
-      <w:r>
-        <w:t xml:space="preserve"> backups, disponibilité,</w:t>
-      </w:r>
-      <w:r>
-        <w:t xml:space="preserve"> système utilisé, interfa</w:t>
-      </w:r>
-      <w:r>
-        <w:t>ces avec autres logiciels, etc.</w:t>
-      </w:r>
-    </w:p>
-    <w:p>
-      <w:pPr>
-        <w:pStyle w:val="Retraitcorpsdetexte3"/>
-      </w:pPr>
-    </w:p>
-    <w:p>
-      <w:pPr>
-        <w:pStyle w:val="Titre3"/>
-      </w:pPr>
-      <w:bookmarkStart w:id="14" w:name="_Toc308526326"/>
-      <w:r>
-        <w:t>Travail à réaliser par l'apprenti</w:t>
-      </w:r>
-      <w:bookmarkEnd w:id="14"/>
-    </w:p>
-    <w:p>
-      <w:pPr>
-        <w:pStyle w:val="Retraitcorpsdetexte3"/>
-      </w:pPr>
-    </w:p>
-    <w:p>
-      <w:pPr>
-        <w:pStyle w:val="Informations"/>
-      </w:pPr>
-      <w:r>
-        <w:t xml:space="preserve">Décrire à quoi doit ressembler le travail produit, ce qu’il faudra </w:t>
-      </w:r>
-      <w:r>
-        <w:t>rendre</w:t>
-      </w:r>
-      <w:r>
-        <w:t xml:space="preserve"> … </w:t>
-      </w:r>
-    </w:p>
-    <w:p>
-      <w:pPr>
-        <w:pStyle w:val="Retraitcorpsdetexte3"/>
-      </w:pPr>
-    </w:p>
-    <w:p>
-      <w:pPr>
-        <w:pStyle w:val="Titre3"/>
-      </w:pPr>
-      <w:bookmarkStart w:id="15" w:name="_Toc308526327"/>
-      <w:r>
-        <w:t>Si le temps le permet …</w:t>
-      </w:r>
-      <w:bookmarkEnd w:id="15"/>
-    </w:p>
-    <w:p>
-      <w:pPr>
-        <w:pStyle w:val="Retraitcorpsdetexte3"/>
-      </w:pPr>
-    </w:p>
-    <w:p>
-      <w:pPr>
-        <w:pStyle w:val="Informations"/>
-      </w:pPr>
-      <w:r>
-        <w:t>Objectifs complémentaires</w:t>
-      </w:r>
-      <w:r>
-        <w:t>au cas où le projet n’est pas assez ambitieux dans le temps imparti</w:t>
-      </w:r>
-      <w:r>
-        <w:t xml:space="preserve">… </w:t>
-      </w:r>
-    </w:p>
-    <w:p>
-      <w:pPr>
-        <w:pStyle w:val="Retraitcorpsdetexte3"/>
-      </w:pPr>
-    </w:p>
-    <w:p>
-      <w:pPr>
-        <w:pStyle w:val="Titre3"/>
-      </w:pPr>
-      <w:bookmarkStart w:id="16" w:name="_Toc308526328"/>
-      <w:r>
-        <w:t>Méthodes de validation des solutions</w:t>
-      </w:r>
-      <w:bookmarkEnd w:id="16"/>
-    </w:p>
-    <w:p>
-      <w:pPr>
-        <w:pStyle w:val="Retraitcorpsdetexte3"/>
-      </w:pPr>
-    </w:p>
-    <w:p>
-      <w:pPr>
-        <w:pStyle w:val="Informations"/>
-      </w:pPr>
-      <w:r>
-        <w:t xml:space="preserve">Comment </w:t>
-      </w:r>
-      <w:r>
-        <w:t xml:space="preserve">les </w:t>
-      </w:r>
-      <w:r>
-        <w:t>tests</w:t>
-      </w:r>
-      <w:r>
-        <w:t xml:space="preserve"> vont être entrepris</w:t>
-      </w:r>
-      <w:r>
-        <w:t xml:space="preserve">, quels tests </w:t>
-      </w:r>
-      <w:r>
-        <w:t>doivent être entrepris</w:t>
-      </w:r>
-      <w:r>
-        <w:t>, etc.</w:t>
-      </w:r>
-      <w:r>
-        <w:t xml:space="preserve">… </w:t>
-      </w:r>
-    </w:p>
-    <w:p>
-      <w:pPr>
-        <w:pStyle w:val="Retraitcorpsdetexte3"/>
-      </w:pPr>
-    </w:p>
-    <w:p>
-      <w:pPr>
-        <w:pStyle w:val="Titre2"/>
-      </w:pPr>
-      <w:bookmarkStart w:id="17" w:name="_Toc308526329"/>
-      <w:r>
-        <w:t>Les points suivants seront évalués</w:t>
-      </w:r>
-      <w:bookmarkEnd w:id="17"/>
-    </w:p>
-    <w:p>
-      <w:pPr>
-        <w:pStyle w:val="Retraitcorpsdetexte"/>
-        <w:numPr>
-          <w:ilvl w:val="0"/>
-          <w:numId w:val="14"/>
-        </w:numPr>
-      </w:pPr>
-      <w:r>
-        <w:t>Le rapport</w:t>
-      </w:r>
-    </w:p>
-    <w:p>
-      <w:pPr>
-        <w:pStyle w:val="Retraitcorpsdetexte"/>
-        <w:numPr>
-          <w:ilvl w:val="0"/>
-          <w:numId w:val="14"/>
-        </w:numPr>
-      </w:pPr>
-      <w:r>
-        <w:t>L</w:t>
-      </w:r>
-      <w:r>
-        <w:t>es</w:t>
-      </w:r>
-      <w:r>
-        <w:t xml:space="preserve"> planification</w:t>
-      </w:r>
-      <w:r>
-        <w:t>s (initiale et détaillée)</w:t>
-      </w:r>
-    </w:p>
-    <w:p>
-      <w:pPr>
-        <w:pStyle w:val="Retraitcorpsdetexte"/>
-        <w:numPr>
-          <w:ilvl w:val="0"/>
-          <w:numId w:val="14"/>
-        </w:numPr>
-      </w:pPr>
-      <w:r>
-        <w:t>Le journal de travail</w:t>
-      </w:r>
-    </w:p>
-    <w:p>
-      <w:pPr>
-        <w:pStyle w:val="Retraitcorpsdetexte"/>
-        <w:numPr>
-          <w:ilvl w:val="0"/>
-          <w:numId w:val="14"/>
-        </w:numPr>
-      </w:pPr>
-      <w:r>
-        <w:t>Le</w:t>
-      </w:r>
-      <w:r>
-        <w:t xml:space="preserve"> code et le</w:t>
-      </w:r>
-      <w:r>
-        <w:t>s commentaires</w:t>
-      </w:r>
-    </w:p>
-    <w:p>
-      <w:pPr>
-        <w:pStyle w:val="Retraitcorpsdetexte"/>
-        <w:numPr>
-          <w:ilvl w:val="0"/>
-          <w:numId w:val="14"/>
-        </w:numPr>
-      </w:pPr>
-      <w:r>
-        <w:t>Les documentations de mise en œuvre et d’utilisation</w:t>
-      </w:r>
-    </w:p>
-    <w:p>
-      <w:pPr>
-        <w:pStyle w:val="Titre2"/>
-      </w:pPr>
-      <w:bookmarkStart w:id="18" w:name="_Toc308526330"/>
-      <w:r>
-        <w:t>Validation et conditions de réussite</w:t>
-      </w:r>
-      <w:bookmarkEnd w:id="18"/>
-    </w:p>
-    <w:p>
-      <w:pPr>
-        <w:pStyle w:val="Retraitcorpsdetexte"/>
-        <w:numPr>
-          <w:ilvl w:val="0"/>
-          <w:numId w:val="14"/>
-        </w:numPr>
-      </w:pPr>
-      <w:r>
-        <w:t>Compréhension du travail</w:t>
-      </w:r>
-    </w:p>
-    <w:p>
-      <w:pPr>
-        <w:pStyle w:val="Retraitcorpsdetexte"/>
-        <w:numPr>
-          <w:ilvl w:val="0"/>
-          <w:numId w:val="14"/>
-        </w:numPr>
-      </w:pPr>
-      <w:r>
-        <w:t>Possibilité de transmettre le travail à une personne extérieure pour le terminer, le corriger ou le compléter</w:t>
-      </w:r>
-    </w:p>
-    <w:p>
-      <w:pPr>
-        <w:pStyle w:val="Retraitcorpsdetexte"/>
-        <w:numPr>
-          <w:ilvl w:val="0"/>
-          <w:numId w:val="14"/>
-        </w:numPr>
-      </w:pPr>
-      <w:r>
-        <w:t>Etat de fonctionnement du produit livré</w:t>
-      </w:r>
-    </w:p>
-    <w:p>
-      <w:pPr>
         <w:pStyle w:val="Titre1"/>
       </w:pPr>
-      <w:bookmarkStart w:id="19" w:name="_Toc308526331"/>
+      <w:bookmarkStart w:id="9" w:name="_Toc214871907"/>
       <w:r>
         <w:t>Planification</w:t>
       </w:r>
+      <w:bookmarkEnd w:id="3"/>
       <w:bookmarkEnd w:id="4"/>
-      <w:bookmarkEnd w:id="5"/>
       <w:r>
         <w:t xml:space="preserve"> Initiale</w:t>
       </w:r>
-      <w:bookmarkEnd w:id="19"/>
+      <w:bookmarkEnd w:id="9"/>
     </w:p>
     <w:p>
       <w:pPr>
@@ -4050,1165 +1915,148 @@
     </w:p>
     <w:p>
       <w:pPr>
-        <w:pStyle w:val="Titre1"/>
-      </w:pPr>
-      <w:bookmarkStart w:id="20" w:name="_Toc532179957"/>
-      <w:bookmarkStart w:id="21" w:name="_Toc165969641"/>
-      <w:bookmarkStart w:id="22" w:name="_Toc308526332"/>
-      <w:r>
-        <w:t>Analyse</w:t>
-      </w:r>
-      <w:bookmarkEnd w:id="20"/>
-      <w:bookmarkEnd w:id="21"/>
-      <w:bookmarkEnd w:id="22"/>
+        <w:pStyle w:val="Informations"/>
+        <w:ind w:left="2160"/>
+      </w:pPr>
     </w:p>
     <w:p>
       <w:pPr>
-        <w:pStyle w:val="Titre2"/>
-      </w:pPr>
-      <w:bookmarkStart w:id="23" w:name="_Toc308526333"/>
+        <w:pStyle w:val="Titre1"/>
+      </w:pPr>
+      <w:bookmarkStart w:id="10" w:name="_Toc214871908"/>
       <w:r>
-        <w:t>Opportunités</w:t>
+        <w:t>Tests manuels et CLASSIFICATION DES bugs</w:t>
       </w:r>
-      <w:bookmarkEnd w:id="23"/>
+      <w:bookmarkEnd w:id="10"/>
     </w:p>
     <w:p>
       <w:pPr>
-        <w:pStyle w:val="Informations"/>
-        <w:numPr>
-          <w:ilvl w:val="5"/>
-          <w:numId w:val="16"/>
-        </w:numPr>
-      </w:pPr>
+        <w:pStyle w:val="Corpsdetexte"/>
+      </w:pPr>
+    </w:p>
+    <w:p>
+      <w:pPr>
+        <w:pStyle w:val="Corpsdetexte"/>
+      </w:pPr>
+    </w:p>
+    <w:p>
+      <w:pPr>
+        <w:pStyle w:val="Titre1"/>
+      </w:pPr>
+      <w:bookmarkStart w:id="11" w:name="_Toc214871909"/>
       <w:r>
-        <w:t>Ce paragraphe énumère la l</w:t>
+        <w:t>stratégie et plan de test</w:t>
+      </w:r>
+      <w:bookmarkEnd w:id="11"/>
+    </w:p>
+    <w:p>
+      <w:pPr>
+        <w:pStyle w:val="Corpsdetexte"/>
+      </w:pPr>
+    </w:p>
+    <w:p>
+      <w:pPr>
+        <w:pStyle w:val="Corpsdetexte"/>
+      </w:pPr>
+    </w:p>
+    <w:p>
+      <w:pPr>
+        <w:pStyle w:val="Titre1"/>
+      </w:pPr>
+      <w:bookmarkStart w:id="12" w:name="_Toc214871910"/>
+      <w:r>
+        <w:t>Description des tests backend effectués</w:t>
+      </w:r>
+      <w:bookmarkEnd w:id="12"/>
+    </w:p>
+    <w:p>
+      <w:pPr>
+        <w:pStyle w:val="Corpsdetexte"/>
+      </w:pPr>
+    </w:p>
+    <w:p>
+      <w:pPr>
+        <w:pStyle w:val="Titre1"/>
+      </w:pPr>
+      <w:bookmarkStart w:id="13" w:name="_Toc214871911"/>
+      <w:r>
+        <w:t>Description des tests e2e effectu</w:t>
       </w:r>
       <w:r>
-        <w:t xml:space="preserve">iste des difficultés potentielles de tout </w:t>
+        <w:t>és</w:t>
       </w:r>
-      <w:r>
-        <w:t>ordre :</w:t>
-      </w:r>
+      <w:bookmarkEnd w:id="13"/>
     </w:p>
     <w:p>
       <w:pPr>
-        <w:pStyle w:val="Informations"/>
-        <w:numPr>
-          <w:ilvl w:val="6"/>
-          <w:numId w:val="16"/>
-        </w:numPr>
-      </w:pPr>
-      <w:r>
-        <w:t xml:space="preserve">Liste des </w:t>
-      </w:r>
-      <w:r>
-        <w:t>compétences</w:t>
-      </w:r>
-      <w:r>
-        <w:t xml:space="preserve"> à acquérir</w:t>
-      </w:r>
-      <w:r>
-        <w:t xml:space="preserve"> ou approfondir</w:t>
-      </w:r>
+        <w:pStyle w:val="Corpsdetexte"/>
+      </w:pPr>
     </w:p>
     <w:p>
       <w:pPr>
-        <w:pStyle w:val="Informations"/>
-        <w:numPr>
-          <w:ilvl w:val="6"/>
-          <w:numId w:val="16"/>
-        </w:numPr>
-      </w:pPr>
+        <w:pStyle w:val="Titre1"/>
+      </w:pPr>
+      <w:bookmarkStart w:id="14" w:name="_Toc214871912"/>
       <w:r>
-        <w:t xml:space="preserve">Liste du </w:t>
+        <w:lastRenderedPageBreak/>
+        <w:t>Resultats de la compagne de test</w:t>
       </w:r>
-      <w:r>
-        <w:t>matériel</w:t>
-      </w:r>
-      <w:r>
-        <w:t xml:space="preserve"> à exploiter</w:t>
-      </w:r>
+      <w:bookmarkEnd w:id="14"/>
     </w:p>
     <w:p>
       <w:pPr>
-        <w:pStyle w:val="Informations"/>
-        <w:numPr>
-          <w:ilvl w:val="6"/>
-          <w:numId w:val="16"/>
-        </w:numPr>
-      </w:pPr>
+        <w:pStyle w:val="Titre1"/>
+      </w:pPr>
+      <w:bookmarkStart w:id="15" w:name="_Toc214871913"/>
       <w:r>
-        <w:t>Recherche d’</w:t>
+        <w:t>correction apportées au code</w:t>
       </w:r>
-      <w:r>
-        <w:t>information</w:t>
-      </w:r>
-      <w:r>
-        <w:t>s</w:t>
-      </w:r>
-      <w:r>
-        <w:t xml:space="preserve"> particulières</w:t>
-      </w:r>
+      <w:bookmarkEnd w:id="15"/>
     </w:p>
     <w:p>
       <w:pPr>
-        <w:pStyle w:val="Informations"/>
-        <w:numPr>
-          <w:ilvl w:val="6"/>
-          <w:numId w:val="16"/>
-        </w:numPr>
-      </w:pPr>
+        <w:pStyle w:val="Titre1"/>
+      </w:pPr>
+      <w:bookmarkStart w:id="16" w:name="_Toc214871914"/>
       <w:r>
-        <w:t>Gestion du travail en équipe &amp; collaboration</w:t>
+        <w:t>rapport de tests</w:t>
       </w:r>
+      <w:bookmarkEnd w:id="16"/>
     </w:p>
     <w:p>
       <w:pPr>
-        <w:pStyle w:val="Informations"/>
-        <w:numPr>
-          <w:ilvl w:val="5"/>
-          <w:numId w:val="16"/>
-        </w:numPr>
-      </w:pPr>
+        <w:pStyle w:val="Titre1"/>
+      </w:pPr>
+      <w:bookmarkStart w:id="17" w:name="_Toc214871915"/>
       <w:r>
-        <w:t>Ainsi que les s</w:t>
+        <w:t>explication de l’utilisation de l’ia dans le projet</w:t>
       </w:r>
-      <w:r>
-        <w:t>olutions possibles</w:t>
-      </w:r>
+      <w:bookmarkEnd w:id="17"/>
     </w:p>
     <w:p>
       <w:pPr>
-        <w:pStyle w:val="Informations"/>
-        <w:numPr>
-          <w:ilvl w:val="5"/>
-          <w:numId w:val="43"/>
-        </w:numPr>
-      </w:pPr>
-      <w:r>
-        <w:t>Si les spécifications de départ ne laissent pas de doutes sur la manière de réaliser un projet, ce chapitre ne fera que renvoyer le lecteur aux spécifications.</w:t>
-      </w:r>
-    </w:p>
-    <w:p>
-      <w:pPr>
-        <w:pStyle w:val="Titre2"/>
-      </w:pPr>
-      <w:bookmarkStart w:id="24" w:name="_Toc532179959"/>
-      <w:bookmarkStart w:id="25" w:name="_Toc165969643"/>
-      <w:bookmarkStart w:id="26" w:name="_Toc308526334"/>
-      <w:r>
-        <w:t>Document d’analyse</w:t>
-      </w:r>
-      <w:bookmarkEnd w:id="24"/>
-      <w:bookmarkEnd w:id="25"/>
-      <w:r>
-        <w:t xml:space="preserve"> et conception</w:t>
-      </w:r>
-      <w:bookmarkEnd w:id="26"/>
-    </w:p>
-    <w:p>
-      <w:pPr>
-        <w:pStyle w:val="Informations"/>
-        <w:numPr>
-          <w:ilvl w:val="5"/>
-          <w:numId w:val="17"/>
-        </w:numPr>
-      </w:pPr>
-      <w:r>
-        <w:t xml:space="preserve">Ce paragraphe </w:t>
-      </w:r>
-      <w:r>
-        <w:t>décrit le fonctionnement de manière détaillée.</w:t>
-      </w:r>
-    </w:p>
-    <w:p>
-      <w:pPr>
-        <w:pStyle w:val="Informations"/>
-        <w:numPr>
-          <w:ilvl w:val="6"/>
-          <w:numId w:val="17"/>
-        </w:numPr>
-      </w:pPr>
-      <w:r>
-        <w:t>Autant que possible de manière graphique</w:t>
-      </w:r>
-      <w:r>
-        <w:t>, imagée, tableaux, etc.</w:t>
-      </w:r>
-    </w:p>
-    <w:p>
-      <w:pPr>
-        <w:pStyle w:val="Informations"/>
-        <w:numPr>
-          <w:ilvl w:val="6"/>
-          <w:numId w:val="17"/>
-        </w:numPr>
-      </w:pPr>
-      <w:r>
-        <w:t>Tous les cas particuliers devraient y être spécifiés</w:t>
-      </w:r>
-      <w:r>
-        <w:t>…</w:t>
-      </w:r>
-    </w:p>
-    <w:p>
-      <w:pPr>
-        <w:pStyle w:val="Informations"/>
-        <w:numPr>
-          <w:ilvl w:val="5"/>
-          <w:numId w:val="17"/>
-        </w:numPr>
-      </w:pPr>
-      <w:r>
-        <w:t>Il s’agit d’y présenter le</w:t>
-      </w:r>
-      <w:r>
-        <w:t>s fonctionnalités à développer :</w:t>
-      </w:r>
-    </w:p>
-    <w:p>
-      <w:pPr>
-        <w:pStyle w:val="Informations"/>
-        <w:numPr>
-          <w:ilvl w:val="6"/>
-          <w:numId w:val="17"/>
-        </w:numPr>
-      </w:pPr>
-      <w:r>
-        <w:t>Découpage en étapes, en modules, en fonctionnalités, etc.</w:t>
-      </w:r>
-    </w:p>
-    <w:p>
-      <w:pPr>
-        <w:pStyle w:val="Informations"/>
-        <w:numPr>
-          <w:ilvl w:val="6"/>
-          <w:numId w:val="17"/>
-        </w:numPr>
-      </w:pPr>
-      <w:r>
-        <w:t>Formulaires, interfaces graphiques, pages web, etc.</w:t>
-      </w:r>
-    </w:p>
-    <w:p>
-      <w:pPr>
-        <w:pStyle w:val="Informations"/>
-        <w:numPr>
-          <w:ilvl w:val="6"/>
-          <w:numId w:val="17"/>
-        </w:numPr>
-      </w:pPr>
-      <w:r>
-        <w:lastRenderedPageBreak/>
-        <w:t xml:space="preserve">Schémas de navigation, schémas événementiels, structogramme, </w:t>
-      </w:r>
-      <w:r>
-        <w:t>pseudocode</w:t>
-      </w:r>
-      <w:r>
-        <w:t>, etc.</w:t>
-      </w:r>
-    </w:p>
-    <w:p>
-      <w:pPr>
-        <w:pStyle w:val="Informations"/>
-        <w:numPr>
-          <w:ilvl w:val="5"/>
-          <w:numId w:val="17"/>
-        </w:numPr>
-      </w:pPr>
-      <w:r>
-        <w:t>Si le pr</w:t>
-      </w:r>
-      <w:r>
-        <w:t xml:space="preserve">ojet inclut une base </w:t>
-      </w:r>
-      <w:r>
-        <w:t>de données :</w:t>
-      </w:r>
-    </w:p>
-    <w:p>
-      <w:pPr>
-        <w:pStyle w:val="Informations"/>
-        <w:numPr>
-          <w:ilvl w:val="6"/>
-          <w:numId w:val="17"/>
-        </w:numPr>
-      </w:pPr>
-      <w:r>
-        <w:t>Dictionnaire</w:t>
-      </w:r>
-      <w:r>
-        <w:t xml:space="preserve"> des données</w:t>
-      </w:r>
-    </w:p>
-    <w:p>
-      <w:pPr>
-        <w:pStyle w:val="Informations"/>
-        <w:numPr>
-          <w:ilvl w:val="6"/>
-          <w:numId w:val="17"/>
-        </w:numPr>
-      </w:pPr>
-      <w:r>
-        <w:t>Modèle conceptuel des données, modèles logique des données.</w:t>
-      </w:r>
-    </w:p>
-    <w:p>
-      <w:pPr>
-        <w:pStyle w:val="Titre2"/>
-      </w:pPr>
-      <w:bookmarkStart w:id="27" w:name="_Toc532179967"/>
-      <w:bookmarkStart w:id="28" w:name="_Toc165969651"/>
-      <w:bookmarkStart w:id="29" w:name="_Toc308526335"/>
-      <w:r>
-        <w:t>Conception des tests</w:t>
-      </w:r>
-      <w:bookmarkEnd w:id="27"/>
-      <w:bookmarkEnd w:id="28"/>
-      <w:bookmarkEnd w:id="29"/>
-    </w:p>
-    <w:p>
-      <w:pPr>
-        <w:pStyle w:val="Informations"/>
-        <w:numPr>
-          <w:ilvl w:val="5"/>
-          <w:numId w:val="18"/>
-        </w:numPr>
-      </w:pPr>
-      <w:r>
-        <w:t xml:space="preserve">Ce paragraphe permet de spécifier la stratégie de </w:t>
-      </w:r>
-      <w:r>
-        <w:t>test </w:t>
-      </w:r>
-      <w:r>
-        <w:t xml:space="preserve">qui sera menée au point </w:t>
-      </w:r>
-      <w:r>
-        <w:fldChar w:fldCharType="begin"/>
-      </w:r>
-      <w:r>
-        <w:instrText xml:space="preserve"> REF _Ref308525868 \r \h </w:instrText>
-      </w:r>
-      <w:r>
-        <w:fldChar w:fldCharType="separate"/>
-      </w:r>
-      <w:r>
-        <w:t>5.1</w:t>
-      </w:r>
-      <w:r>
-        <w:fldChar w:fldCharType="end"/>
-      </w:r>
-    </w:p>
-    <w:p>
-      <w:pPr>
-        <w:pStyle w:val="Informations"/>
-        <w:numPr>
-          <w:ilvl w:val="5"/>
-          <w:numId w:val="18"/>
-        </w:numPr>
-      </w:pPr>
-      <w:r>
-        <w:t>Qui, quand, avec quelles données, dans quel ordre, etc.</w:t>
-      </w:r>
-    </w:p>
-    <w:p>
-      <w:pPr>
-        <w:pStyle w:val="Titre2"/>
-      </w:pPr>
-      <w:bookmarkStart w:id="30" w:name="_Toc308526336"/>
-      <w:bookmarkStart w:id="31" w:name="_Toc532179961"/>
-      <w:r>
-        <w:t>Planification</w:t>
-      </w:r>
-      <w:r>
-        <w:t xml:space="preserve"> détaillé</w:t>
-      </w:r>
-      <w:r>
-        <w:t>e</w:t>
-      </w:r>
-      <w:bookmarkEnd w:id="30"/>
-    </w:p>
-    <w:p>
-      <w:pPr>
-        <w:pStyle w:val="Informations"/>
-        <w:numPr>
-          <w:ilvl w:val="5"/>
-          <w:numId w:val="19"/>
-        </w:numPr>
-      </w:pPr>
-      <w:r>
-        <w:t>A ce stade, après l’analyse complète du projet, un planning détaillé et complet (avec tâches, sous-tâches, dépendances, durée</w:t>
-      </w:r>
-      <w:r>
-        <w:t>, …) peut être finalisé.</w:t>
-      </w:r>
-    </w:p>
-    <w:p>
-      <w:pPr>
-        <w:pStyle w:val="Informations"/>
-        <w:numPr>
-          <w:ilvl w:val="5"/>
-          <w:numId w:val="19"/>
-        </w:numPr>
-      </w:pPr>
-      <w:r>
-        <w:t>Le planning détaillé doit s’inscrire dans le planning initial.</w:t>
-      </w:r>
-      <w:r>
-        <w:t xml:space="preserve"> Il faut que l’on puisse situer cette planification détaillée par rapport à la planification initiale.</w:t>
-      </w:r>
-    </w:p>
-    <w:p>
-      <w:pPr>
         <w:pStyle w:val="Titre1"/>
       </w:pPr>
-      <w:bookmarkStart w:id="32" w:name="_Toc532179964"/>
-      <w:bookmarkStart w:id="33" w:name="_Toc165969648"/>
-      <w:bookmarkStart w:id="34" w:name="_Toc308526337"/>
-      <w:bookmarkEnd w:id="31"/>
-      <w:r>
-        <w:t>Réalisation</w:t>
-      </w:r>
-      <w:bookmarkEnd w:id="32"/>
-      <w:bookmarkEnd w:id="33"/>
-      <w:bookmarkEnd w:id="34"/>
-    </w:p>
-    <w:p>
-      <w:pPr>
-        <w:pStyle w:val="Titre2"/>
-      </w:pPr>
-      <w:bookmarkStart w:id="35" w:name="_Toc532179965"/>
-      <w:bookmarkStart w:id="36" w:name="_Toc165969649"/>
-      <w:bookmarkStart w:id="37" w:name="_Toc308526338"/>
-      <w:r>
-        <w:t>Dossier de Réalisation</w:t>
-      </w:r>
-      <w:bookmarkEnd w:id="35"/>
-      <w:bookmarkEnd w:id="36"/>
-      <w:bookmarkEnd w:id="37"/>
-    </w:p>
-    <w:p>
-      <w:pPr>
-        <w:pStyle w:val="Informations"/>
-        <w:numPr>
-          <w:ilvl w:val="5"/>
-          <w:numId w:val="20"/>
-        </w:numPr>
-      </w:pPr>
-      <w:r>
-        <w:t>Ce</w:t>
-      </w:r>
-      <w:r>
-        <w:t>tte partie</w:t>
-      </w:r>
-      <w:r>
-        <w:t xml:space="preserve"> permet de reproduire ou reprendre le projet par un tiers.</w:t>
-      </w:r>
-    </w:p>
-    <w:p>
-      <w:pPr>
-        <w:pStyle w:val="Informations"/>
-        <w:numPr>
-          <w:ilvl w:val="5"/>
-          <w:numId w:val="20"/>
-        </w:numPr>
-      </w:pPr>
-      <w:r>
-        <w:t xml:space="preserve">Pour chaque </w:t>
-      </w:r>
-      <w:r>
-        <w:t xml:space="preserve">étape, il faut décrire sa mise en </w:t>
-      </w:r>
-      <w:r>
-        <w:t>œuvre. Typiquement</w:t>
-      </w:r>
-      <w:r>
-        <w:t> :</w:t>
-      </w:r>
-    </w:p>
-    <w:p>
-      <w:pPr>
-        <w:pStyle w:val="Informations"/>
-        <w:numPr>
-          <w:ilvl w:val="6"/>
-          <w:numId w:val="20"/>
-        </w:numPr>
-      </w:pPr>
-      <w:r>
-        <w:t>Versions des outils logiciels utilisés (OS, applications, pilotes, librairies, etc.)</w:t>
-      </w:r>
-    </w:p>
-    <w:p>
-      <w:pPr>
-        <w:pStyle w:val="Informations"/>
-        <w:numPr>
-          <w:ilvl w:val="6"/>
-          <w:numId w:val="20"/>
-        </w:numPr>
-      </w:pPr>
-      <w:r>
-        <w:t>Configurations spéciales</w:t>
-      </w:r>
-      <w:r>
-        <w:t xml:space="preserve"> des outils (Equipements, </w:t>
-      </w:r>
-      <w:r>
-        <w:t>PC</w:t>
-      </w:r>
-      <w:r>
-        <w:t xml:space="preserve">, machines, </w:t>
-      </w:r>
-      <w:r>
-        <w:t xml:space="preserve">outillage, </w:t>
-      </w:r>
-      <w:r>
-        <w:t>etc.)</w:t>
-      </w:r>
-    </w:p>
-    <w:p>
-      <w:pPr>
-        <w:pStyle w:val="Informations"/>
-        <w:numPr>
-          <w:ilvl w:val="6"/>
-          <w:numId w:val="20"/>
-        </w:numPr>
-      </w:pPr>
-      <w:r>
-        <w:t xml:space="preserve">Code source </w:t>
-      </w:r>
-      <w:r>
-        <w:t xml:space="preserve">commenté </w:t>
-      </w:r>
-      <w:r>
-        <w:t xml:space="preserve">des </w:t>
-      </w:r>
-      <w:r>
-        <w:t>éléments logiciels</w:t>
-      </w:r>
-      <w:r>
-        <w:t xml:space="preserve"> développés.</w:t>
-      </w:r>
-    </w:p>
-    <w:p>
-      <w:pPr>
-        <w:pStyle w:val="Informations"/>
-        <w:numPr>
-          <w:ilvl w:val="6"/>
-          <w:numId w:val="20"/>
-        </w:numPr>
-      </w:pPr>
-      <w:r>
-        <w:t>Modèle physique d’une base de données.</w:t>
-      </w:r>
-    </w:p>
-    <w:p>
-      <w:pPr>
-        <w:pStyle w:val="Informations"/>
-        <w:numPr>
-          <w:ilvl w:val="6"/>
-          <w:numId w:val="20"/>
-        </w:numPr>
-      </w:pPr>
-      <w:r>
-        <w:t>Arborescences des documents produits</w:t>
-      </w:r>
-      <w:r>
-        <w:t>.</w:t>
-      </w:r>
-    </w:p>
-    <w:p>
-      <w:pPr>
-        <w:pStyle w:val="Informations"/>
-        <w:numPr>
-          <w:ilvl w:val="5"/>
-          <w:numId w:val="20"/>
-        </w:numPr>
-      </w:pPr>
-      <w:r>
-        <w:t>Il faut décrire le parcours de réalisation e</w:t>
-      </w:r>
-      <w:r>
-        <w:t>t</w:t>
-      </w:r>
-      <w:r>
-        <w:t xml:space="preserve"> justifi</w:t>
-      </w:r>
-      <w:r>
-        <w:t>er</w:t>
-      </w:r>
-      <w:r>
-        <w:t xml:space="preserve"> les choix. </w:t>
-      </w:r>
-    </w:p>
-    <w:p>
-      <w:pPr>
-        <w:pStyle w:val="Titre2"/>
-      </w:pPr>
-      <w:bookmarkStart w:id="38" w:name="_Toc532179960"/>
-      <w:bookmarkStart w:id="39" w:name="_Toc165969644"/>
-      <w:bookmarkStart w:id="40" w:name="_Toc308526339"/>
-      <w:r>
-        <w:t>Modifications</w:t>
-      </w:r>
-      <w:bookmarkEnd w:id="38"/>
-      <w:bookmarkEnd w:id="39"/>
-      <w:bookmarkEnd w:id="40"/>
-    </w:p>
-    <w:p>
-      <w:pPr>
-        <w:pStyle w:val="Informations"/>
-        <w:numPr>
-          <w:ilvl w:val="5"/>
-          <w:numId w:val="21"/>
-        </w:numPr>
-      </w:pPr>
-      <w:r>
-        <w:t>Historique</w:t>
-      </w:r>
-      <w:r>
-        <w:t xml:space="preserve"> des modifications demandées (ou nécessaires) au</w:t>
-      </w:r>
-      <w:r>
-        <w:t>x</w:t>
-      </w:r>
-      <w:r>
-        <w:t xml:space="preserve"> spécifications détaillé</w:t>
-      </w:r>
-      <w:r>
-        <w:t>es.</w:t>
-      </w:r>
-    </w:p>
-    <w:p>
-      <w:pPr>
-        <w:pStyle w:val="Informations"/>
-        <w:numPr>
-          <w:ilvl w:val="5"/>
-          <w:numId w:val="21"/>
-        </w:numPr>
-      </w:pPr>
-      <w:r>
-        <w:t>Date, raison, description, etc.</w:t>
-      </w:r>
-    </w:p>
-    <w:p>
-      <w:pPr>
-        <w:pStyle w:val="Titre1"/>
-      </w:pPr>
-      <w:bookmarkStart w:id="41" w:name="_Toc532179966"/>
-      <w:bookmarkStart w:id="42" w:name="_Toc165969650"/>
-      <w:bookmarkStart w:id="43" w:name="_Toc308526340"/>
-      <w:r>
-        <w:t>Tests</w:t>
-      </w:r>
-      <w:bookmarkEnd w:id="41"/>
-      <w:bookmarkEnd w:id="42"/>
-      <w:bookmarkEnd w:id="43"/>
-    </w:p>
-    <w:p>
-      <w:pPr>
-        <w:pStyle w:val="Titre2"/>
-      </w:pPr>
-      <w:bookmarkStart w:id="44" w:name="_Toc532179968"/>
-      <w:bookmarkStart w:id="45" w:name="_Toc165969652"/>
-      <w:bookmarkStart w:id="46" w:name="_Ref308525868"/>
-      <w:bookmarkStart w:id="47" w:name="_Toc308526341"/>
-      <w:r>
-        <w:t>Dossier des tests</w:t>
-      </w:r>
-      <w:bookmarkEnd w:id="44"/>
-      <w:bookmarkEnd w:id="45"/>
-      <w:bookmarkEnd w:id="46"/>
-      <w:bookmarkEnd w:id="47"/>
-    </w:p>
-    <w:p>
-      <w:pPr>
-        <w:pStyle w:val="Informations"/>
-        <w:numPr>
-          <w:ilvl w:val="5"/>
-          <w:numId w:val="22"/>
-        </w:numPr>
-      </w:pPr>
-      <w:r>
-        <w:t>On dresse le bilan des t</w:t>
-      </w:r>
-      <w:r>
-        <w:t>ests effectués (qui, quand, avec quelles données…)</w:t>
-      </w:r>
-      <w:r>
-        <w:t xml:space="preserve"> sous forme de procédure. Lorsque cela est possible, fournir un tableau des tests effectués avec les résultats obtenus et les actions à entreprendre en conséquence</w:t>
-      </w:r>
-      <w:r>
-        <w:t xml:space="preserve"> (et une estimation de leur durée)</w:t>
-      </w:r>
-      <w:r>
-        <w:t>.</w:t>
-      </w:r>
-    </w:p>
-    <w:p>
-      <w:pPr>
-        <w:pStyle w:val="Informations"/>
-        <w:numPr>
-          <w:ilvl w:val="5"/>
-          <w:numId w:val="22"/>
-        </w:numPr>
-      </w:pPr>
-      <w:r>
-        <w:t xml:space="preserve">Si des tests prévus dans la stratégie n'ont pas pu être </w:t>
-      </w:r>
-      <w:r>
-        <w:t>effectués :</w:t>
-      </w:r>
-    </w:p>
-    <w:p>
-      <w:pPr>
-        <w:pStyle w:val="Informations"/>
-        <w:numPr>
-          <w:ilvl w:val="6"/>
-          <w:numId w:val="22"/>
-        </w:numPr>
-      </w:pPr>
-      <w:r>
-        <w:t>raison, décisions, etc.</w:t>
-      </w:r>
-    </w:p>
-    <w:p>
-      <w:pPr>
-        <w:pStyle w:val="Informations"/>
-        <w:numPr>
-          <w:ilvl w:val="5"/>
-          <w:numId w:val="22"/>
-        </w:numPr>
-      </w:pPr>
-      <w:r>
-        <w:t>Liste des bugs répertoriés avec la date de découverte et leur état:</w:t>
-      </w:r>
-    </w:p>
-    <w:p>
-      <w:pPr>
-        <w:pStyle w:val="Informations"/>
-        <w:numPr>
-          <w:ilvl w:val="6"/>
-          <w:numId w:val="22"/>
-        </w:numPr>
-      </w:pPr>
-      <w:r>
-        <w:t>Corrigé</w:t>
-      </w:r>
-      <w:r>
-        <w:t xml:space="preserve">, </w:t>
-      </w:r>
-      <w:r>
-        <w:t>date de correction, corrigé par, etc.</w:t>
-      </w:r>
-    </w:p>
-    <w:p>
-      <w:pPr>
-        <w:pStyle w:val="Titre1"/>
-      </w:pPr>
-      <w:bookmarkStart w:id="48" w:name="_Toc165969653"/>
-      <w:bookmarkStart w:id="49" w:name="_Toc308526342"/>
+      <w:bookmarkStart w:id="18" w:name="_Toc214871916"/>
       <w:r>
         <w:t>Conclusion</w:t>
       </w:r>
-      <w:bookmarkEnd w:id="48"/>
-      <w:bookmarkEnd w:id="49"/>
+      <w:bookmarkEnd w:id="18"/>
     </w:p>
     <w:p>
       <w:pPr>
-        <w:pStyle w:val="Titre2"/>
-      </w:pPr>
-      <w:bookmarkStart w:id="50" w:name="_Toc165969654"/>
-      <w:bookmarkStart w:id="51" w:name="_Toc308526343"/>
-      <w:r>
-        <w:t xml:space="preserve">Bilan des </w:t>
-      </w:r>
-      <w:bookmarkEnd w:id="50"/>
-      <w:r>
-        <w:t>fonctionnalités demandées</w:t>
-      </w:r>
-      <w:bookmarkEnd w:id="51"/>
+        <w:pStyle w:val="Corpsdetexte"/>
+      </w:pPr>
     </w:p>
     <w:p>
       <w:pPr>
-        <w:pStyle w:val="Informations"/>
-        <w:numPr>
-          <w:ilvl w:val="5"/>
-          <w:numId w:val="23"/>
-        </w:numPr>
-      </w:pPr>
-      <w:r>
-        <w:t xml:space="preserve">Il s’agit de reprendre point par point les fonctionnalités décrites dans les spécifications de départ </w:t>
-      </w:r>
-      <w:r>
-        <w:t>et de définir si elles sont atteintes ou pas, et pourquoi.</w:t>
-      </w:r>
+        <w:pStyle w:val="Corpsdetexte"/>
+      </w:pPr>
     </w:p>
     <w:p>
       <w:pPr>
-        <w:pStyle w:val="Informations"/>
-        <w:numPr>
-          <w:ilvl w:val="5"/>
-          <w:numId w:val="23"/>
-        </w:numPr>
-      </w:pPr>
-      <w:r>
-        <w:t>Si ce n’est pas le cas, estimer</w:t>
-      </w:r>
-      <w:r>
-        <w:t xml:space="preserve"> en « % » ou en « temps supplémentaire » </w:t>
-      </w:r>
-      <w:r>
-        <w:t>le travail qu’il reste à accomplir pour terminer le tout.</w:t>
-      </w:r>
-    </w:p>
-    <w:p>
-      <w:pPr>
-        <w:pStyle w:val="Titre2"/>
-      </w:pPr>
-      <w:bookmarkStart w:id="52" w:name="_Toc165969655"/>
-      <w:bookmarkStart w:id="53" w:name="_Toc308526344"/>
-      <w:r>
-        <w:t>Bilan de la planification</w:t>
-      </w:r>
-      <w:bookmarkEnd w:id="52"/>
-      <w:bookmarkEnd w:id="53"/>
-    </w:p>
-    <w:p>
-      <w:pPr>
-        <w:pStyle w:val="Informations"/>
-        <w:numPr>
-          <w:ilvl w:val="5"/>
-          <w:numId w:val="24"/>
-        </w:numPr>
-      </w:pPr>
-      <w:r>
-        <w:t xml:space="preserve">Distinguer </w:t>
-      </w:r>
-      <w:r>
-        <w:t xml:space="preserve">et expliquer </w:t>
-      </w:r>
-      <w:r>
-        <w:t xml:space="preserve">les tâches qui ont généré des retards ou de l'avance dans la </w:t>
-      </w:r>
-      <w:r>
-        <w:t>gestion du</w:t>
-      </w:r>
-      <w:r>
-        <w:t xml:space="preserve"> projet.</w:t>
-      </w:r>
-      <w:r>
-        <w:t xml:space="preserve"> Indiquer </w:t>
-      </w:r>
-      <w:r>
-        <w:t>les différences</w:t>
-      </w:r>
-      <w:r>
-        <w:t xml:space="preserve"> entre les planifications initiales et détaillées avec le journal de travail.</w:t>
-      </w:r>
-    </w:p>
-    <w:p>
-      <w:pPr>
-        <w:pStyle w:val="Titre2"/>
-      </w:pPr>
-      <w:bookmarkStart w:id="54" w:name="_Toc165969656"/>
-      <w:bookmarkStart w:id="55" w:name="_Toc308526345"/>
-      <w:r>
-        <w:t>Bilan personnel</w:t>
-      </w:r>
-      <w:bookmarkEnd w:id="54"/>
-      <w:bookmarkEnd w:id="55"/>
-    </w:p>
-    <w:p>
-      <w:pPr>
-        <w:pStyle w:val="Informations"/>
-        <w:numPr>
-          <w:ilvl w:val="5"/>
-          <w:numId w:val="24"/>
-        </w:numPr>
-      </w:pPr>
-      <w:r>
-        <w:t>Si c’était à refaire</w:t>
-      </w:r>
-      <w:r>
-        <w:t>:</w:t>
-      </w:r>
-    </w:p>
-    <w:p>
-      <w:pPr>
-        <w:pStyle w:val="Informations"/>
-        <w:numPr>
-          <w:ilvl w:val="6"/>
-          <w:numId w:val="24"/>
-        </w:numPr>
-      </w:pPr>
-      <w:r>
-        <w:t>Q</w:t>
-      </w:r>
-      <w:r>
-        <w:t xml:space="preserve">u’est-ce </w:t>
-      </w:r>
-      <w:r>
-        <w:t>qu’il faudrait garder</w:t>
-      </w:r>
-      <w:r>
-        <w:t> </w:t>
-      </w:r>
-      <w:r>
-        <w:t>? Les</w:t>
-      </w:r>
-      <w:r>
-        <w:t xml:space="preserve"> plus et les moins ?</w:t>
-      </w:r>
-    </w:p>
-    <w:p>
-      <w:pPr>
-        <w:pStyle w:val="Informations"/>
-        <w:numPr>
-          <w:ilvl w:val="6"/>
-          <w:numId w:val="24"/>
-        </w:numPr>
-      </w:pPr>
-      <w:r>
-        <w:t>Q</w:t>
-      </w:r>
-      <w:r>
-        <w:t xml:space="preserve">u’est-ce </w:t>
-      </w:r>
-      <w:r>
-        <w:t>qu’il faudrait gérer, réaliser ou traiter différemment ?</w:t>
-      </w:r>
-    </w:p>
-    <w:p>
-      <w:pPr>
-        <w:pStyle w:val="Informations"/>
-        <w:numPr>
-          <w:ilvl w:val="5"/>
-          <w:numId w:val="24"/>
-        </w:numPr>
-      </w:pPr>
-      <w:r>
-        <w:t>Qu’est que ce projet m’a appris ?</w:t>
-      </w:r>
-    </w:p>
-    <w:p>
-      <w:pPr>
-        <w:pStyle w:val="Informations"/>
-        <w:numPr>
-          <w:ilvl w:val="5"/>
-          <w:numId w:val="24"/>
-        </w:numPr>
-      </w:pPr>
-      <w:r>
-        <w:lastRenderedPageBreak/>
-        <w:t>Suite à donner, améliorations souhaitables, …</w:t>
-      </w:r>
-    </w:p>
-    <w:p>
-      <w:pPr>
-        <w:pStyle w:val="Informations"/>
-        <w:numPr>
-          <w:ilvl w:val="5"/>
-          <w:numId w:val="24"/>
-        </w:numPr>
-      </w:pPr>
-      <w:r>
-        <w:t>Remerciements, signature, etc.</w:t>
-      </w:r>
-    </w:p>
-    <w:p>
-      <w:pPr>
-        <w:pStyle w:val="Titre1"/>
-      </w:pPr>
-      <w:bookmarkStart w:id="56" w:name="_Toc532179971"/>
-      <w:bookmarkStart w:id="57" w:name="_Toc165969657"/>
-      <w:bookmarkStart w:id="58" w:name="_Toc308526346"/>
-      <w:r>
-        <w:t>Divers</w:t>
-      </w:r>
-      <w:bookmarkEnd w:id="56"/>
-      <w:bookmarkEnd w:id="57"/>
-      <w:bookmarkEnd w:id="58"/>
-    </w:p>
-    <w:p>
-      <w:pPr>
-        <w:pStyle w:val="Titre2"/>
-      </w:pPr>
-      <w:bookmarkStart w:id="59" w:name="_Toc532179972"/>
-      <w:bookmarkStart w:id="60" w:name="_Toc165969658"/>
-      <w:bookmarkStart w:id="61" w:name="_Toc308526347"/>
-      <w:r>
-        <w:t>Journal de travail</w:t>
-      </w:r>
-      <w:bookmarkEnd w:id="59"/>
-      <w:bookmarkEnd w:id="60"/>
-      <w:bookmarkEnd w:id="61"/>
-    </w:p>
-    <w:p>
-      <w:pPr>
-        <w:pStyle w:val="Informations"/>
-        <w:numPr>
-          <w:ilvl w:val="5"/>
-          <w:numId w:val="25"/>
-        </w:numPr>
-      </w:pPr>
-      <w:r>
-        <w:t>Date, activité</w:t>
-      </w:r>
-      <w:r>
-        <w:t xml:space="preserve"> (description qui permet</w:t>
-      </w:r>
-      <w:r>
-        <w:t xml:space="preserve"> de reproduire le cheminement du projet)</w:t>
-      </w:r>
-      <w:r>
-        <w:t>, durée</w:t>
-      </w:r>
-      <w:r>
-        <w:t>, liens et références sur des documents externes</w:t>
-      </w:r>
-      <w:r>
-        <w:t>.</w:t>
-      </w:r>
-      <w:r>
-        <w:t xml:space="preserve"> Lorsqu’une activité de recherches a été entreprise, il convient d’énumérer ce qui a été trouvé, avec les références.</w:t>
-      </w:r>
-    </w:p>
-    <w:p>
-      <w:pPr>
-        <w:pStyle w:val="Titre2"/>
-      </w:pPr>
-      <w:bookmarkStart w:id="62" w:name="_Toc308526348"/>
-      <w:r>
-        <w:t>Bibliographie</w:t>
-      </w:r>
-      <w:bookmarkEnd w:id="62"/>
-    </w:p>
-    <w:p>
-      <w:pPr>
-        <w:pStyle w:val="Informations"/>
-        <w:numPr>
-          <w:ilvl w:val="5"/>
-          <w:numId w:val="25"/>
-        </w:numPr>
-      </w:pPr>
-      <w:r>
-        <w:t>Références des livres</w:t>
-      </w:r>
-      <w:r>
-        <w:t>, revues et publications</w:t>
-      </w:r>
-      <w:r>
-        <w:t xml:space="preserve"> u</w:t>
-      </w:r>
-      <w:r>
-        <w:t>tilisés durant le projet.</w:t>
-      </w:r>
-    </w:p>
-    <w:p>
-      <w:pPr>
-        <w:pStyle w:val="Titre2"/>
-      </w:pPr>
-      <w:bookmarkStart w:id="63" w:name="_Toc308526349"/>
-      <w:r>
-        <w:t>Webographie</w:t>
-      </w:r>
-      <w:bookmarkEnd w:id="63"/>
-    </w:p>
-    <w:p>
-      <w:pPr>
-        <w:pStyle w:val="Informations"/>
-        <w:numPr>
-          <w:ilvl w:val="5"/>
-          <w:numId w:val="25"/>
-        </w:numPr>
-      </w:pPr>
-      <w:r>
-        <w:t>Références des sites Internet consultés durant le projet.</w:t>
-      </w:r>
-    </w:p>
-    <w:p>
-      <w:pPr>
-        <w:pStyle w:val="Titre1"/>
-      </w:pPr>
-      <w:bookmarkStart w:id="64" w:name="_Toc308526350"/>
-      <w:r>
-        <w:t>Annexes</w:t>
-      </w:r>
-      <w:bookmarkEnd w:id="64"/>
-    </w:p>
-    <w:p>
-      <w:pPr>
-        <w:pStyle w:val="Informations"/>
-        <w:numPr>
-          <w:ilvl w:val="5"/>
-          <w:numId w:val="25"/>
-        </w:numPr>
-      </w:pPr>
-      <w:r>
-        <w:t>Listing du code source (partiel ou, plus rarement complet)</w:t>
-      </w:r>
-    </w:p>
-    <w:p>
-      <w:pPr>
-        <w:pStyle w:val="Informations"/>
-        <w:numPr>
-          <w:ilvl w:val="5"/>
-          <w:numId w:val="25"/>
-        </w:numPr>
-      </w:pPr>
-      <w:r>
-        <w:t>Guide</w:t>
-      </w:r>
-      <w:r>
-        <w:t>(s)</w:t>
-      </w:r>
-      <w:r>
-        <w:t xml:space="preserve"> d’utilisation et/ou guide de l’administrateur</w:t>
-      </w:r>
-    </w:p>
-    <w:p>
-      <w:pPr>
-        <w:pStyle w:val="Informations"/>
-        <w:numPr>
-          <w:ilvl w:val="5"/>
-          <w:numId w:val="25"/>
-        </w:numPr>
-      </w:pPr>
-      <w:r>
-        <w:t>Etat ou</w:t>
-      </w:r>
-      <w:r>
-        <w:t xml:space="preserve"> « dump » </w:t>
-      </w:r>
-      <w:r>
-        <w:t xml:space="preserve">de la configuration </w:t>
-      </w:r>
-      <w:r>
-        <w:t>des équipements</w:t>
-      </w:r>
-      <w:r>
-        <w:t xml:space="preserve"> (routeur, switch, robot, etc.).</w:t>
-      </w:r>
-    </w:p>
-    <w:p>
-      <w:pPr>
-        <w:pStyle w:val="Informations"/>
-        <w:numPr>
-          <w:ilvl w:val="5"/>
-          <w:numId w:val="25"/>
-        </w:numPr>
-      </w:pPr>
-      <w:r>
-        <w:t>Extraits</w:t>
-      </w:r>
-      <w:r>
-        <w:t xml:space="preserve"> de catalogue, documentation de fabricant</w:t>
-      </w:r>
-      <w:r>
-        <w:t>, etc.</w:t>
-      </w:r>
+        <w:pStyle w:val="Corpsdetexte"/>
+      </w:pPr>
     </w:p>
     <w:sectPr>
       <w:headerReference w:type="default" r:id="rId12"/>
@@ -5679,7 +2527,7 @@
               <w:noProof/>
               <w:szCs w:val="16"/>
             </w:rPr>
-            <w:t>00.00.0000 00:00</w:t>
+            <w:t>24.11.2025 10:06</w:t>
           </w:r>
           <w:r>
             <w:rPr>
@@ -5891,7 +2739,7 @@
         <v:path o:extrusionok="f" gradientshapeok="t" o:connecttype="rect"/>
         <o:lock v:ext="edit" aspectratio="t"/>
       </v:shapetype>
-      <v:shape id="_x0000_i1030" type="#_x0000_t75" style="width:12pt;height:12pt" o:bullet="t">
+      <v:shape id="_x0000_i1035" type="#_x0000_t75" style="width:12pt;height:12pt" o:bullet="t">
         <v:imagedata r:id="rId1" o:title="BD10263_"/>
       </v:shape>
     </w:pict>
@@ -10199,7 +7047,6 @@
     <w:next w:val="Normal"/>
     <w:autoRedefine/>
     <w:uiPriority w:val="39"/>
-    <w:semiHidden/>
     <w:rsid w:val="00656974"/>
     <w:pPr>
       <w:spacing w:before="120" w:after="120"/>
@@ -10216,7 +7063,6 @@
     <w:next w:val="Normal"/>
     <w:autoRedefine/>
     <w:uiPriority w:val="39"/>
-    <w:semiHidden/>
     <w:rsid w:val="007F30AE"/>
     <w:pPr>
       <w:ind w:left="200"/>
@@ -10822,15 +7668,16 @@
 </file>
 
 <file path=customXml/item1.xml><?xml version="1.0" encoding="utf-8"?>
-<?mso-contentType ?>
-<FormTemplates xmlns="http://schemas.microsoft.com/sharepoint/v3/contenttype/forms">
-  <Display>DocumentLibraryForm</Display>
-  <Edit>DocumentLibraryForm</Edit>
-  <New>DocumentLibraryForm</New>
-</FormTemplates>
+<b:Sources xmlns:b="http://schemas.openxmlformats.org/officeDocument/2006/bibliography" xmlns="http://schemas.openxmlformats.org/officeDocument/2006/bibliography" SelectedStyle="\APA.XSL" StyleName="APA"/>
 </file>
 
 <file path=customXml/item2.xml><?xml version="1.0" encoding="utf-8"?>
+<p:properties xmlns:p="http://schemas.microsoft.com/office/2006/metadata/properties" xmlns:xsi="http://www.w3.org/2001/XMLSchema-instance" xmlns:pc="http://schemas.microsoft.com/office/infopath/2007/PartnerControls">
+  <documentManagement/>
+</p:properties>
+</file>
+
+<file path=customXml/item3.xml><?xml version="1.0" encoding="utf-8"?>
 <ct:contentTypeSchema xmlns:ct="http://schemas.microsoft.com/office/2006/metadata/contentType" xmlns:ma="http://schemas.microsoft.com/office/2006/metadata/properties/metaAttributes" ct:_="" ma:_="" ma:contentTypeName="Document" ma:contentTypeID="0x010100FBB99F57F4D89D439F52EDCD0CED316B" ma:contentTypeVersion="7" ma:contentTypeDescription="Crée un document." ma:contentTypeScope="" ma:versionID="7f146099027e1b74c82fbe61e090590b">
   <xsd:schema xmlns:xsd="http://www.w3.org/2001/XMLSchema" xmlns:xs="http://www.w3.org/2001/XMLSchema" xmlns:p="http://schemas.microsoft.com/office/2006/metadata/properties" xmlns:ns2="6b19550a-bdc3-4796-8096-c6911560d534" targetNamespace="http://schemas.microsoft.com/office/2006/metadata/properties" ma:root="true" ma:fieldsID="7044bf5f632aa66a3f32a70d04b92caa" ns2:_="">
     <xsd:import namespace="6b19550a-bdc3-4796-8096-c6911560d534"/>
@@ -10992,25 +7839,33 @@
 </ct:contentTypeSchema>
 </file>
 
-<file path=customXml/item3.xml><?xml version="1.0" encoding="utf-8"?>
-<p:properties xmlns:p="http://schemas.microsoft.com/office/2006/metadata/properties" xmlns:xsi="http://www.w3.org/2001/XMLSchema-instance" xmlns:pc="http://schemas.microsoft.com/office/infopath/2007/PartnerControls">
-  <documentManagement/>
-</p:properties>
-</file>
-
 <file path=customXml/item4.xml><?xml version="1.0" encoding="utf-8"?>
-<b:Sources xmlns:b="http://schemas.openxmlformats.org/officeDocument/2006/bibliography" xmlns="http://schemas.openxmlformats.org/officeDocument/2006/bibliography" SelectedStyle="\APA.XSL" StyleName="APA"/>
+<?mso-contentType ?>
+<FormTemplates xmlns="http://schemas.microsoft.com/sharepoint/v3/contenttype/forms">
+  <Display>DocumentLibraryForm</Display>
+  <Edit>DocumentLibraryForm</Edit>
+  <New>DocumentLibraryForm</New>
+</FormTemplates>
 </file>
 
 <file path=customXml/itemProps1.xml><?xml version="1.0" encoding="utf-8"?>
-<ds:datastoreItem xmlns:ds="http://schemas.openxmlformats.org/officeDocument/2006/customXml" ds:itemID="{6C3F7A66-EDE3-46FD-83EB-3C265E5D2669}">
+<ds:datastoreItem xmlns:ds="http://schemas.openxmlformats.org/officeDocument/2006/customXml" ds:itemID="{C8C35155-3E6A-4058-B6E4-303717845E3B}">
   <ds:schemaRefs>
-    <ds:schemaRef ds:uri="http://schemas.microsoft.com/sharepoint/v3/contenttype/forms"/>
+    <ds:schemaRef ds:uri="http://schemas.openxmlformats.org/officeDocument/2006/bibliography"/>
   </ds:schemaRefs>
 </ds:datastoreItem>
 </file>
 
 <file path=customXml/itemProps2.xml><?xml version="1.0" encoding="utf-8"?>
+<ds:datastoreItem xmlns:ds="http://schemas.openxmlformats.org/officeDocument/2006/customXml" ds:itemID="{2319CDB8-A2CD-412D-8359-13E6B4DF1FF4}">
+  <ds:schemaRefs>
+    <ds:schemaRef ds:uri="http://schemas.microsoft.com/office/2006/metadata/properties"/>
+    <ds:schemaRef ds:uri="http://schemas.microsoft.com/office/infopath/2007/PartnerControls"/>
+  </ds:schemaRefs>
+</ds:datastoreItem>
+</file>
+
+<file path=customXml/itemProps3.xml><?xml version="1.0" encoding="utf-8"?>
 <ds:datastoreItem xmlns:ds="http://schemas.openxmlformats.org/officeDocument/2006/customXml" ds:itemID="{75ED066B-A5C4-4F00-9682-79C6BF6A6E3B}">
   <ds:schemaRefs>
     <ds:schemaRef ds:uri="http://schemas.microsoft.com/office/2006/metadata/contentType"/>
@@ -11028,19 +7883,10 @@
 </ds:datastoreItem>
 </file>
 
-<file path=customXml/itemProps3.xml><?xml version="1.0" encoding="utf-8"?>
-<ds:datastoreItem xmlns:ds="http://schemas.openxmlformats.org/officeDocument/2006/customXml" ds:itemID="{2319CDB8-A2CD-412D-8359-13E6B4DF1FF4}">
+<file path=customXml/itemProps4.xml><?xml version="1.0" encoding="utf-8"?>
+<ds:datastoreItem xmlns:ds="http://schemas.openxmlformats.org/officeDocument/2006/customXml" ds:itemID="{6C3F7A66-EDE3-46FD-83EB-3C265E5D2669}">
   <ds:schemaRefs>
-    <ds:schemaRef ds:uri="http://schemas.microsoft.com/office/2006/metadata/properties"/>
-    <ds:schemaRef ds:uri="http://schemas.microsoft.com/office/infopath/2007/PartnerControls"/>
-  </ds:schemaRefs>
-</ds:datastoreItem>
-</file>
-
-<file path=customXml/itemProps4.xml><?xml version="1.0" encoding="utf-8"?>
-<ds:datastoreItem xmlns:ds="http://schemas.openxmlformats.org/officeDocument/2006/customXml" ds:itemID="{C8C35155-3E6A-4058-B6E4-303717845E3B}">
-  <ds:schemaRefs>
-    <ds:schemaRef ds:uri="http://schemas.openxmlformats.org/officeDocument/2006/bibliography"/>
+    <ds:schemaRef ds:uri="http://schemas.microsoft.com/sharepoint/v3/contenttype/forms"/>
   </ds:schemaRefs>
 </ds:datastoreItem>
 </file>
</xml_diff>

<commit_message>
Feat(Rapport): Remplissage de la partie spécification et plannification initial
</commit_message>
<xml_diff>
--- a/Doc/cicd-todo-app_Rapport.docx
+++ b/Doc/cicd-todo-app_Rapport.docx
@@ -7,15 +7,7 @@
         <w:pStyle w:val="Titre"/>
       </w:pPr>
       <w:r>
-        <w:t>CICD-</w:t>
-      </w:r>
-      <w:proofErr w:type="spellStart"/>
-      <w:r>
-        <w:t>todo</w:t>
-      </w:r>
-      <w:proofErr w:type="spellEnd"/>
-      <w:r>
-        <w:t>-app</w:t>
+        <w:t>CICD-todo-app</w:t>
       </w:r>
     </w:p>
     <w:p>
@@ -102,21 +94,8 @@
         <w:jc w:val="center"/>
       </w:pPr>
       <w:r>
-        <w:t xml:space="preserve">Mathieu Bamert, </w:t>
+        <w:t>Mathieu Bamert, Yosef Nademo</w:t>
       </w:r>
-      <w:proofErr w:type="spellStart"/>
-      <w:r>
-        <w:t>Yosef</w:t>
-      </w:r>
-      <w:proofErr w:type="spellEnd"/>
-      <w:r>
-        <w:t xml:space="preserve"> </w:t>
-      </w:r>
-      <w:proofErr w:type="spellStart"/>
-      <w:r>
-        <w:t>Nademo</w:t>
-      </w:r>
-      <w:proofErr w:type="spellEnd"/>
       <w:r>
         <w:t xml:space="preserve"> – C</w:t>
       </w:r>
@@ -145,13 +124,8 @@
         <w:jc w:val="center"/>
       </w:pPr>
       <w:r>
-        <w:t xml:space="preserve">Aurélie </w:t>
+        <w:t>Aurélie Curchod</w:t>
       </w:r>
-      <w:proofErr w:type="spellStart"/>
-      <w:r>
-        <w:t>Curchod</w:t>
-      </w:r>
-      <w:proofErr w:type="spellEnd"/>
     </w:p>
     <w:p>
       <w:pPr>
@@ -1713,22 +1687,10 @@
     </w:p>
     <w:p>
       <w:pPr>
-        <w:pStyle w:val="Informations"/>
+        <w:ind w:left="426" w:firstLine="708"/>
       </w:pPr>
       <w:r>
-        <w:t>A compléter</w:t>
-      </w:r>
-      <w:r>
-        <w:t>,</w:t>
-      </w:r>
-      <w:r>
-        <w:t xml:space="preserve">par un titre cours et pertinent. </w:t>
-      </w:r>
-      <w:r>
-        <w:t xml:space="preserve">Cela peut être une reprise ou compléter le titre de la première page </w:t>
-      </w:r>
-      <w:r>
-        <w:t xml:space="preserve">… </w:t>
+        <w:t>CICD-todo-app</w:t>
       </w:r>
     </w:p>
     <w:p>
@@ -1753,22 +1715,10 @@
     </w:p>
     <w:p>
       <w:pPr>
-        <w:pStyle w:val="Informations"/>
+        <w:ind w:left="1134"/>
       </w:pPr>
       <w:r>
-        <w:t>A compléter</w:t>
-      </w:r>
-      <w:r>
-        <w:t>,</w:t>
-      </w:r>
-      <w:r>
-        <w:t>par une explication du contexte, de la situation, des raisons</w:t>
-      </w:r>
-      <w:r>
-        <w:t xml:space="preserve"> générales de la mise en route d’un tel projet. Le lecteur doit pouvoir comprendre les motivations du lancement du projet</w:t>
-      </w:r>
-      <w:r>
-        <w:t xml:space="preserve">… </w:t>
+        <w:t>Mise en place d’une stratégie de test, élaboration de tests unitaires et E2E.</w:t>
       </w:r>
     </w:p>
     <w:p>
@@ -1789,26 +1739,86 @@
     <w:p>
       <w:pPr>
         <w:pStyle w:val="Retraitcorpsdetexte"/>
-      </w:pPr>
-    </w:p>
-    <w:p>
-      <w:pPr>
-        <w:pStyle w:val="Informations"/>
+        <w:numPr>
+          <w:ilvl w:val="0"/>
+          <w:numId w:val="48"/>
+        </w:numPr>
       </w:pPr>
       <w:r>
-        <w:t>A compléter</w:t>
-      </w:r>
-      <w:r>
-        <w:t xml:space="preserve"> par ce qui est nécessaire pour le démarrage</w:t>
-      </w:r>
-      <w:r>
-        <w:t xml:space="preserve"> … </w:t>
+        <w:t>Un PC ETML</w:t>
       </w:r>
     </w:p>
     <w:p>
       <w:pPr>
         <w:pStyle w:val="Retraitcorpsdetexte"/>
-      </w:pPr>
+        <w:numPr>
+          <w:ilvl w:val="0"/>
+          <w:numId w:val="48"/>
+        </w:numPr>
+      </w:pPr>
+      <w:r>
+        <w:t>Accès à Internet</w:t>
+      </w:r>
+    </w:p>
+    <w:p>
+      <w:pPr>
+        <w:pStyle w:val="Retraitcorpsdetexte"/>
+        <w:numPr>
+          <w:ilvl w:val="0"/>
+          <w:numId w:val="48"/>
+        </w:numPr>
+      </w:pPr>
+      <w:r>
+        <w:t>Journal de travail (selon les modalités</w:t>
+      </w:r>
+      <w:r>
+        <w:t xml:space="preserve"> </w:t>
+      </w:r>
+      <w:r>
+        <w:t>de votre enseignant)</w:t>
+      </w:r>
+    </w:p>
+    <w:p>
+      <w:pPr>
+        <w:pStyle w:val="Retraitcorpsdetexte"/>
+        <w:numPr>
+          <w:ilvl w:val="0"/>
+          <w:numId w:val="48"/>
+        </w:numPr>
+      </w:pPr>
+      <w:r>
+        <w:t>Un accès SSH sur une instance</w:t>
+      </w:r>
+      <w:r>
+        <w:t xml:space="preserve"> </w:t>
+      </w:r>
+      <w:r>
+        <w:t>Ubuntu</w:t>
+      </w:r>
+    </w:p>
+    <w:p>
+      <w:pPr>
+        <w:pStyle w:val="Retraitcorpsdetexte"/>
+        <w:numPr>
+          <w:ilvl w:val="0"/>
+          <w:numId w:val="48"/>
+        </w:numPr>
+      </w:pPr>
+      <w:r>
+        <w:t>Un compte GitHub</w:t>
+      </w:r>
+    </w:p>
+    <w:p>
+      <w:pPr>
+        <w:pStyle w:val="Retraitcorpsdetexte"/>
+        <w:numPr>
+          <w:ilvl w:val="0"/>
+          <w:numId w:val="48"/>
+        </w:numPr>
+      </w:pPr>
+      <w:r>
+        <w:t>Visual Studio Code</w:t>
+      </w:r>
     </w:p>
     <w:p>
       <w:pPr>
@@ -2739,7 +2749,7 @@
         <v:path o:extrusionok="f" gradientshapeok="t" o:connecttype="rect"/>
         <o:lock v:ext="edit" aspectratio="t"/>
       </v:shapetype>
-      <v:shape id="_x0000_i1035" type="#_x0000_t75" style="width:12pt;height:12pt" o:bullet="t">
+      <v:shape id="_x0000_i1039" type="#_x0000_t75" style="width:12pt;height:12pt" o:bullet="t">
         <v:imagedata r:id="rId1" o:title="BD10263_"/>
       </v:shape>
     </w:pict>
@@ -4738,6 +4748,119 @@
     </w:lvl>
   </w:abstractNum>
   <w:abstractNum w:abstractNumId="26" w15:restartNumberingAfterBreak="0">
+    <w:nsid w:val="44506E36"/>
+    <w:multiLevelType w:val="hybridMultilevel"/>
+    <w:tmpl w:val="D23CDDCA"/>
+    <w:lvl w:ilvl="0" w:tplc="100C0001">
+      <w:start w:val="1"/>
+      <w:numFmt w:val="bullet"/>
+      <w:lvlText w:val=""/>
+      <w:lvlJc w:val="left"/>
+      <w:pPr>
+        <w:ind w:left="1854" w:hanging="360"/>
+      </w:pPr>
+      <w:rPr>
+        <w:rFonts w:ascii="Symbol" w:hAnsi="Symbol" w:hint="default"/>
+      </w:rPr>
+    </w:lvl>
+    <w:lvl w:ilvl="1" w:tplc="100C0003" w:tentative="1">
+      <w:start w:val="1"/>
+      <w:numFmt w:val="bullet"/>
+      <w:lvlText w:val="o"/>
+      <w:lvlJc w:val="left"/>
+      <w:pPr>
+        <w:ind w:left="2574" w:hanging="360"/>
+      </w:pPr>
+      <w:rPr>
+        <w:rFonts w:ascii="Courier New" w:hAnsi="Courier New" w:cs="Courier New" w:hint="default"/>
+      </w:rPr>
+    </w:lvl>
+    <w:lvl w:ilvl="2" w:tplc="100C0005" w:tentative="1">
+      <w:start w:val="1"/>
+      <w:numFmt w:val="bullet"/>
+      <w:lvlText w:val=""/>
+      <w:lvlJc w:val="left"/>
+      <w:pPr>
+        <w:ind w:left="3294" w:hanging="360"/>
+      </w:pPr>
+      <w:rPr>
+        <w:rFonts w:ascii="Wingdings" w:hAnsi="Wingdings" w:hint="default"/>
+      </w:rPr>
+    </w:lvl>
+    <w:lvl w:ilvl="3" w:tplc="100C0001" w:tentative="1">
+      <w:start w:val="1"/>
+      <w:numFmt w:val="bullet"/>
+      <w:lvlText w:val=""/>
+      <w:lvlJc w:val="left"/>
+      <w:pPr>
+        <w:ind w:left="4014" w:hanging="360"/>
+      </w:pPr>
+      <w:rPr>
+        <w:rFonts w:ascii="Symbol" w:hAnsi="Symbol" w:hint="default"/>
+      </w:rPr>
+    </w:lvl>
+    <w:lvl w:ilvl="4" w:tplc="100C0003" w:tentative="1">
+      <w:start w:val="1"/>
+      <w:numFmt w:val="bullet"/>
+      <w:lvlText w:val="o"/>
+      <w:lvlJc w:val="left"/>
+      <w:pPr>
+        <w:ind w:left="4734" w:hanging="360"/>
+      </w:pPr>
+      <w:rPr>
+        <w:rFonts w:ascii="Courier New" w:hAnsi="Courier New" w:cs="Courier New" w:hint="default"/>
+      </w:rPr>
+    </w:lvl>
+    <w:lvl w:ilvl="5" w:tplc="100C0005" w:tentative="1">
+      <w:start w:val="1"/>
+      <w:numFmt w:val="bullet"/>
+      <w:lvlText w:val=""/>
+      <w:lvlJc w:val="left"/>
+      <w:pPr>
+        <w:ind w:left="5454" w:hanging="360"/>
+      </w:pPr>
+      <w:rPr>
+        <w:rFonts w:ascii="Wingdings" w:hAnsi="Wingdings" w:hint="default"/>
+      </w:rPr>
+    </w:lvl>
+    <w:lvl w:ilvl="6" w:tplc="100C0001" w:tentative="1">
+      <w:start w:val="1"/>
+      <w:numFmt w:val="bullet"/>
+      <w:lvlText w:val=""/>
+      <w:lvlJc w:val="left"/>
+      <w:pPr>
+        <w:ind w:left="6174" w:hanging="360"/>
+      </w:pPr>
+      <w:rPr>
+        <w:rFonts w:ascii="Symbol" w:hAnsi="Symbol" w:hint="default"/>
+      </w:rPr>
+    </w:lvl>
+    <w:lvl w:ilvl="7" w:tplc="100C0003" w:tentative="1">
+      <w:start w:val="1"/>
+      <w:numFmt w:val="bullet"/>
+      <w:lvlText w:val="o"/>
+      <w:lvlJc w:val="left"/>
+      <w:pPr>
+        <w:ind w:left="6894" w:hanging="360"/>
+      </w:pPr>
+      <w:rPr>
+        <w:rFonts w:ascii="Courier New" w:hAnsi="Courier New" w:cs="Courier New" w:hint="default"/>
+      </w:rPr>
+    </w:lvl>
+    <w:lvl w:ilvl="8" w:tplc="100C0005" w:tentative="1">
+      <w:start w:val="1"/>
+      <w:numFmt w:val="bullet"/>
+      <w:lvlText w:val=""/>
+      <w:lvlJc w:val="left"/>
+      <w:pPr>
+        <w:ind w:left="7614" w:hanging="360"/>
+      </w:pPr>
+      <w:rPr>
+        <w:rFonts w:ascii="Wingdings" w:hAnsi="Wingdings" w:hint="default"/>
+      </w:rPr>
+    </w:lvl>
+  </w:abstractNum>
+  <w:abstractNum w:abstractNumId="27" w15:restartNumberingAfterBreak="0">
     <w:nsid w:val="486164F4"/>
     <w:multiLevelType w:val="multilevel"/>
     <w:tmpl w:val="100C0021"/>
@@ -4850,7 +4973,7 @@
       </w:rPr>
     </w:lvl>
   </w:abstractNum>
-  <w:abstractNum w:abstractNumId="27" w15:restartNumberingAfterBreak="0">
+  <w:abstractNum w:abstractNumId="28" w15:restartNumberingAfterBreak="0">
     <w:nsid w:val="4C4E14AC"/>
     <w:multiLevelType w:val="multilevel"/>
     <w:tmpl w:val="100C001F"/>
@@ -4936,7 +5059,7 @@
       </w:pPr>
     </w:lvl>
   </w:abstractNum>
-  <w:abstractNum w:abstractNumId="28" w15:restartNumberingAfterBreak="0">
+  <w:abstractNum w:abstractNumId="29" w15:restartNumberingAfterBreak="0">
     <w:nsid w:val="4D30734E"/>
     <w:multiLevelType w:val="multilevel"/>
     <w:tmpl w:val="100C001D"/>
@@ -5022,7 +5145,7 @@
       </w:pPr>
     </w:lvl>
   </w:abstractNum>
-  <w:abstractNum w:abstractNumId="29" w15:restartNumberingAfterBreak="0">
+  <w:abstractNum w:abstractNumId="30" w15:restartNumberingAfterBreak="0">
     <w:nsid w:val="55FE2729"/>
     <w:multiLevelType w:val="multilevel"/>
     <w:tmpl w:val="100C0023"/>
@@ -5109,7 +5232,7 @@
       </w:pPr>
     </w:lvl>
   </w:abstractNum>
-  <w:abstractNum w:abstractNumId="30" w15:restartNumberingAfterBreak="0">
+  <w:abstractNum w:abstractNumId="31" w15:restartNumberingAfterBreak="0">
     <w:nsid w:val="58933B2A"/>
     <w:multiLevelType w:val="multilevel"/>
     <w:tmpl w:val="100C0021"/>
@@ -5222,7 +5345,7 @@
       </w:rPr>
     </w:lvl>
   </w:abstractNum>
-  <w:abstractNum w:abstractNumId="31" w15:restartNumberingAfterBreak="0">
+  <w:abstractNum w:abstractNumId="32" w15:restartNumberingAfterBreak="0">
     <w:nsid w:val="5C877673"/>
     <w:multiLevelType w:val="multilevel"/>
     <w:tmpl w:val="100C0021"/>
@@ -5335,7 +5458,7 @@
       </w:rPr>
     </w:lvl>
   </w:abstractNum>
-  <w:abstractNum w:abstractNumId="32" w15:restartNumberingAfterBreak="0">
+  <w:abstractNum w:abstractNumId="33" w15:restartNumberingAfterBreak="0">
     <w:nsid w:val="5CBC53EC"/>
     <w:multiLevelType w:val="multilevel"/>
     <w:tmpl w:val="2F6EF210"/>
@@ -5448,7 +5571,7 @@
       </w:rPr>
     </w:lvl>
   </w:abstractNum>
-  <w:abstractNum w:abstractNumId="33" w15:restartNumberingAfterBreak="0">
+  <w:abstractNum w:abstractNumId="34" w15:restartNumberingAfterBreak="0">
     <w:nsid w:val="5E424682"/>
     <w:multiLevelType w:val="multilevel"/>
     <w:tmpl w:val="100C001F"/>
@@ -5534,7 +5657,7 @@
       </w:pPr>
     </w:lvl>
   </w:abstractNum>
-  <w:abstractNum w:abstractNumId="34" w15:restartNumberingAfterBreak="0">
+  <w:abstractNum w:abstractNumId="35" w15:restartNumberingAfterBreak="0">
     <w:nsid w:val="63A9062F"/>
     <w:multiLevelType w:val="multilevel"/>
     <w:tmpl w:val="DCCE794A"/>
@@ -5674,7 +5797,7 @@
       </w:rPr>
     </w:lvl>
   </w:abstractNum>
-  <w:abstractNum w:abstractNumId="35" w15:restartNumberingAfterBreak="0">
+  <w:abstractNum w:abstractNumId="36" w15:restartNumberingAfterBreak="0">
     <w:nsid w:val="643F0961"/>
     <w:multiLevelType w:val="multilevel"/>
     <w:tmpl w:val="100C0021"/>
@@ -5787,7 +5910,7 @@
       </w:rPr>
     </w:lvl>
   </w:abstractNum>
-  <w:abstractNum w:abstractNumId="36" w15:restartNumberingAfterBreak="0">
+  <w:abstractNum w:abstractNumId="37" w15:restartNumberingAfterBreak="0">
     <w:nsid w:val="6D6476B9"/>
     <w:multiLevelType w:val="multilevel"/>
     <w:tmpl w:val="100C0023"/>
@@ -5874,7 +5997,7 @@
       </w:pPr>
     </w:lvl>
   </w:abstractNum>
-  <w:abstractNum w:abstractNumId="37" w15:restartNumberingAfterBreak="0">
+  <w:abstractNum w:abstractNumId="38" w15:restartNumberingAfterBreak="0">
     <w:nsid w:val="70C03573"/>
     <w:multiLevelType w:val="multilevel"/>
     <w:tmpl w:val="100C0021"/>
@@ -5987,7 +6110,7 @@
       </w:rPr>
     </w:lvl>
   </w:abstractNum>
-  <w:abstractNum w:abstractNumId="38" w15:restartNumberingAfterBreak="0">
+  <w:abstractNum w:abstractNumId="39" w15:restartNumberingAfterBreak="0">
     <w:nsid w:val="79CD09A9"/>
     <w:multiLevelType w:val="multilevel"/>
     <w:tmpl w:val="100C0021"/>
@@ -6100,7 +6223,7 @@
       </w:rPr>
     </w:lvl>
   </w:abstractNum>
-  <w:abstractNum w:abstractNumId="39" w15:restartNumberingAfterBreak="0">
+  <w:abstractNum w:abstractNumId="40" w15:restartNumberingAfterBreak="0">
     <w:nsid w:val="7E7F1C51"/>
     <w:multiLevelType w:val="multilevel"/>
     <w:tmpl w:val="100C0021"/>
@@ -6223,10 +6346,10 @@
     <w:abstractNumId w:val="15"/>
   </w:num>
   <w:num w:numId="4" w16cid:durableId="1804425139">
-    <w:abstractNumId w:val="34"/>
+    <w:abstractNumId w:val="35"/>
   </w:num>
   <w:num w:numId="5" w16cid:durableId="2135827793">
-    <w:abstractNumId w:val="34"/>
+    <w:abstractNumId w:val="35"/>
   </w:num>
   <w:num w:numId="6" w16cid:durableId="229850817">
     <w:abstractNumId w:val="15"/>
@@ -6241,7 +6364,7 @@
     <w:abstractNumId w:val="15"/>
   </w:num>
   <w:num w:numId="10" w16cid:durableId="1076903020">
-    <w:abstractNumId w:val="34"/>
+    <w:abstractNumId w:val="35"/>
   </w:num>
   <w:num w:numId="11" w16cid:durableId="1348025171">
     <w:abstractNumId w:val="15"/>
@@ -6259,22 +6382,22 @@
     <w:abstractNumId w:val="16"/>
   </w:num>
   <w:num w:numId="16" w16cid:durableId="148713960">
-    <w:abstractNumId w:val="31"/>
+    <w:abstractNumId w:val="32"/>
   </w:num>
   <w:num w:numId="17" w16cid:durableId="365764552">
-    <w:abstractNumId w:val="26"/>
+    <w:abstractNumId w:val="27"/>
   </w:num>
   <w:num w:numId="18" w16cid:durableId="951787625">
-    <w:abstractNumId w:val="39"/>
+    <w:abstractNumId w:val="40"/>
   </w:num>
   <w:num w:numId="19" w16cid:durableId="1098406518">
-    <w:abstractNumId w:val="37"/>
+    <w:abstractNumId w:val="38"/>
   </w:num>
   <w:num w:numId="20" w16cid:durableId="1298682454">
     <w:abstractNumId w:val="10"/>
   </w:num>
   <w:num w:numId="21" w16cid:durableId="1302617761">
-    <w:abstractNumId w:val="35"/>
+    <w:abstractNumId w:val="36"/>
   </w:num>
   <w:num w:numId="22" w16cid:durableId="223026640">
     <w:abstractNumId w:val="25"/>
@@ -6292,19 +6415,19 @@
     <w:abstractNumId w:val="12"/>
   </w:num>
   <w:num w:numId="27" w16cid:durableId="249504807">
+    <w:abstractNumId w:val="31"/>
+  </w:num>
+  <w:num w:numId="28" w16cid:durableId="1399594520">
+    <w:abstractNumId w:val="34"/>
+  </w:num>
+  <w:num w:numId="29" w16cid:durableId="2077629789">
+    <w:abstractNumId w:val="29"/>
+  </w:num>
+  <w:num w:numId="30" w16cid:durableId="1426071165">
     <w:abstractNumId w:val="30"/>
   </w:num>
-  <w:num w:numId="28" w16cid:durableId="1399594520">
-    <w:abstractNumId w:val="33"/>
-  </w:num>
-  <w:num w:numId="29" w16cid:durableId="2077629789">
-    <w:abstractNumId w:val="28"/>
-  </w:num>
-  <w:num w:numId="30" w16cid:durableId="1426071165">
-    <w:abstractNumId w:val="29"/>
-  </w:num>
   <w:num w:numId="31" w16cid:durableId="1921987872">
-    <w:abstractNumId w:val="36"/>
+    <w:abstractNumId w:val="37"/>
   </w:num>
   <w:num w:numId="32" w16cid:durableId="1032152056">
     <w:abstractNumId w:val="8"/>
@@ -6337,13 +6460,13 @@
     <w:abstractNumId w:val="4"/>
   </w:num>
   <w:num w:numId="42" w16cid:durableId="1563373676">
-    <w:abstractNumId w:val="27"/>
+    <w:abstractNumId w:val="28"/>
   </w:num>
   <w:num w:numId="43" w16cid:durableId="327515131">
     <w:abstractNumId w:val="24"/>
   </w:num>
   <w:num w:numId="44" w16cid:durableId="2063215378">
-    <w:abstractNumId w:val="38"/>
+    <w:abstractNumId w:val="39"/>
   </w:num>
   <w:num w:numId="45" w16cid:durableId="1971201546">
     <w:abstractNumId w:val="14"/>
@@ -6352,7 +6475,10 @@
     <w:abstractNumId w:val="22"/>
   </w:num>
   <w:num w:numId="47" w16cid:durableId="77295104">
-    <w:abstractNumId w:val="32"/>
+    <w:abstractNumId w:val="33"/>
+  </w:num>
+  <w:num w:numId="48" w16cid:durableId="627735601">
+    <w:abstractNumId w:val="26"/>
   </w:num>
   <w:numIdMacAtCleanup w:val="4"/>
 </w:numbering>

</xml_diff>

<commit_message>
Feat(Rapport): Rajout de la partie classification de bug
</commit_message>
<xml_diff>
--- a/Doc/cicd-todo-app_Rapport.docx
+++ b/Doc/cicd-todo-app_Rapport.docx
@@ -7,7 +7,15 @@
         <w:pStyle w:val="Titre"/>
       </w:pPr>
       <w:r>
-        <w:t>CICD-todo-app</w:t>
+        <w:t>CICD-</w:t>
+      </w:r>
+      <w:proofErr w:type="spellStart"/>
+      <w:r>
+        <w:t>todo</w:t>
+      </w:r>
+      <w:proofErr w:type="spellEnd"/>
+      <w:r>
+        <w:t>-app</w:t>
       </w:r>
     </w:p>
     <w:p>
@@ -94,8 +102,21 @@
         <w:jc w:val="center"/>
       </w:pPr>
       <w:r>
-        <w:t>Mathieu Bamert, Yosef Nademo</w:t>
+        <w:t xml:space="preserve">Mathieu Bamert, </w:t>
       </w:r>
+      <w:proofErr w:type="spellStart"/>
+      <w:r>
+        <w:t>Yosef</w:t>
+      </w:r>
+      <w:proofErr w:type="spellEnd"/>
+      <w:r>
+        <w:t xml:space="preserve"> </w:t>
+      </w:r>
+      <w:proofErr w:type="spellStart"/>
+      <w:r>
+        <w:t>Nademo</w:t>
+      </w:r>
+      <w:proofErr w:type="spellEnd"/>
       <w:r>
         <w:t xml:space="preserve"> – C</w:t>
       </w:r>
@@ -124,8 +145,13 @@
         <w:jc w:val="center"/>
       </w:pPr>
       <w:r>
-        <w:t>Aurélie Curchod</w:t>
+        <w:t xml:space="preserve">Aurélie </w:t>
       </w:r>
+      <w:proofErr w:type="spellStart"/>
+      <w:r>
+        <w:t>Curchod</w:t>
+      </w:r>
+      <w:proofErr w:type="spellEnd"/>
     </w:p>
     <w:p>
       <w:pPr>
@@ -1690,7 +1716,15 @@
         <w:ind w:left="426" w:firstLine="708"/>
       </w:pPr>
       <w:r>
-        <w:t>CICD-todo-app</w:t>
+        <w:t>CICD-</w:t>
+      </w:r>
+      <w:proofErr w:type="spellStart"/>
+      <w:r>
+        <w:t>todo</w:t>
+      </w:r>
+      <w:proofErr w:type="spellEnd"/>
+      <w:r>
+        <w:t>-app</w:t>
       </w:r>
     </w:p>
     <w:p>
@@ -1835,21 +1869,50 @@
     </w:p>
     <w:p>
       <w:pPr>
-        <w:pStyle w:val="Retraitcorpsdetexte"/>
-      </w:pPr>
+        <w:pStyle w:val="Paragraphedeliste"/>
+        <w:numPr>
+          <w:ilvl w:val="0"/>
+          <w:numId w:val="51"/>
+        </w:numPr>
+      </w:pPr>
+      <w:r>
+        <w:t>Module de programmation</w:t>
+      </w:r>
     </w:p>
     <w:p>
       <w:pPr>
-        <w:pStyle w:val="Informations"/>
+        <w:pStyle w:val="Paragraphedeliste"/>
+        <w:numPr>
+          <w:ilvl w:val="0"/>
+          <w:numId w:val="51"/>
+        </w:numPr>
       </w:pPr>
       <w:r>
-        <w:t>A compléter</w:t>
+        <w:t>Module de base de données de base</w:t>
       </w:r>
+    </w:p>
+    <w:p>
+      <w:pPr>
+        <w:pStyle w:val="Paragraphedeliste"/>
+        <w:numPr>
+          <w:ilvl w:val="0"/>
+          <w:numId w:val="51"/>
+        </w:numPr>
+      </w:pPr>
       <w:r>
-        <w:t xml:space="preserve"> par une description des compétences, des connaissances et de la formation minimum pour être à même de réaliser le projet</w:t>
+        <w:t>ICT-450 en cours</w:t>
       </w:r>
+    </w:p>
+    <w:p>
+      <w:pPr>
+        <w:pStyle w:val="Paragraphedeliste"/>
+        <w:numPr>
+          <w:ilvl w:val="0"/>
+          <w:numId w:val="51"/>
+        </w:numPr>
+      </w:pPr>
       <w:r>
-        <w:t xml:space="preserve"> … </w:t>
+        <w:t>ICT-324 en cours</w:t>
       </w:r>
     </w:p>
     <w:p>
@@ -1874,60 +1937,25 @@
     </w:p>
     <w:p>
       <w:pPr>
-        <w:pStyle w:val="Informations"/>
-        <w:numPr>
-          <w:ilvl w:val="5"/>
-          <w:numId w:val="26"/>
-        </w:numPr>
+        <w:ind w:left="567"/>
       </w:pPr>
       <w:r>
-        <w:t>Ce paragraphe présente le p</w:t>
+        <w:t xml:space="preserve">Lien vers notre GitHub Project : </w:t>
       </w:r>
-      <w:r>
-        <w:t>lanning d'origine (</w:t>
-      </w:r>
-      <w:r>
-        <w:t xml:space="preserve">date de début, date de fin, vacances et congés, </w:t>
-      </w:r>
-      <w:r>
-        <w:t xml:space="preserve">liste hiérarchique des tâches ou </w:t>
-      </w:r>
-      <w:r>
-        <w:t>GANTT</w:t>
-      </w:r>
-      <w:r>
-        <w:t>, jalons, durée totale</w:t>
-      </w:r>
-      <w:r>
-        <w:t>)</w:t>
-      </w:r>
-    </w:p>
-    <w:p>
-      <w:pPr>
-        <w:pStyle w:val="Informations"/>
-        <w:numPr>
-          <w:ilvl w:val="5"/>
-          <w:numId w:val="26"/>
-        </w:numPr>
-      </w:pPr>
-      <w:r>
-        <w:t xml:space="preserve">Toutes les mises à jour subies par le planning </w:t>
-      </w:r>
-      <w:r>
-        <w:t xml:space="preserve">sont à reporter </w:t>
-      </w:r>
-      <w:r>
-        <w:t>(avec date de mise à jour)</w:t>
-      </w:r>
-      <w:r>
-        <w:t xml:space="preserve"> et peuvent déboucher sur plusieurs versions de plannings.</w:t>
-      </w:r>
-    </w:p>
-    <w:p>
-      <w:pPr>
-        <w:pStyle w:val="Informations"/>
-        <w:ind w:left="2160"/>
-      </w:pPr>
+      <w:hyperlink r:id="rId12" w:history="1">
+        <w:r>
+          <w:rPr>
+            <w:rStyle w:val="Lienhypertexte"/>
+          </w:rPr>
+          <w:t>lie</w:t>
+        </w:r>
+        <w:r>
+          <w:rPr>
+            <w:rStyle w:val="Lienhypertexte"/>
+          </w:rPr>
+          <w:t>n</w:t>
+        </w:r>
+      </w:hyperlink>
     </w:p>
     <w:p>
       <w:pPr>
@@ -1938,6 +1966,1133 @@
         <w:t>Tests manuels et CLASSIFICATION DES bugs</w:t>
       </w:r>
       <w:bookmarkEnd w:id="10"/>
+    </w:p>
+    <w:tbl>
+      <w:tblPr>
+        <w:tblStyle w:val="Grilledutableau"/>
+        <w:tblW w:w="0" w:type="auto"/>
+        <w:tblInd w:w="567" w:type="dxa"/>
+        <w:tblLook w:val="04A0" w:firstRow="1" w:lastRow="0" w:firstColumn="1" w:lastColumn="0" w:noHBand="0" w:noVBand="1"/>
+      </w:tblPr>
+      <w:tblGrid>
+        <w:gridCol w:w="846"/>
+        <w:gridCol w:w="4961"/>
+        <w:gridCol w:w="1276"/>
+        <w:gridCol w:w="1410"/>
+      </w:tblGrid>
+      <w:tr>
+        <w:tc>
+          <w:tcPr>
+            <w:tcW w:w="846" w:type="dxa"/>
+            <w:vAlign w:val="center"/>
+          </w:tcPr>
+          <w:p>
+            <w:pPr>
+              <w:pStyle w:val="Corpsdetexte"/>
+              <w:ind w:left="0"/>
+            </w:pPr>
+            <w:r>
+              <w:rPr>
+                <w:b/>
+                <w:bCs/>
+              </w:rPr>
+              <w:t>ID</w:t>
+            </w:r>
+          </w:p>
+        </w:tc>
+        <w:tc>
+          <w:tcPr>
+            <w:tcW w:w="4961" w:type="dxa"/>
+            <w:vAlign w:val="center"/>
+          </w:tcPr>
+          <w:p>
+            <w:pPr>
+              <w:pStyle w:val="Corpsdetexte"/>
+              <w:ind w:left="0"/>
+            </w:pPr>
+            <w:r>
+              <w:rPr>
+                <w:b/>
+                <w:bCs/>
+              </w:rPr>
+              <w:t>Bug</w:t>
+            </w:r>
+          </w:p>
+        </w:tc>
+        <w:tc>
+          <w:tcPr>
+            <w:tcW w:w="1276" w:type="dxa"/>
+            <w:vAlign w:val="center"/>
+          </w:tcPr>
+          <w:p>
+            <w:pPr>
+              <w:pStyle w:val="Corpsdetexte"/>
+              <w:ind w:left="0"/>
+            </w:pPr>
+            <w:r>
+              <w:rPr>
+                <w:b/>
+                <w:bCs/>
+              </w:rPr>
+              <w:t>Gravité</w:t>
+            </w:r>
+          </w:p>
+        </w:tc>
+        <w:tc>
+          <w:tcPr>
+            <w:tcW w:w="1410" w:type="dxa"/>
+            <w:vAlign w:val="center"/>
+          </w:tcPr>
+          <w:p>
+            <w:pPr>
+              <w:pStyle w:val="Corpsdetexte"/>
+              <w:ind w:left="0"/>
+            </w:pPr>
+            <w:r>
+              <w:rPr>
+                <w:b/>
+                <w:bCs/>
+              </w:rPr>
+              <w:t>Priorité</w:t>
+            </w:r>
+          </w:p>
+        </w:tc>
+      </w:tr>
+      <w:tr>
+        <w:tc>
+          <w:tcPr>
+            <w:tcW w:w="846" w:type="dxa"/>
+            <w:vAlign w:val="center"/>
+          </w:tcPr>
+          <w:p>
+            <w:pPr>
+              <w:pStyle w:val="Corpsdetexte"/>
+              <w:ind w:left="0"/>
+            </w:pPr>
+            <w:r>
+              <w:t>B001</w:t>
+            </w:r>
+          </w:p>
+        </w:tc>
+        <w:tc>
+          <w:tcPr>
+            <w:tcW w:w="4961" w:type="dxa"/>
+            <w:vAlign w:val="center"/>
+          </w:tcPr>
+          <w:p>
+            <w:pPr>
+              <w:pStyle w:val="Corpsdetexte"/>
+              <w:ind w:left="0"/>
+            </w:pPr>
+            <w:r>
+              <w:t>Recherche impossible si le texte fait 2 lettres</w:t>
+            </w:r>
+          </w:p>
+        </w:tc>
+        <w:tc>
+          <w:tcPr>
+            <w:tcW w:w="1276" w:type="dxa"/>
+            <w:vAlign w:val="center"/>
+          </w:tcPr>
+          <w:p>
+            <w:pPr>
+              <w:pStyle w:val="Corpsdetexte"/>
+              <w:ind w:left="0"/>
+            </w:pPr>
+            <w:r>
+              <w:t>Majeur</w:t>
+            </w:r>
+          </w:p>
+        </w:tc>
+        <w:tc>
+          <w:tcPr>
+            <w:tcW w:w="1410" w:type="dxa"/>
+            <w:vAlign w:val="center"/>
+          </w:tcPr>
+          <w:p>
+            <w:pPr>
+              <w:pStyle w:val="Corpsdetexte"/>
+              <w:ind w:left="0"/>
+            </w:pPr>
+            <w:r>
+              <w:t>Haut</w:t>
+            </w:r>
+          </w:p>
+        </w:tc>
+      </w:tr>
+      <w:tr>
+        <w:tc>
+          <w:tcPr>
+            <w:tcW w:w="846" w:type="dxa"/>
+            <w:vAlign w:val="center"/>
+          </w:tcPr>
+          <w:p>
+            <w:pPr>
+              <w:pStyle w:val="Corpsdetexte"/>
+              <w:ind w:left="0"/>
+            </w:pPr>
+            <w:r>
+              <w:t>B002</w:t>
+            </w:r>
+          </w:p>
+        </w:tc>
+        <w:tc>
+          <w:tcPr>
+            <w:tcW w:w="4961" w:type="dxa"/>
+            <w:vAlign w:val="center"/>
+          </w:tcPr>
+          <w:p>
+            <w:pPr>
+              <w:pStyle w:val="Corpsdetexte"/>
+              <w:ind w:left="0"/>
+            </w:pPr>
+            <w:r>
+              <w:t>Tâche trop longue → ne s’affiche pas</w:t>
+            </w:r>
+          </w:p>
+        </w:tc>
+        <w:tc>
+          <w:tcPr>
+            <w:tcW w:w="1276" w:type="dxa"/>
+            <w:vAlign w:val="center"/>
+          </w:tcPr>
+          <w:p>
+            <w:pPr>
+              <w:pStyle w:val="Corpsdetexte"/>
+              <w:ind w:left="0"/>
+            </w:pPr>
+            <w:r>
+              <w:t>Critique</w:t>
+            </w:r>
+          </w:p>
+        </w:tc>
+        <w:tc>
+          <w:tcPr>
+            <w:tcW w:w="1410" w:type="dxa"/>
+            <w:vAlign w:val="center"/>
+          </w:tcPr>
+          <w:p>
+            <w:pPr>
+              <w:pStyle w:val="Corpsdetexte"/>
+              <w:ind w:left="0"/>
+            </w:pPr>
+            <w:r>
+              <w:t>Haut</w:t>
+            </w:r>
+          </w:p>
+        </w:tc>
+      </w:tr>
+      <w:tr>
+        <w:tc>
+          <w:tcPr>
+            <w:tcW w:w="846" w:type="dxa"/>
+            <w:vAlign w:val="center"/>
+          </w:tcPr>
+          <w:p>
+            <w:pPr>
+              <w:pStyle w:val="Corpsdetexte"/>
+              <w:ind w:left="0"/>
+            </w:pPr>
+            <w:r>
+              <w:t>B003</w:t>
+            </w:r>
+          </w:p>
+        </w:tc>
+        <w:tc>
+          <w:tcPr>
+            <w:tcW w:w="4961" w:type="dxa"/>
+            <w:vAlign w:val="center"/>
+          </w:tcPr>
+          <w:p>
+            <w:pPr>
+              <w:pStyle w:val="Corpsdetexte"/>
+              <w:ind w:left="0"/>
+            </w:pPr>
+            <w:r>
+              <w:t>Description trop longue déborde en UI</w:t>
+            </w:r>
+          </w:p>
+        </w:tc>
+        <w:tc>
+          <w:tcPr>
+            <w:tcW w:w="1276" w:type="dxa"/>
+            <w:vAlign w:val="center"/>
+          </w:tcPr>
+          <w:p>
+            <w:pPr>
+              <w:pStyle w:val="Corpsdetexte"/>
+              <w:ind w:left="0"/>
+            </w:pPr>
+            <w:r>
+              <w:t>Majeur</w:t>
+            </w:r>
+          </w:p>
+        </w:tc>
+        <w:tc>
+          <w:tcPr>
+            <w:tcW w:w="1410" w:type="dxa"/>
+            <w:vAlign w:val="center"/>
+          </w:tcPr>
+          <w:p>
+            <w:pPr>
+              <w:pStyle w:val="Corpsdetexte"/>
+              <w:ind w:left="0"/>
+            </w:pPr>
+            <w:r>
+              <w:t>Moyen</w:t>
+            </w:r>
+          </w:p>
+        </w:tc>
+      </w:tr>
+      <w:tr>
+        <w:tc>
+          <w:tcPr>
+            <w:tcW w:w="846" w:type="dxa"/>
+            <w:vAlign w:val="center"/>
+          </w:tcPr>
+          <w:p>
+            <w:pPr>
+              <w:pStyle w:val="Corpsdetexte"/>
+              <w:ind w:left="0"/>
+            </w:pPr>
+            <w:r>
+              <w:t>B004</w:t>
+            </w:r>
+          </w:p>
+        </w:tc>
+        <w:tc>
+          <w:tcPr>
+            <w:tcW w:w="4961" w:type="dxa"/>
+            <w:vAlign w:val="center"/>
+          </w:tcPr>
+          <w:p>
+            <w:pPr>
+              <w:pStyle w:val="Corpsdetexte"/>
+              <w:ind w:left="0"/>
+            </w:pPr>
+            <w:r>
+              <w:t xml:space="preserve">Description extrêmement longue → crash </w:t>
+            </w:r>
+            <w:r>
+              <w:t>de l’application</w:t>
+            </w:r>
+          </w:p>
+        </w:tc>
+        <w:tc>
+          <w:tcPr>
+            <w:tcW w:w="1276" w:type="dxa"/>
+            <w:vAlign w:val="center"/>
+          </w:tcPr>
+          <w:p>
+            <w:pPr>
+              <w:pStyle w:val="Corpsdetexte"/>
+              <w:ind w:left="0"/>
+            </w:pPr>
+            <w:r>
+              <w:t>Critique</w:t>
+            </w:r>
+          </w:p>
+        </w:tc>
+        <w:tc>
+          <w:tcPr>
+            <w:tcW w:w="1410" w:type="dxa"/>
+            <w:vAlign w:val="center"/>
+          </w:tcPr>
+          <w:p>
+            <w:pPr>
+              <w:pStyle w:val="Corpsdetexte"/>
+              <w:ind w:left="0"/>
+            </w:pPr>
+            <w:r>
+              <w:t>Haut</w:t>
+            </w:r>
+          </w:p>
+        </w:tc>
+      </w:tr>
+      <w:tr>
+        <w:tc>
+          <w:tcPr>
+            <w:tcW w:w="846" w:type="dxa"/>
+            <w:vAlign w:val="center"/>
+          </w:tcPr>
+          <w:p>
+            <w:pPr>
+              <w:pStyle w:val="Corpsdetexte"/>
+              <w:ind w:left="0"/>
+            </w:pPr>
+            <w:r>
+              <w:t>B005</w:t>
+            </w:r>
+          </w:p>
+        </w:tc>
+        <w:tc>
+          <w:tcPr>
+            <w:tcW w:w="4961" w:type="dxa"/>
+            <w:vAlign w:val="center"/>
+          </w:tcPr>
+          <w:p>
+            <w:pPr>
+              <w:pStyle w:val="Corpsdetexte"/>
+              <w:ind w:left="0"/>
+            </w:pPr>
+            <w:r>
+              <w:t>Création d’une tâche pendant une recherche = affichée dans résultats filtrés</w:t>
+            </w:r>
+          </w:p>
+        </w:tc>
+        <w:tc>
+          <w:tcPr>
+            <w:tcW w:w="1276" w:type="dxa"/>
+            <w:vAlign w:val="center"/>
+          </w:tcPr>
+          <w:p>
+            <w:pPr>
+              <w:pStyle w:val="Corpsdetexte"/>
+              <w:ind w:left="0"/>
+            </w:pPr>
+            <w:r>
+              <w:t>Mineur</w:t>
+            </w:r>
+          </w:p>
+        </w:tc>
+        <w:tc>
+          <w:tcPr>
+            <w:tcW w:w="1410" w:type="dxa"/>
+            <w:vAlign w:val="center"/>
+          </w:tcPr>
+          <w:p>
+            <w:pPr>
+              <w:pStyle w:val="Corpsdetexte"/>
+              <w:ind w:left="0"/>
+            </w:pPr>
+            <w:r>
+              <w:t>Bas</w:t>
+            </w:r>
+          </w:p>
+        </w:tc>
+      </w:tr>
+      <w:tr>
+        <w:tc>
+          <w:tcPr>
+            <w:tcW w:w="846" w:type="dxa"/>
+            <w:vAlign w:val="center"/>
+          </w:tcPr>
+          <w:p>
+            <w:pPr>
+              <w:pStyle w:val="Corpsdetexte"/>
+              <w:ind w:left="0"/>
+            </w:pPr>
+            <w:r>
+              <w:t>B006</w:t>
+            </w:r>
+          </w:p>
+        </w:tc>
+        <w:tc>
+          <w:tcPr>
+            <w:tcW w:w="4961" w:type="dxa"/>
+            <w:vAlign w:val="center"/>
+          </w:tcPr>
+          <w:p>
+            <w:pPr>
+              <w:pStyle w:val="Corpsdetexte"/>
+              <w:ind w:left="0"/>
+            </w:pPr>
+            <w:r>
+              <w:t>Lien "mot de passe oublié" ne fonctionne pas</w:t>
+            </w:r>
+          </w:p>
+        </w:tc>
+        <w:tc>
+          <w:tcPr>
+            <w:tcW w:w="1276" w:type="dxa"/>
+            <w:vAlign w:val="center"/>
+          </w:tcPr>
+          <w:p>
+            <w:pPr>
+              <w:pStyle w:val="Corpsdetexte"/>
+              <w:ind w:left="0"/>
+            </w:pPr>
+            <w:r>
+              <w:t>Majeur</w:t>
+            </w:r>
+          </w:p>
+        </w:tc>
+        <w:tc>
+          <w:tcPr>
+            <w:tcW w:w="1410" w:type="dxa"/>
+            <w:vAlign w:val="center"/>
+          </w:tcPr>
+          <w:p>
+            <w:pPr>
+              <w:pStyle w:val="Corpsdetexte"/>
+              <w:ind w:left="0"/>
+            </w:pPr>
+            <w:r>
+              <w:t>Moyen</w:t>
+            </w:r>
+          </w:p>
+        </w:tc>
+      </w:tr>
+      <w:tr>
+        <w:tc>
+          <w:tcPr>
+            <w:tcW w:w="846" w:type="dxa"/>
+            <w:vAlign w:val="center"/>
+          </w:tcPr>
+          <w:p>
+            <w:pPr>
+              <w:pStyle w:val="Corpsdetexte"/>
+              <w:ind w:left="0"/>
+            </w:pPr>
+            <w:r>
+              <w:t>B007</w:t>
+            </w:r>
+          </w:p>
+        </w:tc>
+        <w:tc>
+          <w:tcPr>
+            <w:tcW w:w="4961" w:type="dxa"/>
+            <w:vAlign w:val="center"/>
+          </w:tcPr>
+          <w:p>
+            <w:pPr>
+              <w:pStyle w:val="Corpsdetexte"/>
+              <w:ind w:left="0"/>
+            </w:pPr>
+            <w:r>
+              <w:t>Texte "Profile" → doit être "Profil"</w:t>
+            </w:r>
+          </w:p>
+        </w:tc>
+        <w:tc>
+          <w:tcPr>
+            <w:tcW w:w="1276" w:type="dxa"/>
+            <w:vAlign w:val="center"/>
+          </w:tcPr>
+          <w:p>
+            <w:pPr>
+              <w:pStyle w:val="Corpsdetexte"/>
+              <w:ind w:left="0"/>
+            </w:pPr>
+            <w:r>
+              <w:t>Mineur</w:t>
+            </w:r>
+          </w:p>
+        </w:tc>
+        <w:tc>
+          <w:tcPr>
+            <w:tcW w:w="1410" w:type="dxa"/>
+            <w:vAlign w:val="center"/>
+          </w:tcPr>
+          <w:p>
+            <w:pPr>
+              <w:pStyle w:val="Corpsdetexte"/>
+              <w:ind w:left="0"/>
+            </w:pPr>
+            <w:r>
+              <w:t>Bas</w:t>
+            </w:r>
+          </w:p>
+        </w:tc>
+      </w:tr>
+      <w:tr>
+        <w:tc>
+          <w:tcPr>
+            <w:tcW w:w="846" w:type="dxa"/>
+            <w:vAlign w:val="center"/>
+          </w:tcPr>
+          <w:p>
+            <w:pPr>
+              <w:pStyle w:val="Corpsdetexte"/>
+              <w:ind w:left="0"/>
+            </w:pPr>
+            <w:r>
+              <w:t>B008</w:t>
+            </w:r>
+          </w:p>
+        </w:tc>
+        <w:tc>
+          <w:tcPr>
+            <w:tcW w:w="4961" w:type="dxa"/>
+            <w:vAlign w:val="center"/>
+          </w:tcPr>
+          <w:p>
+            <w:pPr>
+              <w:pStyle w:val="Corpsdetexte"/>
+              <w:ind w:left="0"/>
+            </w:pPr>
+            <w:r>
+              <w:t xml:space="preserve">Message d'erreur </w:t>
+            </w:r>
+            <w:proofErr w:type="gramStart"/>
+            <w:r>
+              <w:t>email</w:t>
+            </w:r>
+            <w:proofErr w:type="gramEnd"/>
+            <w:r>
+              <w:t xml:space="preserve"> déjà utilisé non clair</w:t>
+            </w:r>
+          </w:p>
+        </w:tc>
+        <w:tc>
+          <w:tcPr>
+            <w:tcW w:w="1276" w:type="dxa"/>
+            <w:vAlign w:val="center"/>
+          </w:tcPr>
+          <w:p>
+            <w:pPr>
+              <w:pStyle w:val="Corpsdetexte"/>
+              <w:ind w:left="0"/>
+            </w:pPr>
+            <w:r>
+              <w:t>Majeur</w:t>
+            </w:r>
+          </w:p>
+        </w:tc>
+        <w:tc>
+          <w:tcPr>
+            <w:tcW w:w="1410" w:type="dxa"/>
+            <w:vAlign w:val="center"/>
+          </w:tcPr>
+          <w:p>
+            <w:pPr>
+              <w:pStyle w:val="Corpsdetexte"/>
+              <w:ind w:left="0"/>
+            </w:pPr>
+            <w:r>
+              <w:t>Moyen</w:t>
+            </w:r>
+          </w:p>
+        </w:tc>
+      </w:tr>
+      <w:tr>
+        <w:tc>
+          <w:tcPr>
+            <w:tcW w:w="846" w:type="dxa"/>
+            <w:vAlign w:val="center"/>
+          </w:tcPr>
+          <w:p>
+            <w:pPr>
+              <w:pStyle w:val="Corpsdetexte"/>
+              <w:ind w:left="0"/>
+            </w:pPr>
+            <w:r>
+              <w:t>B009</w:t>
+            </w:r>
+          </w:p>
+        </w:tc>
+        <w:tc>
+          <w:tcPr>
+            <w:tcW w:w="4961" w:type="dxa"/>
+            <w:vAlign w:val="center"/>
+          </w:tcPr>
+          <w:p>
+            <w:pPr>
+              <w:pStyle w:val="Corpsdetexte"/>
+              <w:ind w:left="0"/>
+            </w:pPr>
+            <w:proofErr w:type="spellStart"/>
+            <w:r>
+              <w:t>Footer</w:t>
+            </w:r>
+            <w:proofErr w:type="spellEnd"/>
+            <w:r>
+              <w:t xml:space="preserve"> → "tous droits réservé" incorrect</w:t>
+            </w:r>
+          </w:p>
+        </w:tc>
+        <w:tc>
+          <w:tcPr>
+            <w:tcW w:w="1276" w:type="dxa"/>
+            <w:vAlign w:val="center"/>
+          </w:tcPr>
+          <w:p>
+            <w:pPr>
+              <w:pStyle w:val="Corpsdetexte"/>
+              <w:ind w:left="0"/>
+            </w:pPr>
+            <w:r>
+              <w:t>Mineur</w:t>
+            </w:r>
+          </w:p>
+        </w:tc>
+        <w:tc>
+          <w:tcPr>
+            <w:tcW w:w="1410" w:type="dxa"/>
+            <w:vAlign w:val="center"/>
+          </w:tcPr>
+          <w:p>
+            <w:pPr>
+              <w:pStyle w:val="Corpsdetexte"/>
+              <w:ind w:left="0"/>
+            </w:pPr>
+            <w:r>
+              <w:t>Bas</w:t>
+            </w:r>
+          </w:p>
+        </w:tc>
+      </w:tr>
+      <w:tr>
+        <w:tc>
+          <w:tcPr>
+            <w:tcW w:w="846" w:type="dxa"/>
+            <w:vAlign w:val="center"/>
+          </w:tcPr>
+          <w:p>
+            <w:pPr>
+              <w:pStyle w:val="Corpsdetexte"/>
+              <w:ind w:left="0"/>
+            </w:pPr>
+            <w:r>
+              <w:t>B010</w:t>
+            </w:r>
+          </w:p>
+        </w:tc>
+        <w:tc>
+          <w:tcPr>
+            <w:tcW w:w="4961" w:type="dxa"/>
+            <w:vAlign w:val="center"/>
+          </w:tcPr>
+          <w:p>
+            <w:pPr>
+              <w:pStyle w:val="Corpsdetexte"/>
+              <w:ind w:left="0"/>
+            </w:pPr>
+            <w:r>
+              <w:t>NPA (zip) avec lettres → crash</w:t>
+            </w:r>
+          </w:p>
+        </w:tc>
+        <w:tc>
+          <w:tcPr>
+            <w:tcW w:w="1276" w:type="dxa"/>
+            <w:vAlign w:val="center"/>
+          </w:tcPr>
+          <w:p>
+            <w:pPr>
+              <w:pStyle w:val="Corpsdetexte"/>
+              <w:ind w:left="0"/>
+            </w:pPr>
+            <w:r>
+              <w:t>Critique</w:t>
+            </w:r>
+          </w:p>
+        </w:tc>
+        <w:tc>
+          <w:tcPr>
+            <w:tcW w:w="1410" w:type="dxa"/>
+            <w:vAlign w:val="center"/>
+          </w:tcPr>
+          <w:p>
+            <w:pPr>
+              <w:pStyle w:val="Corpsdetexte"/>
+              <w:ind w:left="0"/>
+            </w:pPr>
+            <w:r>
+              <w:t>Haut</w:t>
+            </w:r>
+          </w:p>
+        </w:tc>
+      </w:tr>
+      <w:tr>
+        <w:tc>
+          <w:tcPr>
+            <w:tcW w:w="846" w:type="dxa"/>
+            <w:vAlign w:val="center"/>
+          </w:tcPr>
+          <w:p>
+            <w:pPr>
+              <w:pStyle w:val="Corpsdetexte"/>
+              <w:ind w:left="0"/>
+            </w:pPr>
+            <w:r>
+              <w:t>B011</w:t>
+            </w:r>
+          </w:p>
+        </w:tc>
+        <w:tc>
+          <w:tcPr>
+            <w:tcW w:w="4961" w:type="dxa"/>
+            <w:vAlign w:val="center"/>
+          </w:tcPr>
+          <w:p>
+            <w:pPr>
+              <w:pStyle w:val="Corpsdetexte"/>
+              <w:ind w:left="0"/>
+            </w:pPr>
+            <w:r>
+              <w:t xml:space="preserve">Erreur affichée même sans écrire un </w:t>
+            </w:r>
+            <w:proofErr w:type="gramStart"/>
+            <w:r>
+              <w:t>email</w:t>
+            </w:r>
+            <w:proofErr w:type="gramEnd"/>
+          </w:p>
+        </w:tc>
+        <w:tc>
+          <w:tcPr>
+            <w:tcW w:w="1276" w:type="dxa"/>
+            <w:vAlign w:val="center"/>
+          </w:tcPr>
+          <w:p>
+            <w:pPr>
+              <w:pStyle w:val="Corpsdetexte"/>
+              <w:ind w:left="0"/>
+            </w:pPr>
+            <w:r>
+              <w:t>Majeur</w:t>
+            </w:r>
+          </w:p>
+        </w:tc>
+        <w:tc>
+          <w:tcPr>
+            <w:tcW w:w="1410" w:type="dxa"/>
+            <w:vAlign w:val="center"/>
+          </w:tcPr>
+          <w:p>
+            <w:pPr>
+              <w:pStyle w:val="Corpsdetexte"/>
+              <w:ind w:left="0"/>
+            </w:pPr>
+            <w:r>
+              <w:t>Moyen</w:t>
+            </w:r>
+          </w:p>
+        </w:tc>
+      </w:tr>
+      <w:tr>
+        <w:tc>
+          <w:tcPr>
+            <w:tcW w:w="846" w:type="dxa"/>
+            <w:vAlign w:val="center"/>
+          </w:tcPr>
+          <w:p>
+            <w:pPr>
+              <w:pStyle w:val="Corpsdetexte"/>
+              <w:ind w:left="0"/>
+            </w:pPr>
+            <w:r>
+              <w:lastRenderedPageBreak/>
+              <w:t>B012</w:t>
+            </w:r>
+          </w:p>
+        </w:tc>
+        <w:tc>
+          <w:tcPr>
+            <w:tcW w:w="4961" w:type="dxa"/>
+            <w:vAlign w:val="center"/>
+          </w:tcPr>
+          <w:p>
+            <w:pPr>
+              <w:pStyle w:val="Corpsdetexte"/>
+              <w:ind w:left="0"/>
+            </w:pPr>
+            <w:r>
+              <w:t xml:space="preserve">On peut créer un </w:t>
+            </w:r>
+            <w:proofErr w:type="spellStart"/>
+            <w:r>
+              <w:t>todo</w:t>
+            </w:r>
+            <w:proofErr w:type="spellEnd"/>
+            <w:r>
+              <w:t xml:space="preserve"> dans le passé</w:t>
+            </w:r>
+          </w:p>
+        </w:tc>
+        <w:tc>
+          <w:tcPr>
+            <w:tcW w:w="1276" w:type="dxa"/>
+            <w:vAlign w:val="center"/>
+          </w:tcPr>
+          <w:p>
+            <w:pPr>
+              <w:pStyle w:val="Corpsdetexte"/>
+              <w:ind w:left="0"/>
+            </w:pPr>
+            <w:r>
+              <w:t>Mineur</w:t>
+            </w:r>
+          </w:p>
+        </w:tc>
+        <w:tc>
+          <w:tcPr>
+            <w:tcW w:w="1410" w:type="dxa"/>
+            <w:vAlign w:val="center"/>
+          </w:tcPr>
+          <w:p>
+            <w:pPr>
+              <w:pStyle w:val="Corpsdetexte"/>
+              <w:ind w:left="0"/>
+            </w:pPr>
+            <w:r>
+              <w:t>Moyen</w:t>
+            </w:r>
+          </w:p>
+        </w:tc>
+      </w:tr>
+      <w:tr>
+        <w:tc>
+          <w:tcPr>
+            <w:tcW w:w="846" w:type="dxa"/>
+            <w:vAlign w:val="center"/>
+          </w:tcPr>
+          <w:p>
+            <w:pPr>
+              <w:pStyle w:val="Corpsdetexte"/>
+              <w:ind w:left="0"/>
+            </w:pPr>
+            <w:r>
+              <w:t>B013</w:t>
+            </w:r>
+          </w:p>
+        </w:tc>
+        <w:tc>
+          <w:tcPr>
+            <w:tcW w:w="4961" w:type="dxa"/>
+            <w:vAlign w:val="center"/>
+          </w:tcPr>
+          <w:p>
+            <w:pPr>
+              <w:pStyle w:val="Corpsdetexte"/>
+              <w:ind w:left="0"/>
+            </w:pPr>
+            <w:r>
+              <w:t>La description ne se vide pas après création</w:t>
+            </w:r>
+          </w:p>
+        </w:tc>
+        <w:tc>
+          <w:tcPr>
+            <w:tcW w:w="1276" w:type="dxa"/>
+            <w:vAlign w:val="center"/>
+          </w:tcPr>
+          <w:p>
+            <w:pPr>
+              <w:pStyle w:val="Corpsdetexte"/>
+              <w:ind w:left="0"/>
+            </w:pPr>
+            <w:r>
+              <w:t>Mineur</w:t>
+            </w:r>
+          </w:p>
+        </w:tc>
+        <w:tc>
+          <w:tcPr>
+            <w:tcW w:w="1410" w:type="dxa"/>
+            <w:vAlign w:val="center"/>
+          </w:tcPr>
+          <w:p>
+            <w:pPr>
+              <w:pStyle w:val="Corpsdetexte"/>
+              <w:ind w:left="0"/>
+            </w:pPr>
+            <w:r>
+              <w:t>Bas</w:t>
+            </w:r>
+          </w:p>
+        </w:tc>
+      </w:tr>
+      <w:tr>
+        <w:tc>
+          <w:tcPr>
+            <w:tcW w:w="846" w:type="dxa"/>
+            <w:vAlign w:val="center"/>
+          </w:tcPr>
+          <w:p>
+            <w:pPr>
+              <w:pStyle w:val="Corpsdetexte"/>
+              <w:ind w:left="0"/>
+            </w:pPr>
+            <w:r>
+              <w:t>B014</w:t>
+            </w:r>
+          </w:p>
+        </w:tc>
+        <w:tc>
+          <w:tcPr>
+            <w:tcW w:w="4961" w:type="dxa"/>
+            <w:vAlign w:val="center"/>
+          </w:tcPr>
+          <w:p>
+            <w:pPr>
+              <w:pStyle w:val="Corpsdetexte"/>
+              <w:ind w:left="0"/>
+            </w:pPr>
+            <w:r>
+              <w:t>Texte formaté (gras/italique/souligné/barré) non trouvable en recherche</w:t>
+            </w:r>
+          </w:p>
+        </w:tc>
+        <w:tc>
+          <w:tcPr>
+            <w:tcW w:w="1276" w:type="dxa"/>
+            <w:vAlign w:val="center"/>
+          </w:tcPr>
+          <w:p>
+            <w:pPr>
+              <w:pStyle w:val="Corpsdetexte"/>
+              <w:ind w:left="0"/>
+            </w:pPr>
+            <w:r>
+              <w:t>Mineur</w:t>
+            </w:r>
+          </w:p>
+        </w:tc>
+        <w:tc>
+          <w:tcPr>
+            <w:tcW w:w="1410" w:type="dxa"/>
+            <w:vAlign w:val="center"/>
+          </w:tcPr>
+          <w:p>
+            <w:pPr>
+              <w:pStyle w:val="Corpsdetexte"/>
+              <w:ind w:left="0"/>
+            </w:pPr>
+            <w:r>
+              <w:t>Bas</w:t>
+            </w:r>
+          </w:p>
+        </w:tc>
+      </w:tr>
+      <w:tr>
+        <w:tc>
+          <w:tcPr>
+            <w:tcW w:w="846" w:type="dxa"/>
+            <w:vAlign w:val="center"/>
+          </w:tcPr>
+          <w:p>
+            <w:pPr>
+              <w:pStyle w:val="Corpsdetexte"/>
+              <w:ind w:left="0"/>
+            </w:pPr>
+            <w:r>
+              <w:t>B015</w:t>
+            </w:r>
+          </w:p>
+        </w:tc>
+        <w:tc>
+          <w:tcPr>
+            <w:tcW w:w="4961" w:type="dxa"/>
+            <w:vAlign w:val="center"/>
+          </w:tcPr>
+          <w:p>
+            <w:pPr>
+              <w:pStyle w:val="Corpsdetexte"/>
+              <w:ind w:left="0"/>
+            </w:pPr>
+            <w:r>
+              <w:t>Changement de nom trop long → crash</w:t>
+            </w:r>
+          </w:p>
+        </w:tc>
+        <w:tc>
+          <w:tcPr>
+            <w:tcW w:w="1276" w:type="dxa"/>
+            <w:vAlign w:val="center"/>
+          </w:tcPr>
+          <w:p>
+            <w:pPr>
+              <w:pStyle w:val="Corpsdetexte"/>
+              <w:ind w:left="0"/>
+            </w:pPr>
+            <w:r>
+              <w:t>Critique</w:t>
+            </w:r>
+          </w:p>
+        </w:tc>
+        <w:tc>
+          <w:tcPr>
+            <w:tcW w:w="1410" w:type="dxa"/>
+            <w:vAlign w:val="center"/>
+          </w:tcPr>
+          <w:p>
+            <w:pPr>
+              <w:pStyle w:val="Corpsdetexte"/>
+              <w:ind w:left="0"/>
+            </w:pPr>
+            <w:r>
+              <w:t>Haut</w:t>
+            </w:r>
+          </w:p>
+        </w:tc>
+      </w:tr>
+      <w:tr>
+        <w:tc>
+          <w:tcPr>
+            <w:tcW w:w="846" w:type="dxa"/>
+            <w:vAlign w:val="center"/>
+          </w:tcPr>
+          <w:p>
+            <w:pPr>
+              <w:pStyle w:val="Corpsdetexte"/>
+              <w:ind w:left="0"/>
+            </w:pPr>
+            <w:r>
+              <w:t>B016</w:t>
+            </w:r>
+          </w:p>
+        </w:tc>
+        <w:tc>
+          <w:tcPr>
+            <w:tcW w:w="4961" w:type="dxa"/>
+            <w:vAlign w:val="center"/>
+          </w:tcPr>
+          <w:p>
+            <w:pPr>
+              <w:pStyle w:val="Corpsdetexte"/>
+              <w:ind w:left="0"/>
+            </w:pPr>
+            <w:r>
+              <w:t xml:space="preserve">Les </w:t>
+            </w:r>
+            <w:proofErr w:type="spellStart"/>
+            <w:r>
+              <w:t>todos</w:t>
+            </w:r>
+            <w:proofErr w:type="spellEnd"/>
+            <w:r>
+              <w:t xml:space="preserve"> terminés ne s’affichent pas en bas</w:t>
+            </w:r>
+          </w:p>
+        </w:tc>
+        <w:tc>
+          <w:tcPr>
+            <w:tcW w:w="1276" w:type="dxa"/>
+            <w:vAlign w:val="center"/>
+          </w:tcPr>
+          <w:p>
+            <w:pPr>
+              <w:pStyle w:val="Corpsdetexte"/>
+              <w:ind w:left="0"/>
+            </w:pPr>
+            <w:r>
+              <w:t>Majeur</w:t>
+            </w:r>
+          </w:p>
+        </w:tc>
+        <w:tc>
+          <w:tcPr>
+            <w:tcW w:w="1410" w:type="dxa"/>
+            <w:vAlign w:val="center"/>
+          </w:tcPr>
+          <w:p>
+            <w:pPr>
+              <w:pStyle w:val="Corpsdetexte"/>
+              <w:ind w:left="0"/>
+            </w:pPr>
+            <w:r>
+              <w:t>Moyen</w:t>
+            </w:r>
+          </w:p>
+        </w:tc>
+      </w:tr>
+    </w:tbl>
+    <w:p>
+      <w:pPr>
+        <w:pStyle w:val="Corpsdetexte"/>
+      </w:pPr>
     </w:p>
     <w:p>
       <w:pPr>
@@ -2008,7 +3163,6 @@
       </w:pPr>
       <w:bookmarkStart w:id="14" w:name="_Toc214871912"/>
       <w:r>
-        <w:lastRenderedPageBreak/>
         <w:t>Resultats de la compagne de test</w:t>
       </w:r>
       <w:bookmarkEnd w:id="14"/>
@@ -2069,8 +3223,8 @@
       </w:pPr>
     </w:p>
     <w:sectPr>
-      <w:headerReference w:type="default" r:id="rId12"/>
-      <w:footerReference w:type="default" r:id="rId13"/>
+      <w:headerReference w:type="default" r:id="rId13"/>
+      <w:footerReference w:type="default" r:id="rId14"/>
       <w:pgSz w:w="11906" w:h="16838" w:code="9"/>
       <w:pgMar w:top="1418" w:right="1418" w:bottom="1418" w:left="1418" w:header="709" w:footer="709" w:gutter="0"/>
       <w:cols w:space="708"/>
@@ -2749,7 +3903,7 @@
         <v:path o:extrusionok="f" gradientshapeok="t" o:connecttype="rect"/>
         <o:lock v:ext="edit" aspectratio="t"/>
       </v:shapetype>
-      <v:shape id="_x0000_i1039" type="#_x0000_t75" style="width:12pt;height:12pt" o:bullet="t">
+      <v:shape id="_x0000_i1175" type="#_x0000_t75" style="width:12pt;height:12pt" o:bullet="t">
         <v:imagedata r:id="rId1" o:title="BD10263_"/>
       </v:shape>
     </w:pict>
@@ -3558,6 +4712,119 @@
     </w:lvl>
   </w:abstractNum>
   <w:abstractNum w:abstractNumId="16" w15:restartNumberingAfterBreak="0">
+    <w:nsid w:val="0D7D38B4"/>
+    <w:multiLevelType w:val="hybridMultilevel"/>
+    <w:tmpl w:val="070248A4"/>
+    <w:lvl w:ilvl="0" w:tplc="100C0001">
+      <w:start w:val="1"/>
+      <w:numFmt w:val="bullet"/>
+      <w:lvlText w:val=""/>
+      <w:lvlJc w:val="left"/>
+      <w:pPr>
+        <w:ind w:left="720" w:hanging="360"/>
+      </w:pPr>
+      <w:rPr>
+        <w:rFonts w:ascii="Symbol" w:hAnsi="Symbol" w:hint="default"/>
+      </w:rPr>
+    </w:lvl>
+    <w:lvl w:ilvl="1" w:tplc="100C0003" w:tentative="1">
+      <w:start w:val="1"/>
+      <w:numFmt w:val="bullet"/>
+      <w:lvlText w:val="o"/>
+      <w:lvlJc w:val="left"/>
+      <w:pPr>
+        <w:ind w:left="1440" w:hanging="360"/>
+      </w:pPr>
+      <w:rPr>
+        <w:rFonts w:ascii="Courier New" w:hAnsi="Courier New" w:cs="Courier New" w:hint="default"/>
+      </w:rPr>
+    </w:lvl>
+    <w:lvl w:ilvl="2" w:tplc="100C0005" w:tentative="1">
+      <w:start w:val="1"/>
+      <w:numFmt w:val="bullet"/>
+      <w:lvlText w:val=""/>
+      <w:lvlJc w:val="left"/>
+      <w:pPr>
+        <w:ind w:left="2160" w:hanging="360"/>
+      </w:pPr>
+      <w:rPr>
+        <w:rFonts w:ascii="Wingdings" w:hAnsi="Wingdings" w:hint="default"/>
+      </w:rPr>
+    </w:lvl>
+    <w:lvl w:ilvl="3" w:tplc="100C0001" w:tentative="1">
+      <w:start w:val="1"/>
+      <w:numFmt w:val="bullet"/>
+      <w:lvlText w:val=""/>
+      <w:lvlJc w:val="left"/>
+      <w:pPr>
+        <w:ind w:left="2880" w:hanging="360"/>
+      </w:pPr>
+      <w:rPr>
+        <w:rFonts w:ascii="Symbol" w:hAnsi="Symbol" w:hint="default"/>
+      </w:rPr>
+    </w:lvl>
+    <w:lvl w:ilvl="4" w:tplc="100C0003" w:tentative="1">
+      <w:start w:val="1"/>
+      <w:numFmt w:val="bullet"/>
+      <w:lvlText w:val="o"/>
+      <w:lvlJc w:val="left"/>
+      <w:pPr>
+        <w:ind w:left="3600" w:hanging="360"/>
+      </w:pPr>
+      <w:rPr>
+        <w:rFonts w:ascii="Courier New" w:hAnsi="Courier New" w:cs="Courier New" w:hint="default"/>
+      </w:rPr>
+    </w:lvl>
+    <w:lvl w:ilvl="5" w:tplc="100C0005" w:tentative="1">
+      <w:start w:val="1"/>
+      <w:numFmt w:val="bullet"/>
+      <w:lvlText w:val=""/>
+      <w:lvlJc w:val="left"/>
+      <w:pPr>
+        <w:ind w:left="4320" w:hanging="360"/>
+      </w:pPr>
+      <w:rPr>
+        <w:rFonts w:ascii="Wingdings" w:hAnsi="Wingdings" w:hint="default"/>
+      </w:rPr>
+    </w:lvl>
+    <w:lvl w:ilvl="6" w:tplc="100C0001" w:tentative="1">
+      <w:start w:val="1"/>
+      <w:numFmt w:val="bullet"/>
+      <w:lvlText w:val=""/>
+      <w:lvlJc w:val="left"/>
+      <w:pPr>
+        <w:ind w:left="5040" w:hanging="360"/>
+      </w:pPr>
+      <w:rPr>
+        <w:rFonts w:ascii="Symbol" w:hAnsi="Symbol" w:hint="default"/>
+      </w:rPr>
+    </w:lvl>
+    <w:lvl w:ilvl="7" w:tplc="100C0003" w:tentative="1">
+      <w:start w:val="1"/>
+      <w:numFmt w:val="bullet"/>
+      <w:lvlText w:val="o"/>
+      <w:lvlJc w:val="left"/>
+      <w:pPr>
+        <w:ind w:left="5760" w:hanging="360"/>
+      </w:pPr>
+      <w:rPr>
+        <w:rFonts w:ascii="Courier New" w:hAnsi="Courier New" w:cs="Courier New" w:hint="default"/>
+      </w:rPr>
+    </w:lvl>
+    <w:lvl w:ilvl="8" w:tplc="100C0005" w:tentative="1">
+      <w:start w:val="1"/>
+      <w:numFmt w:val="bullet"/>
+      <w:lvlText w:val=""/>
+      <w:lvlJc w:val="left"/>
+      <w:pPr>
+        <w:ind w:left="6480" w:hanging="360"/>
+      </w:pPr>
+      <w:rPr>
+        <w:rFonts w:ascii="Wingdings" w:hAnsi="Wingdings" w:hint="default"/>
+      </w:rPr>
+    </w:lvl>
+  </w:abstractNum>
+  <w:abstractNum w:abstractNumId="17" w15:restartNumberingAfterBreak="0">
     <w:nsid w:val="100D77BA"/>
     <w:multiLevelType w:val="hybridMultilevel"/>
     <w:tmpl w:val="B8147694"/>
@@ -3670,7 +4937,7 @@
       </w:rPr>
     </w:lvl>
   </w:abstractNum>
-  <w:abstractNum w:abstractNumId="17" w15:restartNumberingAfterBreak="0">
+  <w:abstractNum w:abstractNumId="18" w15:restartNumberingAfterBreak="0">
     <w:nsid w:val="13386E8A"/>
     <w:multiLevelType w:val="multilevel"/>
     <w:tmpl w:val="100C0021"/>
@@ -3783,7 +5050,7 @@
       </w:rPr>
     </w:lvl>
   </w:abstractNum>
-  <w:abstractNum w:abstractNumId="18" w15:restartNumberingAfterBreak="0">
+  <w:abstractNum w:abstractNumId="19" w15:restartNumberingAfterBreak="0">
     <w:nsid w:val="13AB381A"/>
     <w:multiLevelType w:val="hybridMultilevel"/>
     <w:tmpl w:val="B43857E8"/>
@@ -3926,7 +5193,120 @@
       </w:rPr>
     </w:lvl>
   </w:abstractNum>
-  <w:abstractNum w:abstractNumId="19" w15:restartNumberingAfterBreak="0">
+  <w:abstractNum w:abstractNumId="20" w15:restartNumberingAfterBreak="0">
+    <w:nsid w:val="1DC37F63"/>
+    <w:multiLevelType w:val="hybridMultilevel"/>
+    <w:tmpl w:val="75C6876A"/>
+    <w:lvl w:ilvl="0" w:tplc="100C0001">
+      <w:start w:val="1"/>
+      <w:numFmt w:val="bullet"/>
+      <w:lvlText w:val=""/>
+      <w:lvlJc w:val="left"/>
+      <w:pPr>
+        <w:ind w:left="1494" w:hanging="360"/>
+      </w:pPr>
+      <w:rPr>
+        <w:rFonts w:ascii="Symbol" w:hAnsi="Symbol" w:hint="default"/>
+      </w:rPr>
+    </w:lvl>
+    <w:lvl w:ilvl="1" w:tplc="100C0003" w:tentative="1">
+      <w:start w:val="1"/>
+      <w:numFmt w:val="bullet"/>
+      <w:lvlText w:val="o"/>
+      <w:lvlJc w:val="left"/>
+      <w:pPr>
+        <w:ind w:left="2214" w:hanging="360"/>
+      </w:pPr>
+      <w:rPr>
+        <w:rFonts w:ascii="Courier New" w:hAnsi="Courier New" w:cs="Courier New" w:hint="default"/>
+      </w:rPr>
+    </w:lvl>
+    <w:lvl w:ilvl="2" w:tplc="100C0005" w:tentative="1">
+      <w:start w:val="1"/>
+      <w:numFmt w:val="bullet"/>
+      <w:lvlText w:val=""/>
+      <w:lvlJc w:val="left"/>
+      <w:pPr>
+        <w:ind w:left="2934" w:hanging="360"/>
+      </w:pPr>
+      <w:rPr>
+        <w:rFonts w:ascii="Wingdings" w:hAnsi="Wingdings" w:hint="default"/>
+      </w:rPr>
+    </w:lvl>
+    <w:lvl w:ilvl="3" w:tplc="100C0001" w:tentative="1">
+      <w:start w:val="1"/>
+      <w:numFmt w:val="bullet"/>
+      <w:lvlText w:val=""/>
+      <w:lvlJc w:val="left"/>
+      <w:pPr>
+        <w:ind w:left="3654" w:hanging="360"/>
+      </w:pPr>
+      <w:rPr>
+        <w:rFonts w:ascii="Symbol" w:hAnsi="Symbol" w:hint="default"/>
+      </w:rPr>
+    </w:lvl>
+    <w:lvl w:ilvl="4" w:tplc="100C0003" w:tentative="1">
+      <w:start w:val="1"/>
+      <w:numFmt w:val="bullet"/>
+      <w:lvlText w:val="o"/>
+      <w:lvlJc w:val="left"/>
+      <w:pPr>
+        <w:ind w:left="4374" w:hanging="360"/>
+      </w:pPr>
+      <w:rPr>
+        <w:rFonts w:ascii="Courier New" w:hAnsi="Courier New" w:cs="Courier New" w:hint="default"/>
+      </w:rPr>
+    </w:lvl>
+    <w:lvl w:ilvl="5" w:tplc="100C0005" w:tentative="1">
+      <w:start w:val="1"/>
+      <w:numFmt w:val="bullet"/>
+      <w:lvlText w:val=""/>
+      <w:lvlJc w:val="left"/>
+      <w:pPr>
+        <w:ind w:left="5094" w:hanging="360"/>
+      </w:pPr>
+      <w:rPr>
+        <w:rFonts w:ascii="Wingdings" w:hAnsi="Wingdings" w:hint="default"/>
+      </w:rPr>
+    </w:lvl>
+    <w:lvl w:ilvl="6" w:tplc="100C0001" w:tentative="1">
+      <w:start w:val="1"/>
+      <w:numFmt w:val="bullet"/>
+      <w:lvlText w:val=""/>
+      <w:lvlJc w:val="left"/>
+      <w:pPr>
+        <w:ind w:left="5814" w:hanging="360"/>
+      </w:pPr>
+      <w:rPr>
+        <w:rFonts w:ascii="Symbol" w:hAnsi="Symbol" w:hint="default"/>
+      </w:rPr>
+    </w:lvl>
+    <w:lvl w:ilvl="7" w:tplc="100C0003" w:tentative="1">
+      <w:start w:val="1"/>
+      <w:numFmt w:val="bullet"/>
+      <w:lvlText w:val="o"/>
+      <w:lvlJc w:val="left"/>
+      <w:pPr>
+        <w:ind w:left="6534" w:hanging="360"/>
+      </w:pPr>
+      <w:rPr>
+        <w:rFonts w:ascii="Courier New" w:hAnsi="Courier New" w:cs="Courier New" w:hint="default"/>
+      </w:rPr>
+    </w:lvl>
+    <w:lvl w:ilvl="8" w:tplc="100C0005" w:tentative="1">
+      <w:start w:val="1"/>
+      <w:numFmt w:val="bullet"/>
+      <w:lvlText w:val=""/>
+      <w:lvlJc w:val="left"/>
+      <w:pPr>
+        <w:ind w:left="7254" w:hanging="360"/>
+      </w:pPr>
+      <w:rPr>
+        <w:rFonts w:ascii="Wingdings" w:hAnsi="Wingdings" w:hint="default"/>
+      </w:rPr>
+    </w:lvl>
+  </w:abstractNum>
+  <w:abstractNum w:abstractNumId="21" w15:restartNumberingAfterBreak="0">
     <w:nsid w:val="20CB35C8"/>
     <w:multiLevelType w:val="hybridMultilevel"/>
     <w:tmpl w:val="2AA2EA56"/>
@@ -4039,7 +5419,7 @@
       </w:rPr>
     </w:lvl>
   </w:abstractNum>
-  <w:abstractNum w:abstractNumId="20" w15:restartNumberingAfterBreak="0">
+  <w:abstractNum w:abstractNumId="22" w15:restartNumberingAfterBreak="0">
     <w:nsid w:val="2A8F67FD"/>
     <w:multiLevelType w:val="multilevel"/>
     <w:tmpl w:val="08EA5668"/>
@@ -4182,7 +5562,7 @@
       </w:rPr>
     </w:lvl>
   </w:abstractNum>
-  <w:abstractNum w:abstractNumId="21" w15:restartNumberingAfterBreak="0">
+  <w:abstractNum w:abstractNumId="23" w15:restartNumberingAfterBreak="0">
     <w:nsid w:val="2F2C5963"/>
     <w:multiLevelType w:val="multilevel"/>
     <w:tmpl w:val="E2569098"/>
@@ -4295,7 +5675,7 @@
       </w:pPr>
     </w:lvl>
   </w:abstractNum>
-  <w:abstractNum w:abstractNumId="22" w15:restartNumberingAfterBreak="0">
+  <w:abstractNum w:abstractNumId="24" w15:restartNumberingAfterBreak="0">
     <w:nsid w:val="36506853"/>
     <w:multiLevelType w:val="multilevel"/>
     <w:tmpl w:val="2F6EF210"/>
@@ -4408,7 +5788,7 @@
       </w:rPr>
     </w:lvl>
   </w:abstractNum>
-  <w:abstractNum w:abstractNumId="23" w15:restartNumberingAfterBreak="0">
+  <w:abstractNum w:abstractNumId="25" w15:restartNumberingAfterBreak="0">
     <w:nsid w:val="3BD16F36"/>
     <w:multiLevelType w:val="multilevel"/>
     <w:tmpl w:val="100C0021"/>
@@ -4521,7 +5901,7 @@
       </w:rPr>
     </w:lvl>
   </w:abstractNum>
-  <w:abstractNum w:abstractNumId="24" w15:restartNumberingAfterBreak="0">
+  <w:abstractNum w:abstractNumId="26" w15:restartNumberingAfterBreak="0">
     <w:nsid w:val="3C361DED"/>
     <w:multiLevelType w:val="multilevel"/>
     <w:tmpl w:val="100C0021"/>
@@ -4634,7 +6014,7 @@
       </w:rPr>
     </w:lvl>
   </w:abstractNum>
-  <w:abstractNum w:abstractNumId="25" w15:restartNumberingAfterBreak="0">
+  <w:abstractNum w:abstractNumId="27" w15:restartNumberingAfterBreak="0">
     <w:nsid w:val="3EF922F0"/>
     <w:multiLevelType w:val="multilevel"/>
     <w:tmpl w:val="100C0021"/>
@@ -4747,7 +6127,7 @@
       </w:rPr>
     </w:lvl>
   </w:abstractNum>
-  <w:abstractNum w:abstractNumId="26" w15:restartNumberingAfterBreak="0">
+  <w:abstractNum w:abstractNumId="28" w15:restartNumberingAfterBreak="0">
     <w:nsid w:val="44506E36"/>
     <w:multiLevelType w:val="hybridMultilevel"/>
     <w:tmpl w:val="D23CDDCA"/>
@@ -4757,55 +6137,55 @@
       <w:lvlText w:val=""/>
       <w:lvlJc w:val="left"/>
       <w:pPr>
-        <w:ind w:left="1854" w:hanging="360"/>
-      </w:pPr>
-      <w:rPr>
-        <w:rFonts w:ascii="Symbol" w:hAnsi="Symbol" w:hint="default"/>
-      </w:rPr>
-    </w:lvl>
-    <w:lvl w:ilvl="1" w:tplc="100C0003" w:tentative="1">
+        <w:ind w:left="1494" w:hanging="360"/>
+      </w:pPr>
+      <w:rPr>
+        <w:rFonts w:ascii="Symbol" w:hAnsi="Symbol" w:hint="default"/>
+      </w:rPr>
+    </w:lvl>
+    <w:lvl w:ilvl="1" w:tplc="100C0003">
       <w:start w:val="1"/>
       <w:numFmt w:val="bullet"/>
       <w:lvlText w:val="o"/>
       <w:lvlJc w:val="left"/>
       <w:pPr>
-        <w:ind w:left="2574" w:hanging="360"/>
+        <w:ind w:left="2214" w:hanging="360"/>
       </w:pPr>
       <w:rPr>
         <w:rFonts w:ascii="Courier New" w:hAnsi="Courier New" w:cs="Courier New" w:hint="default"/>
       </w:rPr>
     </w:lvl>
-    <w:lvl w:ilvl="2" w:tplc="100C0005" w:tentative="1">
+    <w:lvl w:ilvl="2" w:tplc="100C0005">
       <w:start w:val="1"/>
       <w:numFmt w:val="bullet"/>
       <w:lvlText w:val=""/>
       <w:lvlJc w:val="left"/>
       <w:pPr>
-        <w:ind w:left="3294" w:hanging="360"/>
-      </w:pPr>
-      <w:rPr>
-        <w:rFonts w:ascii="Wingdings" w:hAnsi="Wingdings" w:hint="default"/>
-      </w:rPr>
-    </w:lvl>
-    <w:lvl w:ilvl="3" w:tplc="100C0001" w:tentative="1">
+        <w:ind w:left="2934" w:hanging="360"/>
+      </w:pPr>
+      <w:rPr>
+        <w:rFonts w:ascii="Wingdings" w:hAnsi="Wingdings" w:hint="default"/>
+      </w:rPr>
+    </w:lvl>
+    <w:lvl w:ilvl="3" w:tplc="100C0001">
       <w:start w:val="1"/>
       <w:numFmt w:val="bullet"/>
       <w:lvlText w:val=""/>
       <w:lvlJc w:val="left"/>
       <w:pPr>
-        <w:ind w:left="4014" w:hanging="360"/>
-      </w:pPr>
-      <w:rPr>
-        <w:rFonts w:ascii="Symbol" w:hAnsi="Symbol" w:hint="default"/>
-      </w:rPr>
-    </w:lvl>
-    <w:lvl w:ilvl="4" w:tplc="100C0003" w:tentative="1">
+        <w:ind w:left="3654" w:hanging="360"/>
+      </w:pPr>
+      <w:rPr>
+        <w:rFonts w:ascii="Symbol" w:hAnsi="Symbol" w:hint="default"/>
+      </w:rPr>
+    </w:lvl>
+    <w:lvl w:ilvl="4" w:tplc="100C0003">
       <w:start w:val="1"/>
       <w:numFmt w:val="bullet"/>
       <w:lvlText w:val="o"/>
       <w:lvlJc w:val="left"/>
       <w:pPr>
-        <w:ind w:left="4734" w:hanging="360"/>
+        <w:ind w:left="4374" w:hanging="360"/>
       </w:pPr>
       <w:rPr>
         <w:rFonts w:ascii="Courier New" w:hAnsi="Courier New" w:cs="Courier New" w:hint="default"/>
@@ -4817,7 +6197,7 @@
       <w:lvlText w:val=""/>
       <w:lvlJc w:val="left"/>
       <w:pPr>
-        <w:ind w:left="5454" w:hanging="360"/>
+        <w:ind w:left="5094" w:hanging="360"/>
       </w:pPr>
       <w:rPr>
         <w:rFonts w:ascii="Wingdings" w:hAnsi="Wingdings" w:hint="default"/>
@@ -4829,7 +6209,7 @@
       <w:lvlText w:val=""/>
       <w:lvlJc w:val="left"/>
       <w:pPr>
-        <w:ind w:left="6174" w:hanging="360"/>
+        <w:ind w:left="5814" w:hanging="360"/>
       </w:pPr>
       <w:rPr>
         <w:rFonts w:ascii="Symbol" w:hAnsi="Symbol" w:hint="default"/>
@@ -4841,7 +6221,7 @@
       <w:lvlText w:val="o"/>
       <w:lvlJc w:val="left"/>
       <w:pPr>
-        <w:ind w:left="6894" w:hanging="360"/>
+        <w:ind w:left="6534" w:hanging="360"/>
       </w:pPr>
       <w:rPr>
         <w:rFonts w:ascii="Courier New" w:hAnsi="Courier New" w:cs="Courier New" w:hint="default"/>
@@ -4853,14 +6233,14 @@
       <w:lvlText w:val=""/>
       <w:lvlJc w:val="left"/>
       <w:pPr>
-        <w:ind w:left="7614" w:hanging="360"/>
+        <w:ind w:left="7254" w:hanging="360"/>
       </w:pPr>
       <w:rPr>
         <w:rFonts w:ascii="Wingdings" w:hAnsi="Wingdings" w:hint="default"/>
       </w:rPr>
     </w:lvl>
   </w:abstractNum>
-  <w:abstractNum w:abstractNumId="27" w15:restartNumberingAfterBreak="0">
+  <w:abstractNum w:abstractNumId="29" w15:restartNumberingAfterBreak="0">
     <w:nsid w:val="486164F4"/>
     <w:multiLevelType w:val="multilevel"/>
     <w:tmpl w:val="100C0021"/>
@@ -4973,7 +6353,7 @@
       </w:rPr>
     </w:lvl>
   </w:abstractNum>
-  <w:abstractNum w:abstractNumId="28" w15:restartNumberingAfterBreak="0">
+  <w:abstractNum w:abstractNumId="30" w15:restartNumberingAfterBreak="0">
     <w:nsid w:val="4C4E14AC"/>
     <w:multiLevelType w:val="multilevel"/>
     <w:tmpl w:val="100C001F"/>
@@ -5059,7 +6439,7 @@
       </w:pPr>
     </w:lvl>
   </w:abstractNum>
-  <w:abstractNum w:abstractNumId="29" w15:restartNumberingAfterBreak="0">
+  <w:abstractNum w:abstractNumId="31" w15:restartNumberingAfterBreak="0">
     <w:nsid w:val="4D30734E"/>
     <w:multiLevelType w:val="multilevel"/>
     <w:tmpl w:val="100C001D"/>
@@ -5145,7 +6525,7 @@
       </w:pPr>
     </w:lvl>
   </w:abstractNum>
-  <w:abstractNum w:abstractNumId="30" w15:restartNumberingAfterBreak="0">
+  <w:abstractNum w:abstractNumId="32" w15:restartNumberingAfterBreak="0">
     <w:nsid w:val="55FE2729"/>
     <w:multiLevelType w:val="multilevel"/>
     <w:tmpl w:val="100C0023"/>
@@ -5232,7 +6612,7 @@
       </w:pPr>
     </w:lvl>
   </w:abstractNum>
-  <w:abstractNum w:abstractNumId="31" w15:restartNumberingAfterBreak="0">
+  <w:abstractNum w:abstractNumId="33" w15:restartNumberingAfterBreak="0">
     <w:nsid w:val="58933B2A"/>
     <w:multiLevelType w:val="multilevel"/>
     <w:tmpl w:val="100C0021"/>
@@ -5345,7 +6725,7 @@
       </w:rPr>
     </w:lvl>
   </w:abstractNum>
-  <w:abstractNum w:abstractNumId="32" w15:restartNumberingAfterBreak="0">
+  <w:abstractNum w:abstractNumId="34" w15:restartNumberingAfterBreak="0">
     <w:nsid w:val="5C877673"/>
     <w:multiLevelType w:val="multilevel"/>
     <w:tmpl w:val="100C0021"/>
@@ -5458,7 +6838,7 @@
       </w:rPr>
     </w:lvl>
   </w:abstractNum>
-  <w:abstractNum w:abstractNumId="33" w15:restartNumberingAfterBreak="0">
+  <w:abstractNum w:abstractNumId="35" w15:restartNumberingAfterBreak="0">
     <w:nsid w:val="5CBC53EC"/>
     <w:multiLevelType w:val="multilevel"/>
     <w:tmpl w:val="2F6EF210"/>
@@ -5571,7 +6951,7 @@
       </w:rPr>
     </w:lvl>
   </w:abstractNum>
-  <w:abstractNum w:abstractNumId="34" w15:restartNumberingAfterBreak="0">
+  <w:abstractNum w:abstractNumId="36" w15:restartNumberingAfterBreak="0">
     <w:nsid w:val="5E424682"/>
     <w:multiLevelType w:val="multilevel"/>
     <w:tmpl w:val="100C001F"/>
@@ -5657,7 +7037,7 @@
       </w:pPr>
     </w:lvl>
   </w:abstractNum>
-  <w:abstractNum w:abstractNumId="35" w15:restartNumberingAfterBreak="0">
+  <w:abstractNum w:abstractNumId="37" w15:restartNumberingAfterBreak="0">
     <w:nsid w:val="63A9062F"/>
     <w:multiLevelType w:val="multilevel"/>
     <w:tmpl w:val="DCCE794A"/>
@@ -5797,7 +7177,120 @@
       </w:rPr>
     </w:lvl>
   </w:abstractNum>
-  <w:abstractNum w:abstractNumId="36" w15:restartNumberingAfterBreak="0">
+  <w:abstractNum w:abstractNumId="38" w15:restartNumberingAfterBreak="0">
+    <w:nsid w:val="63F02A91"/>
+    <w:multiLevelType w:val="hybridMultilevel"/>
+    <w:tmpl w:val="88D6F5A8"/>
+    <w:lvl w:ilvl="0" w:tplc="100C0001">
+      <w:start w:val="1"/>
+      <w:numFmt w:val="bullet"/>
+      <w:lvlText w:val=""/>
+      <w:lvlJc w:val="left"/>
+      <w:pPr>
+        <w:ind w:left="3192" w:hanging="360"/>
+      </w:pPr>
+      <w:rPr>
+        <w:rFonts w:ascii="Symbol" w:hAnsi="Symbol" w:hint="default"/>
+      </w:rPr>
+    </w:lvl>
+    <w:lvl w:ilvl="1" w:tplc="100C0003" w:tentative="1">
+      <w:start w:val="1"/>
+      <w:numFmt w:val="bullet"/>
+      <w:lvlText w:val="o"/>
+      <w:lvlJc w:val="left"/>
+      <w:pPr>
+        <w:ind w:left="3912" w:hanging="360"/>
+      </w:pPr>
+      <w:rPr>
+        <w:rFonts w:ascii="Courier New" w:hAnsi="Courier New" w:cs="Courier New" w:hint="default"/>
+      </w:rPr>
+    </w:lvl>
+    <w:lvl w:ilvl="2" w:tplc="100C0005" w:tentative="1">
+      <w:start w:val="1"/>
+      <w:numFmt w:val="bullet"/>
+      <w:lvlText w:val=""/>
+      <w:lvlJc w:val="left"/>
+      <w:pPr>
+        <w:ind w:left="4632" w:hanging="360"/>
+      </w:pPr>
+      <w:rPr>
+        <w:rFonts w:ascii="Wingdings" w:hAnsi="Wingdings" w:hint="default"/>
+      </w:rPr>
+    </w:lvl>
+    <w:lvl w:ilvl="3" w:tplc="100C0001" w:tentative="1">
+      <w:start w:val="1"/>
+      <w:numFmt w:val="bullet"/>
+      <w:lvlText w:val=""/>
+      <w:lvlJc w:val="left"/>
+      <w:pPr>
+        <w:ind w:left="5352" w:hanging="360"/>
+      </w:pPr>
+      <w:rPr>
+        <w:rFonts w:ascii="Symbol" w:hAnsi="Symbol" w:hint="default"/>
+      </w:rPr>
+    </w:lvl>
+    <w:lvl w:ilvl="4" w:tplc="100C0003" w:tentative="1">
+      <w:start w:val="1"/>
+      <w:numFmt w:val="bullet"/>
+      <w:lvlText w:val="o"/>
+      <w:lvlJc w:val="left"/>
+      <w:pPr>
+        <w:ind w:left="6072" w:hanging="360"/>
+      </w:pPr>
+      <w:rPr>
+        <w:rFonts w:ascii="Courier New" w:hAnsi="Courier New" w:cs="Courier New" w:hint="default"/>
+      </w:rPr>
+    </w:lvl>
+    <w:lvl w:ilvl="5" w:tplc="100C0005" w:tentative="1">
+      <w:start w:val="1"/>
+      <w:numFmt w:val="bullet"/>
+      <w:lvlText w:val=""/>
+      <w:lvlJc w:val="left"/>
+      <w:pPr>
+        <w:ind w:left="6792" w:hanging="360"/>
+      </w:pPr>
+      <w:rPr>
+        <w:rFonts w:ascii="Wingdings" w:hAnsi="Wingdings" w:hint="default"/>
+      </w:rPr>
+    </w:lvl>
+    <w:lvl w:ilvl="6" w:tplc="100C0001" w:tentative="1">
+      <w:start w:val="1"/>
+      <w:numFmt w:val="bullet"/>
+      <w:lvlText w:val=""/>
+      <w:lvlJc w:val="left"/>
+      <w:pPr>
+        <w:ind w:left="7512" w:hanging="360"/>
+      </w:pPr>
+      <w:rPr>
+        <w:rFonts w:ascii="Symbol" w:hAnsi="Symbol" w:hint="default"/>
+      </w:rPr>
+    </w:lvl>
+    <w:lvl w:ilvl="7" w:tplc="100C0003" w:tentative="1">
+      <w:start w:val="1"/>
+      <w:numFmt w:val="bullet"/>
+      <w:lvlText w:val="o"/>
+      <w:lvlJc w:val="left"/>
+      <w:pPr>
+        <w:ind w:left="8232" w:hanging="360"/>
+      </w:pPr>
+      <w:rPr>
+        <w:rFonts w:ascii="Courier New" w:hAnsi="Courier New" w:cs="Courier New" w:hint="default"/>
+      </w:rPr>
+    </w:lvl>
+    <w:lvl w:ilvl="8" w:tplc="100C0005" w:tentative="1">
+      <w:start w:val="1"/>
+      <w:numFmt w:val="bullet"/>
+      <w:lvlText w:val=""/>
+      <w:lvlJc w:val="left"/>
+      <w:pPr>
+        <w:ind w:left="8952" w:hanging="360"/>
+      </w:pPr>
+      <w:rPr>
+        <w:rFonts w:ascii="Wingdings" w:hAnsi="Wingdings" w:hint="default"/>
+      </w:rPr>
+    </w:lvl>
+  </w:abstractNum>
+  <w:abstractNum w:abstractNumId="39" w15:restartNumberingAfterBreak="0">
     <w:nsid w:val="643F0961"/>
     <w:multiLevelType w:val="multilevel"/>
     <w:tmpl w:val="100C0021"/>
@@ -5910,7 +7403,7 @@
       </w:rPr>
     </w:lvl>
   </w:abstractNum>
-  <w:abstractNum w:abstractNumId="37" w15:restartNumberingAfterBreak="0">
+  <w:abstractNum w:abstractNumId="40" w15:restartNumberingAfterBreak="0">
     <w:nsid w:val="6D6476B9"/>
     <w:multiLevelType w:val="multilevel"/>
     <w:tmpl w:val="100C0023"/>
@@ -5997,7 +7490,7 @@
       </w:pPr>
     </w:lvl>
   </w:abstractNum>
-  <w:abstractNum w:abstractNumId="38" w15:restartNumberingAfterBreak="0">
+  <w:abstractNum w:abstractNumId="41" w15:restartNumberingAfterBreak="0">
     <w:nsid w:val="70C03573"/>
     <w:multiLevelType w:val="multilevel"/>
     <w:tmpl w:val="100C0021"/>
@@ -6110,7 +7603,7 @@
       </w:rPr>
     </w:lvl>
   </w:abstractNum>
-  <w:abstractNum w:abstractNumId="39" w15:restartNumberingAfterBreak="0">
+  <w:abstractNum w:abstractNumId="42" w15:restartNumberingAfterBreak="0">
     <w:nsid w:val="79CD09A9"/>
     <w:multiLevelType w:val="multilevel"/>
     <w:tmpl w:val="100C0021"/>
@@ -6223,7 +7716,7 @@
       </w:rPr>
     </w:lvl>
   </w:abstractNum>
-  <w:abstractNum w:abstractNumId="40" w15:restartNumberingAfterBreak="0">
+  <w:abstractNum w:abstractNumId="43" w15:restartNumberingAfterBreak="0">
     <w:nsid w:val="7E7F1C51"/>
     <w:multiLevelType w:val="multilevel"/>
     <w:tmpl w:val="100C0021"/>
@@ -6340,16 +7833,16 @@
     <w:abstractNumId w:val="11"/>
   </w:num>
   <w:num w:numId="2" w16cid:durableId="1216355499">
-    <w:abstractNumId w:val="18"/>
+    <w:abstractNumId w:val="19"/>
   </w:num>
   <w:num w:numId="3" w16cid:durableId="1101879669">
     <w:abstractNumId w:val="15"/>
   </w:num>
   <w:num w:numId="4" w16cid:durableId="1804425139">
-    <w:abstractNumId w:val="35"/>
+    <w:abstractNumId w:val="37"/>
   </w:num>
   <w:num w:numId="5" w16cid:durableId="2135827793">
-    <w:abstractNumId w:val="35"/>
+    <w:abstractNumId w:val="37"/>
   </w:num>
   <w:num w:numId="6" w16cid:durableId="229850817">
     <w:abstractNumId w:val="15"/>
@@ -6364,70 +7857,70 @@
     <w:abstractNumId w:val="15"/>
   </w:num>
   <w:num w:numId="10" w16cid:durableId="1076903020">
-    <w:abstractNumId w:val="35"/>
+    <w:abstractNumId w:val="37"/>
   </w:num>
   <w:num w:numId="11" w16cid:durableId="1348025171">
     <w:abstractNumId w:val="15"/>
   </w:num>
   <w:num w:numId="12" w16cid:durableId="1769621683">
+    <w:abstractNumId w:val="23"/>
+  </w:num>
+  <w:num w:numId="13" w16cid:durableId="1504470965">
+    <w:abstractNumId w:val="22"/>
+  </w:num>
+  <w:num w:numId="14" w16cid:durableId="789937618">
     <w:abstractNumId w:val="21"/>
   </w:num>
-  <w:num w:numId="13" w16cid:durableId="1504470965">
-    <w:abstractNumId w:val="20"/>
-  </w:num>
-  <w:num w:numId="14" w16cid:durableId="789937618">
-    <w:abstractNumId w:val="19"/>
-  </w:num>
   <w:num w:numId="15" w16cid:durableId="38286775">
-    <w:abstractNumId w:val="16"/>
+    <w:abstractNumId w:val="17"/>
   </w:num>
   <w:num w:numId="16" w16cid:durableId="148713960">
-    <w:abstractNumId w:val="32"/>
+    <w:abstractNumId w:val="34"/>
   </w:num>
   <w:num w:numId="17" w16cid:durableId="365764552">
-    <w:abstractNumId w:val="27"/>
+    <w:abstractNumId w:val="29"/>
   </w:num>
   <w:num w:numId="18" w16cid:durableId="951787625">
-    <w:abstractNumId w:val="40"/>
+    <w:abstractNumId w:val="43"/>
   </w:num>
   <w:num w:numId="19" w16cid:durableId="1098406518">
-    <w:abstractNumId w:val="38"/>
+    <w:abstractNumId w:val="41"/>
   </w:num>
   <w:num w:numId="20" w16cid:durableId="1298682454">
     <w:abstractNumId w:val="10"/>
   </w:num>
   <w:num w:numId="21" w16cid:durableId="1302617761">
-    <w:abstractNumId w:val="36"/>
+    <w:abstractNumId w:val="39"/>
   </w:num>
   <w:num w:numId="22" w16cid:durableId="223026640">
-    <w:abstractNumId w:val="25"/>
+    <w:abstractNumId w:val="27"/>
   </w:num>
   <w:num w:numId="23" w16cid:durableId="1871723282">
-    <w:abstractNumId w:val="23"/>
+    <w:abstractNumId w:val="25"/>
   </w:num>
   <w:num w:numId="24" w16cid:durableId="1931429856">
     <w:abstractNumId w:val="13"/>
   </w:num>
   <w:num w:numId="25" w16cid:durableId="1017734591">
-    <w:abstractNumId w:val="17"/>
+    <w:abstractNumId w:val="18"/>
   </w:num>
   <w:num w:numId="26" w16cid:durableId="1935018526">
     <w:abstractNumId w:val="12"/>
   </w:num>
   <w:num w:numId="27" w16cid:durableId="249504807">
+    <w:abstractNumId w:val="33"/>
+  </w:num>
+  <w:num w:numId="28" w16cid:durableId="1399594520">
+    <w:abstractNumId w:val="36"/>
+  </w:num>
+  <w:num w:numId="29" w16cid:durableId="2077629789">
     <w:abstractNumId w:val="31"/>
   </w:num>
-  <w:num w:numId="28" w16cid:durableId="1399594520">
-    <w:abstractNumId w:val="34"/>
-  </w:num>
-  <w:num w:numId="29" w16cid:durableId="2077629789">
-    <w:abstractNumId w:val="29"/>
-  </w:num>
   <w:num w:numId="30" w16cid:durableId="1426071165">
-    <w:abstractNumId w:val="30"/>
+    <w:abstractNumId w:val="32"/>
   </w:num>
   <w:num w:numId="31" w16cid:durableId="1921987872">
-    <w:abstractNumId w:val="37"/>
+    <w:abstractNumId w:val="40"/>
   </w:num>
   <w:num w:numId="32" w16cid:durableId="1032152056">
     <w:abstractNumId w:val="8"/>
@@ -6460,25 +7953,34 @@
     <w:abstractNumId w:val="4"/>
   </w:num>
   <w:num w:numId="42" w16cid:durableId="1563373676">
-    <w:abstractNumId w:val="28"/>
+    <w:abstractNumId w:val="30"/>
   </w:num>
   <w:num w:numId="43" w16cid:durableId="327515131">
-    <w:abstractNumId w:val="24"/>
+    <w:abstractNumId w:val="26"/>
   </w:num>
   <w:num w:numId="44" w16cid:durableId="2063215378">
-    <w:abstractNumId w:val="39"/>
+    <w:abstractNumId w:val="42"/>
   </w:num>
   <w:num w:numId="45" w16cid:durableId="1971201546">
     <w:abstractNumId w:val="14"/>
   </w:num>
   <w:num w:numId="46" w16cid:durableId="1863009974">
-    <w:abstractNumId w:val="22"/>
+    <w:abstractNumId w:val="24"/>
   </w:num>
   <w:num w:numId="47" w16cid:durableId="77295104">
-    <w:abstractNumId w:val="33"/>
+    <w:abstractNumId w:val="35"/>
   </w:num>
   <w:num w:numId="48" w16cid:durableId="627735601">
-    <w:abstractNumId w:val="26"/>
+    <w:abstractNumId w:val="28"/>
+  </w:num>
+  <w:num w:numId="49" w16cid:durableId="1443766337">
+    <w:abstractNumId w:val="16"/>
+  </w:num>
+  <w:num w:numId="50" w16cid:durableId="362247168">
+    <w:abstractNumId w:val="38"/>
+  </w:num>
+  <w:num w:numId="51" w16cid:durableId="2032412601">
+    <w:abstractNumId w:val="20"/>
   </w:num>
   <w:numIdMacAtCleanup w:val="4"/>
 </w:numbering>
@@ -6985,7 +8487,6 @@
   <w:style w:type="character" w:default="1" w:styleId="Policepardfaut">
     <w:name w:val="Default Paragraph Font"/>
     <w:uiPriority w:val="1"/>
-    <w:semiHidden/>
     <w:unhideWhenUsed/>
   </w:style>
   <w:style w:type="table" w:default="1" w:styleId="TableauNormal">
@@ -7504,6 +9005,38 @@
       <w:rFonts w:asciiTheme="majorHAnsi" w:hAnsiTheme="majorHAnsi"/>
     </w:rPr>
   </w:style>
+  <w:style w:type="paragraph" w:styleId="Paragraphedeliste">
+    <w:name w:val="List Paragraph"/>
+    <w:basedOn w:val="Normal"/>
+    <w:uiPriority w:val="34"/>
+    <w:qFormat/>
+    <w:rsid w:val="006E2978"/>
+    <w:pPr>
+      <w:ind w:left="720"/>
+      <w:contextualSpacing/>
+    </w:pPr>
+  </w:style>
+  <w:style w:type="character" w:styleId="Mentionnonrsolue">
+    <w:name w:val="Unresolved Mention"/>
+    <w:basedOn w:val="Policepardfaut"/>
+    <w:uiPriority w:val="99"/>
+    <w:semiHidden/>
+    <w:unhideWhenUsed/>
+    <w:rsid w:val="005B5B2B"/>
+    <w:rPr>
+      <w:color w:val="605E5C"/>
+      <w:shd w:val="clear" w:color="auto" w:fill="E1DFDD"/>
+    </w:rPr>
+  </w:style>
+  <w:style w:type="character" w:styleId="Lienhypertextesuivivisit">
+    <w:name w:val="FollowedHyperlink"/>
+    <w:basedOn w:val="Policepardfaut"/>
+    <w:rsid w:val="005B5B2B"/>
+    <w:rPr>
+      <w:color w:val="800080" w:themeColor="followedHyperlink"/>
+      <w:u w:val="single"/>
+    </w:rPr>
+  </w:style>
 </w:styles>
 </file>
 

</xml_diff>

<commit_message>
Update CICD raport(plan de tests) and remove temp files
Updated the cicd-todo-app_Rapport.docx document and deleted temporary files from the Doc directory to clean up unnecessary artifacts.
</commit_message>
<xml_diff>
--- a/Doc/cicd-todo-app_Rapport.docx
+++ b/Doc/cicd-todo-app_Rapport.docx
@@ -2945,9 +2945,9 @@
       <w:pPr>
         <w:pStyle w:val="Titre2"/>
       </w:pPr>
-      <w:bookmarkStart w:id="3" w:name="_Toc532179969"/>
-      <w:bookmarkStart w:id="4" w:name="_Toc165969639"/>
-      <w:bookmarkStart w:id="5" w:name="_Toc214875532"/>
+      <w:bookmarkStart w:id="3" w:name="_Toc214875532"/>
+      <w:bookmarkStart w:id="4" w:name="_Toc532179969"/>
+      <w:bookmarkStart w:id="5" w:name="_Toc165969639"/>
       <w:r>
         <w:t>T</w:t>
       </w:r>
@@ -2957,7 +2957,7 @@
       <w:r>
         <w:t>e</w:t>
       </w:r>
-      <w:bookmarkEnd w:id="5"/>
+      <w:bookmarkEnd w:id="3"/>
     </w:p>
     <w:p>
       <w:pPr>
@@ -3169,8 +3169,8 @@
       <w:r>
         <w:t>Planification</w:t>
       </w:r>
-      <w:bookmarkEnd w:id="3"/>
       <w:bookmarkEnd w:id="4"/>
+      <w:bookmarkEnd w:id="5"/>
       <w:r>
         <w:t xml:space="preserve"> Initiale</w:t>
       </w:r>
@@ -3757,7 +3757,15 @@
               <w:ind w:left="0"/>
             </w:pPr>
             <w:r>
-              <w:t>Message d'erreur email déjà utilisé non clair</w:t>
+              <w:t xml:space="preserve">Message d'erreur </w:t>
+            </w:r>
+            <w:proofErr w:type="gramStart"/>
+            <w:r>
+              <w:t>email</w:t>
+            </w:r>
+            <w:proofErr w:type="gramEnd"/>
+            <w:r>
+              <w:t xml:space="preserve"> déjà utilisé non clair</w:t>
             </w:r>
           </w:p>
         </w:tc>
@@ -3948,8 +3956,13 @@
               <w:ind w:left="0"/>
             </w:pPr>
             <w:r>
-              <w:t>Erreur affichée même sans écrire un email</w:t>
-            </w:r>
+              <w:t xml:space="preserve">Erreur affichée même sans écrire un </w:t>
+            </w:r>
+            <w:proofErr w:type="gramStart"/>
+            <w:r>
+              <w:t>email</w:t>
+            </w:r>
+            <w:proofErr w:type="gramEnd"/>
           </w:p>
         </w:tc>
         <w:tc>
@@ -4584,7 +4597,21 @@
         <w:rPr>
           <w:rFonts w:cstheme="majorHAnsi"/>
         </w:rPr>
-        <w:t xml:space="preserve"> : modification email, </w:t>
+        <w:t xml:space="preserve"> : modification </w:t>
+      </w:r>
+      <w:proofErr w:type="gramStart"/>
+      <w:r>
+        <w:rPr>
+          <w:rFonts w:cstheme="majorHAnsi"/>
+        </w:rPr>
+        <w:t>email</w:t>
+      </w:r>
+      <w:proofErr w:type="gramEnd"/>
+      <w:r>
+        <w:rPr>
+          <w:rFonts w:cstheme="majorHAnsi"/>
+        </w:rPr>
+        <w:t xml:space="preserve">, </w:t>
       </w:r>
       <w:proofErr w:type="spellStart"/>
       <w:r>
@@ -4685,14 +4712,32 @@
           <w:bCs/>
           <w:lang w:val="en-US"/>
         </w:rPr>
-        <w:t>API REST Backend</w:t>
+        <w:t xml:space="preserve">API REST </w:t>
+      </w:r>
+      <w:proofErr w:type="gramStart"/>
+      <w:r>
+        <w:rPr>
+          <w:rFonts w:cstheme="majorHAnsi"/>
+          <w:b/>
+          <w:bCs/>
+          <w:lang w:val="en-US"/>
+        </w:rPr>
+        <w:t>Backend</w:t>
       </w:r>
       <w:r>
         <w:rPr>
           <w:rFonts w:cstheme="majorHAnsi"/>
           <w:lang w:val="en-US"/>
         </w:rPr>
-        <w:t xml:space="preserve"> : /auth, /users, /</w:t>
+        <w:t xml:space="preserve"> :</w:t>
+      </w:r>
+      <w:proofErr w:type="gramEnd"/>
+      <w:r>
+        <w:rPr>
+          <w:rFonts w:cstheme="majorHAnsi"/>
+          <w:lang w:val="en-US"/>
+        </w:rPr>
+        <w:t xml:space="preserve"> /auth, /users, /</w:t>
       </w:r>
       <w:proofErr w:type="spellStart"/>
       <w:r>
@@ -4834,11 +4879,19 @@
           <w:rFonts w:cstheme="majorHAnsi"/>
         </w:rPr>
       </w:pPr>
+      <w:proofErr w:type="gramStart"/>
       <w:r>
         <w:rPr>
           <w:rFonts w:cstheme="majorHAnsi"/>
         </w:rPr>
-        <w:t>notifications push</w:t>
+        <w:t>notifications</w:t>
+      </w:r>
+      <w:proofErr w:type="gramEnd"/>
+      <w:r>
+        <w:rPr>
+          <w:rFonts w:cstheme="majorHAnsi"/>
+        </w:rPr>
+        <w:t xml:space="preserve"> push</w:t>
       </w:r>
     </w:p>
     <w:p>
@@ -4853,11 +4906,19 @@
           <w:rFonts w:cstheme="majorHAnsi"/>
         </w:rPr>
       </w:pPr>
+      <w:proofErr w:type="gramStart"/>
       <w:r>
         <w:rPr>
           <w:rFonts w:cstheme="majorHAnsi"/>
         </w:rPr>
-        <w:t>partage de listes entre utilisateurs</w:t>
+        <w:t>partage</w:t>
+      </w:r>
+      <w:proofErr w:type="gramEnd"/>
+      <w:r>
+        <w:rPr>
+          <w:rFonts w:cstheme="majorHAnsi"/>
+        </w:rPr>
+        <w:t xml:space="preserve"> de listes entre utilisateurs</w:t>
       </w:r>
     </w:p>
     <w:p>
@@ -4872,11 +4933,19 @@
           <w:rFonts w:cstheme="majorHAnsi"/>
         </w:rPr>
       </w:pPr>
+      <w:proofErr w:type="gramStart"/>
       <w:r>
         <w:rPr>
           <w:rFonts w:cstheme="majorHAnsi"/>
         </w:rPr>
-        <w:t>système d’archivage avancé</w:t>
+        <w:t>système</w:t>
+      </w:r>
+      <w:proofErr w:type="gramEnd"/>
+      <w:r>
+        <w:rPr>
+          <w:rFonts w:cstheme="majorHAnsi"/>
+        </w:rPr>
+        <w:t xml:space="preserve"> d’archivage avancé</w:t>
       </w:r>
     </w:p>
     <w:p>
@@ -5202,8 +5271,13 @@
         <w:t>Objectif : tester l’expérience utilisateur réelle, du frontend au backend</w:t>
       </w:r>
       <w:r>
-        <w:t xml:space="preserve"> dans différents environnement</w:t>
-      </w:r>
+        <w:t xml:space="preserve"> dans </w:t>
+      </w:r>
+      <w:proofErr w:type="gramStart"/>
+      <w:r>
+        <w:t>différents environnement</w:t>
+      </w:r>
+      <w:proofErr w:type="gramEnd"/>
       <w:r>
         <w:t>.</w:t>
       </w:r>
@@ -6107,13 +6181,27 @@
               <w:rPr>
                 <w:rFonts w:cstheme="majorHAnsi"/>
               </w:rPr>
-              <w:t>(64-bit)</w:t>
-            </w:r>
+              <w:t>(64-bit</w:t>
+            </w:r>
+            <w:proofErr w:type="gramStart"/>
             <w:r>
               <w:rPr>
                 <w:rFonts w:cstheme="majorHAnsi"/>
               </w:rPr>
-              <w:t>,  Firefox v</w:t>
+              <w:t>)</w:t>
+            </w:r>
+            <w:r>
+              <w:rPr>
+                <w:rFonts w:cstheme="majorHAnsi"/>
+              </w:rPr>
+              <w:t>,  Firefox</w:t>
+            </w:r>
+            <w:proofErr w:type="gramEnd"/>
+            <w:r>
+              <w:rPr>
+                <w:rFonts w:cstheme="majorHAnsi"/>
+              </w:rPr>
+              <w:t xml:space="preserve"> v</w:t>
             </w:r>
             <w:r>
               <w:t xml:space="preserve"> </w:t>
@@ -6285,6 +6373,7 @@
               </w:rPr>
             </w:pPr>
             <w:proofErr w:type="spellStart"/>
+            <w:proofErr w:type="gramStart"/>
             <w:r>
               <w:rPr>
                 <w:rFonts w:cstheme="majorHAnsi"/>
@@ -6293,6 +6382,7 @@
               <w:t>vant</w:t>
             </w:r>
             <w:proofErr w:type="spellEnd"/>
+            <w:proofErr w:type="gramEnd"/>
             <w:r>
               <w:rPr>
                 <w:rFonts w:cstheme="majorHAnsi"/>
@@ -7787,8 +7877,13 @@
         <w:spacing w:after="200" w:line="276" w:lineRule="auto"/>
         <w:jc w:val="both"/>
       </w:pPr>
-      <w:r>
-        <w:t>les fonctionnalités principales fonctionnent correctement (</w:t>
+      <w:proofErr w:type="gramStart"/>
+      <w:r>
+        <w:t>les</w:t>
+      </w:r>
+      <w:proofErr w:type="gramEnd"/>
+      <w:r>
+        <w:t xml:space="preserve"> fonctionnalités principales fonctionnent correctement (</w:t>
       </w:r>
       <w:proofErr w:type="spellStart"/>
       <w:r>
@@ -7816,8 +7911,13 @@
         <w:spacing w:after="200" w:line="276" w:lineRule="auto"/>
         <w:jc w:val="both"/>
       </w:pPr>
-      <w:r>
-        <w:t>l’expérience utilisateur est cohérente et sans crash ;</w:t>
+      <w:proofErr w:type="gramStart"/>
+      <w:r>
+        <w:t>l’expérience</w:t>
+      </w:r>
+      <w:proofErr w:type="gramEnd"/>
+      <w:r>
+        <w:t xml:space="preserve"> utilisateur est cohérente et sans crash ;</w:t>
       </w:r>
     </w:p>
     <w:p>
@@ -7829,8 +7929,13 @@
         <w:spacing w:after="200" w:line="276" w:lineRule="auto"/>
         <w:jc w:val="both"/>
       </w:pPr>
-      <w:r>
-        <w:t>les anomalies critiques sont détectées et corrigées avant la mise en production finale ;</w:t>
+      <w:proofErr w:type="gramStart"/>
+      <w:r>
+        <w:t>les</w:t>
+      </w:r>
+      <w:proofErr w:type="gramEnd"/>
+      <w:r>
+        <w:t xml:space="preserve"> anomalies critiques sont détectées et corrigées avant la mise en production finale ;</w:t>
       </w:r>
     </w:p>
     <w:p>
@@ -7842,8 +7947,13 @@
         <w:spacing w:after="200" w:line="276" w:lineRule="auto"/>
         <w:jc w:val="both"/>
       </w:pPr>
-      <w:r>
-        <w:t>les comportements backend respectent la logique métier et les contraintes de la base de données.</w:t>
+      <w:proofErr w:type="gramStart"/>
+      <w:r>
+        <w:t>les</w:t>
+      </w:r>
+      <w:proofErr w:type="gramEnd"/>
+      <w:r>
+        <w:t xml:space="preserve"> comportements backend respectent la logique métier et les contraintes de la base de données.</w:t>
       </w:r>
     </w:p>
     <w:p>
@@ -7855,11 +7965,16 @@
         <w:t xml:space="preserve">Ce plan couvre </w:t>
       </w:r>
       <w:r>
-        <w:t>trois types de tests</w:t>
+        <w:t xml:space="preserve">trois types de </w:t>
+      </w:r>
+      <w:proofErr w:type="gramStart"/>
+      <w:r>
+        <w:t>tests</w:t>
       </w:r>
       <w:r>
         <w:t>:</w:t>
       </w:r>
+      <w:proofErr w:type="gramEnd"/>
     </w:p>
     <w:p>
       <w:pPr>
@@ -7893,6 +8008,7 @@
         <w:t xml:space="preserve"> + </w:t>
       </w:r>
       <w:proofErr w:type="spellStart"/>
+      <w:proofErr w:type="gramStart"/>
       <w:r>
         <w:rPr>
           <w:b/>
@@ -7913,7 +8029,15 @@
           <w:b/>
           <w:bCs/>
         </w:rPr>
-        <w:t>[backend]</w:t>
+        <w:t>[</w:t>
+      </w:r>
+      <w:proofErr w:type="gramEnd"/>
+      <w:r>
+        <w:rPr>
+          <w:b/>
+          <w:bCs/>
+        </w:rPr>
+        <w:t>backend]</w:t>
       </w:r>
     </w:p>
     <w:p>
@@ -7965,10 +8089,7 @@
         <w:pStyle w:val="Titre3"/>
       </w:pPr>
       <w:r>
-        <w:t xml:space="preserve"> </w:t>
-      </w:r>
-      <w:r>
-        <w:t>Périmètre du test</w:t>
+        <w:t xml:space="preserve"> Périmètre du test</w:t>
       </w:r>
     </w:p>
     <w:p>
@@ -8025,7 +8146,15 @@
         <w:spacing w:after="200" w:line="276" w:lineRule="auto"/>
       </w:pPr>
       <w:r>
-        <w:t>Page Profil (nom, email, mot de passe, adresse, NPA, ville)</w:t>
+        <w:t xml:space="preserve">Page Profil (nom, </w:t>
+      </w:r>
+      <w:proofErr w:type="gramStart"/>
+      <w:r>
+        <w:t>email</w:t>
+      </w:r>
+      <w:proofErr w:type="gramEnd"/>
+      <w:r>
+        <w:t>, mot de passe, adresse, NPA, ville)</w:t>
       </w:r>
     </w:p>
     <w:p>
@@ -8233,10 +8362,7 @@
         <w:pStyle w:val="Titre3"/>
       </w:pPr>
       <w:r>
-        <w:t xml:space="preserve"> </w:t>
-      </w:r>
-      <w:r>
-        <w:t xml:space="preserve">Versions </w:t>
+        <w:t xml:space="preserve"> Versions </w:t>
       </w:r>
     </w:p>
     <w:p>
@@ -8398,7 +8524,23 @@
           <w:rFonts w:cstheme="majorHAnsi"/>
           <w:lang w:val="en-US"/>
         </w:rPr>
-        <w:t>Chrome v142 (64-bit),  Firefox v</w:t>
+        <w:t>Chrome v142 (64-bit</w:t>
+      </w:r>
+      <w:proofErr w:type="gramStart"/>
+      <w:r>
+        <w:rPr>
+          <w:rFonts w:cstheme="majorHAnsi"/>
+          <w:lang w:val="en-US"/>
+        </w:rPr>
+        <w:t>),  Firefox</w:t>
+      </w:r>
+      <w:proofErr w:type="gramEnd"/>
+      <w:r>
+        <w:rPr>
+          <w:rFonts w:cstheme="majorHAnsi"/>
+          <w:lang w:val="en-US"/>
+        </w:rPr>
+        <w:t xml:space="preserve"> v</w:t>
       </w:r>
       <w:r>
         <w:rPr>
@@ -8434,6 +8576,9 @@
         <w:pStyle w:val="Titre3"/>
       </w:pPr>
       <w:r>
+        <w:rPr>
+          <w:lang w:val="en-US"/>
+        </w:rPr>
         <w:t xml:space="preserve"> </w:t>
       </w:r>
       <w:r>
@@ -8458,8 +8603,13 @@
         </w:numPr>
         <w:spacing w:after="200" w:line="276" w:lineRule="auto"/>
       </w:pPr>
-      <w:r>
-        <w:t xml:space="preserve">Email : </w:t>
+      <w:proofErr w:type="gramStart"/>
+      <w:r>
+        <w:t>Email</w:t>
+      </w:r>
+      <w:proofErr w:type="gramEnd"/>
+      <w:r>
+        <w:t xml:space="preserve"> : </w:t>
       </w:r>
       <w:r>
         <w:rPr>
@@ -8553,11 +8703,19 @@
           <w:lang w:val="en-US"/>
         </w:rPr>
       </w:pPr>
+      <w:proofErr w:type="gramStart"/>
       <w:r>
         <w:rPr>
           <w:lang w:val="en-US"/>
         </w:rPr>
-        <w:t>Texte : divers (court, long, HTML, Markdown)</w:t>
+        <w:t>Texte :</w:t>
+      </w:r>
+      <w:proofErr w:type="gramEnd"/>
+      <w:r>
+        <w:rPr>
+          <w:lang w:val="en-US"/>
+        </w:rPr>
+        <w:t xml:space="preserve"> divers (court, long, HTML, Markdown)</w:t>
       </w:r>
     </w:p>
     <w:p>
@@ -8872,7 +9030,25 @@
           <w:sz w:val="24"/>
           <w:szCs w:val="24"/>
         </w:rPr>
-        <w:t xml:space="preserve">Services (création utilisateur, validation email unique, création </w:t>
+        <w:t xml:space="preserve">Services (création utilisateur, validation </w:t>
+      </w:r>
+      <w:proofErr w:type="gramStart"/>
+      <w:r>
+        <w:rPr>
+          <w:rFonts w:asciiTheme="majorHAnsi" w:hAnsiTheme="majorHAnsi" w:cstheme="majorHAnsi"/>
+          <w:sz w:val="24"/>
+          <w:szCs w:val="24"/>
+        </w:rPr>
+        <w:t>email</w:t>
+      </w:r>
+      <w:proofErr w:type="gramEnd"/>
+      <w:r>
+        <w:rPr>
+          <w:rFonts w:asciiTheme="majorHAnsi" w:hAnsiTheme="majorHAnsi" w:cstheme="majorHAnsi"/>
+          <w:sz w:val="24"/>
+          <w:szCs w:val="24"/>
+        </w:rPr>
+        <w:t xml:space="preserve"> unique, création </w:t>
       </w:r>
       <w:proofErr w:type="spellStart"/>
       <w:r>
@@ -8912,8 +9088,18 @@
           <w:sz w:val="24"/>
           <w:szCs w:val="24"/>
         </w:rPr>
-        <w:t>Contraintes DB : TEXT long, INTEGER zip, unicité email</w:t>
-      </w:r>
+        <w:t xml:space="preserve">Contraintes DB : TEXT long, INTEGER zip, unicité </w:t>
+      </w:r>
+      <w:proofErr w:type="gramStart"/>
+      <w:r>
+        <w:rPr>
+          <w:rFonts w:asciiTheme="majorHAnsi" w:hAnsiTheme="majorHAnsi" w:cstheme="majorHAnsi"/>
+          <w:sz w:val="24"/>
+          <w:szCs w:val="24"/>
+        </w:rPr>
+        <w:t>email</w:t>
+      </w:r>
+      <w:proofErr w:type="gramEnd"/>
     </w:p>
     <w:p>
       <w:r>
@@ -9385,7 +9571,15 @@
         <w:spacing w:after="200" w:line="276" w:lineRule="auto"/>
       </w:pPr>
       <w:r>
-        <w:t>Vérifier la connexion avec email et mot de passe valides</w:t>
+        <w:t xml:space="preserve">Vérifier la connexion avec </w:t>
+      </w:r>
+      <w:proofErr w:type="gramStart"/>
+      <w:r>
+        <w:t>email</w:t>
+      </w:r>
+      <w:proofErr w:type="gramEnd"/>
+      <w:r>
+        <w:t xml:space="preserve"> et mot de passe valides</w:t>
       </w:r>
     </w:p>
     <w:p>
@@ -9397,7 +9591,15 @@
         <w:spacing w:after="200" w:line="276" w:lineRule="auto"/>
       </w:pPr>
       <w:r>
-        <w:t>Vérifier la gestion des erreurs (email incorrect, mot de passe incorrect)</w:t>
+        <w:t>Vérifier la gestion des erreurs (</w:t>
+      </w:r>
+      <w:proofErr w:type="gramStart"/>
+      <w:r>
+        <w:t>email</w:t>
+      </w:r>
+      <w:proofErr w:type="gramEnd"/>
+      <w:r>
+        <w:t xml:space="preserve"> incorrect, mot de passe incorrect)</w:t>
       </w:r>
     </w:p>
     <w:p>
@@ -9624,7 +9826,15 @@
               </w:rPr>
             </w:pPr>
             <w:r>
-              <w:t>Login avec email et mot de passe valides</w:t>
+              <w:t xml:space="preserve">Login avec </w:t>
+            </w:r>
+            <w:proofErr w:type="gramStart"/>
+            <w:r>
+              <w:t>email</w:t>
+            </w:r>
+            <w:proofErr w:type="gramEnd"/>
+            <w:r>
+              <w:t xml:space="preserve"> et mot de passe valides</w:t>
             </w:r>
           </w:p>
         </w:tc>
@@ -9716,7 +9926,15 @@
               </w:rPr>
             </w:pPr>
             <w:r>
-              <w:t>Login avec email inexistant</w:t>
+              <w:t xml:space="preserve">Login avec </w:t>
+            </w:r>
+            <w:proofErr w:type="gramStart"/>
+            <w:r>
+              <w:t>email</w:t>
+            </w:r>
+            <w:proofErr w:type="gramEnd"/>
+            <w:r>
+              <w:t xml:space="preserve"> inexistant</w:t>
             </w:r>
           </w:p>
         </w:tc>
@@ -9814,7 +10032,7 @@
               </w:rPr>
             </w:pPr>
             <w:r>
-              <w:t>Login avec mot de passe incorrect</w:t>
+              <w:t>Login incorrect</w:t>
             </w:r>
           </w:p>
         </w:tc>
@@ -9869,16 +10087,84 @@
           <w:p>
             <w:pPr>
               <w:spacing w:after="200" w:line="276" w:lineRule="auto"/>
-              <w:rPr>
-                <w:b/>
-                <w:bCs/>
-              </w:rPr>
             </w:pPr>
             <w:r>
               <w:t>AUTH_04</w:t>
             </w:r>
           </w:p>
         </w:tc>
+        <w:tc>
+          <w:tcPr>
+            <w:tcW w:w="1812" w:type="dxa"/>
+            <w:vAlign w:val="center"/>
+          </w:tcPr>
+          <w:p>
+            <w:pPr>
+              <w:spacing w:after="200" w:line="276" w:lineRule="auto"/>
+            </w:pPr>
+            <w:r>
+              <w:t>Unitaire</w:t>
+            </w:r>
+          </w:p>
+        </w:tc>
+        <w:tc>
+          <w:tcPr>
+            <w:tcW w:w="1812" w:type="dxa"/>
+            <w:vAlign w:val="center"/>
+          </w:tcPr>
+          <w:p>
+            <w:pPr>
+              <w:spacing w:after="200" w:line="276" w:lineRule="auto"/>
+            </w:pPr>
+            <w:r>
+              <w:t>M</w:t>
+            </w:r>
+            <w:r>
+              <w:t>ot de passe</w:t>
+            </w:r>
+            <w:r>
+              <w:t xml:space="preserve"> </w:t>
+            </w:r>
+            <w:r>
+              <w:t>incorrect</w:t>
+            </w:r>
+          </w:p>
+        </w:tc>
+        <w:tc>
+          <w:tcPr>
+            <w:tcW w:w="1812" w:type="dxa"/>
+            <w:vAlign w:val="center"/>
+          </w:tcPr>
+          <w:p>
+            <w:pPr>
+              <w:spacing w:after="200" w:line="276" w:lineRule="auto"/>
+            </w:pPr>
+            <w:r>
+              <w:t xml:space="preserve">401 </w:t>
+            </w:r>
+            <w:proofErr w:type="spellStart"/>
+            <w:r>
+              <w:t>Unauthorized</w:t>
+            </w:r>
+            <w:proofErr w:type="spellEnd"/>
+          </w:p>
+        </w:tc>
+        <w:tc>
+          <w:tcPr>
+            <w:tcW w:w="1812" w:type="dxa"/>
+            <w:vAlign w:val="center"/>
+          </w:tcPr>
+          <w:p>
+            <w:pPr>
+              <w:spacing w:after="200" w:line="276" w:lineRule="auto"/>
+            </w:pPr>
+            <w:r>
+              <w:t>-</w:t>
+            </w:r>
+          </w:p>
+        </w:tc>
+      </w:tr>
+      <w:tr>
         <w:tc>
           <w:tcPr>
             <w:tcW w:w="1812" w:type="dxa"/>
@@ -9893,7 +10179,10 @@
               </w:rPr>
             </w:pPr>
             <w:r>
-              <w:t>E2E</w:t>
+              <w:t>AUTH_0</w:t>
+            </w:r>
+            <w:r>
+              <w:t>5</w:t>
             </w:r>
           </w:p>
         </w:tc>
@@ -9911,7 +10200,7 @@
               </w:rPr>
             </w:pPr>
             <w:r>
-              <w:t>Lien “mot de passe oublié”</w:t>
+              <w:t>E2E</w:t>
             </w:r>
           </w:p>
         </w:tc>
@@ -9929,7 +10218,7 @@
               </w:rPr>
             </w:pPr>
             <w:r>
-              <w:t>Redirection vers la page de reset</w:t>
+              <w:t>Lien “mot de passe oublié”</w:t>
             </w:r>
           </w:p>
         </w:tc>
@@ -9947,12 +10236,10 @@
               </w:rPr>
             </w:pPr>
             <w:r>
-              <w:t>B006</w:t>
-            </w:r>
-          </w:p>
-        </w:tc>
-      </w:tr>
-      <w:tr>
+              <w:t>Redirection vers la page de reset</w:t>
+            </w:r>
+          </w:p>
+        </w:tc>
         <w:tc>
           <w:tcPr>
             <w:tcW w:w="1812" w:type="dxa"/>
@@ -9967,10 +10254,12 @@
               </w:rPr>
             </w:pPr>
             <w:r>
-              <w:t>AUTH_05</w:t>
-            </w:r>
-          </w:p>
-        </w:tc>
+              <w:t>B006</w:t>
+            </w:r>
+          </w:p>
+        </w:tc>
+      </w:tr>
+      <w:tr>
         <w:tc>
           <w:tcPr>
             <w:tcW w:w="1812" w:type="dxa"/>
@@ -9985,7 +10274,10 @@
               </w:rPr>
             </w:pPr>
             <w:r>
-              <w:t>E2E</w:t>
+              <w:t>AUTH_0</w:t>
+            </w:r>
+            <w:r>
+              <w:t>6</w:t>
             </w:r>
           </w:p>
         </w:tc>
@@ -10003,7 +10295,7 @@
               </w:rPr>
             </w:pPr>
             <w:r>
-              <w:t>Login sans email fourni</w:t>
+              <w:t>E2E</w:t>
             </w:r>
           </w:p>
         </w:tc>
@@ -10021,7 +10313,15 @@
               </w:rPr>
             </w:pPr>
             <w:r>
-              <w:t>Message d’erreur clair</w:t>
+              <w:t xml:space="preserve">Login sans </w:t>
+            </w:r>
+            <w:proofErr w:type="gramStart"/>
+            <w:r>
+              <w:t>email</w:t>
+            </w:r>
+            <w:proofErr w:type="gramEnd"/>
+            <w:r>
+              <w:t xml:space="preserve"> fourni</w:t>
             </w:r>
           </w:p>
         </w:tc>
@@ -10039,6 +10339,24 @@
               </w:rPr>
             </w:pPr>
             <w:r>
+              <w:t>Message d’erreur clair</w:t>
+            </w:r>
+          </w:p>
+        </w:tc>
+        <w:tc>
+          <w:tcPr>
+            <w:tcW w:w="1812" w:type="dxa"/>
+            <w:vAlign w:val="center"/>
+          </w:tcPr>
+          <w:p>
+            <w:pPr>
+              <w:spacing w:after="200" w:line="276" w:lineRule="auto"/>
+              <w:rPr>
+                <w:b/>
+                <w:bCs/>
+              </w:rPr>
+            </w:pPr>
+            <w:r>
               <w:t>B011</w:t>
             </w:r>
           </w:p>
@@ -10241,7 +10559,15 @@
         <w:spacing w:after="200" w:line="276" w:lineRule="auto"/>
       </w:pPr>
       <w:r>
-        <w:t>Vérifier la création de compte avec email unique</w:t>
+        <w:t xml:space="preserve">Vérifier la création de compte avec </w:t>
+      </w:r>
+      <w:proofErr w:type="gramStart"/>
+      <w:r>
+        <w:t>email</w:t>
+      </w:r>
+      <w:proofErr w:type="gramEnd"/>
+      <w:r>
+        <w:t xml:space="preserve"> unique</w:t>
       </w:r>
     </w:p>
     <w:p>
@@ -10265,7 +10591,15 @@
         <w:spacing w:after="200" w:line="276" w:lineRule="auto"/>
       </w:pPr>
       <w:r>
-        <w:t>Vérifier la modification des données (nom, email, mot de passe, NPA)</w:t>
+        <w:t xml:space="preserve">Vérifier la modification des données (nom, </w:t>
+      </w:r>
+      <w:proofErr w:type="gramStart"/>
+      <w:r>
+        <w:t>email</w:t>
+      </w:r>
+      <w:proofErr w:type="gramEnd"/>
+      <w:r>
+        <w:t>, mot de passe, NPA)</w:t>
       </w:r>
     </w:p>
     <w:p>
@@ -10472,7 +10806,15 @@
               </w:rPr>
             </w:pPr>
             <w:r>
-              <w:t>Création de compte avec email unique</w:t>
+              <w:t xml:space="preserve">Création de compte avec </w:t>
+            </w:r>
+            <w:proofErr w:type="gramStart"/>
+            <w:r>
+              <w:t>email</w:t>
+            </w:r>
+            <w:proofErr w:type="gramEnd"/>
+            <w:r>
+              <w:t xml:space="preserve"> unique</w:t>
             </w:r>
           </w:p>
         </w:tc>
@@ -10569,7 +10911,16 @@
               </w:rPr>
             </w:pPr>
             <w:r>
-              <w:t>Création de compte avec email déjà utilisé</w:t>
+              <w:t xml:space="preserve">Création de compte avec </w:t>
+            </w:r>
+            <w:proofErr w:type="gramStart"/>
+            <w:r>
+              <w:lastRenderedPageBreak/>
+              <w:t>email</w:t>
+            </w:r>
+            <w:proofErr w:type="gramEnd"/>
+            <w:r>
+              <w:t xml:space="preserve"> déjà utilisé</w:t>
             </w:r>
           </w:p>
         </w:tc>
@@ -10587,6 +10938,7 @@
               </w:rPr>
             </w:pPr>
             <w:r>
+              <w:lastRenderedPageBreak/>
               <w:t>Erreur claire</w:t>
             </w:r>
           </w:p>
@@ -10625,7 +10977,6 @@
               </w:rPr>
             </w:pPr>
             <w:r>
-              <w:lastRenderedPageBreak/>
               <w:t>USER_03</w:t>
             </w:r>
           </w:p>
@@ -10644,7 +10995,7 @@
               </w:rPr>
             </w:pPr>
             <w:r>
-              <w:t>E2E</w:t>
+              <w:t>Unitaire</w:t>
             </w:r>
           </w:p>
         </w:tc>
@@ -10828,7 +11179,7 @@
               </w:rPr>
             </w:pPr>
             <w:r>
-              <w:t>E2E</w:t>
+              <w:t>Unitaire</w:t>
             </w:r>
           </w:p>
         </w:tc>
@@ -11055,7 +11406,15 @@
         <w:spacing w:after="200" w:line="276" w:lineRule="auto"/>
       </w:pPr>
       <w:r>
-        <w:t xml:space="preserve">PATCH /:id → </w:t>
+        <w:t xml:space="preserve">PATCH </w:t>
+      </w:r>
+      <w:proofErr w:type="gramStart"/>
+      <w:r>
+        <w:t>/:</w:t>
+      </w:r>
+      <w:proofErr w:type="gramEnd"/>
+      <w:r>
+        <w:t xml:space="preserve">id → </w:t>
       </w:r>
       <w:proofErr w:type="spellStart"/>
       <w:r>
@@ -11072,7 +11431,15 @@
         <w:spacing w:after="200" w:line="276" w:lineRule="auto"/>
       </w:pPr>
       <w:r>
-        <w:t xml:space="preserve">DELETE /:id → </w:t>
+        <w:t xml:space="preserve">DELETE </w:t>
+      </w:r>
+      <w:proofErr w:type="gramStart"/>
+      <w:r>
+        <w:t>/:</w:t>
+      </w:r>
+      <w:proofErr w:type="gramEnd"/>
+      <w:r>
+        <w:t xml:space="preserve">id → </w:t>
       </w:r>
       <w:proofErr w:type="spellStart"/>
       <w:r>
@@ -11374,6 +11741,7 @@
               <w:spacing w:after="200" w:line="276" w:lineRule="auto"/>
             </w:pPr>
             <w:r>
+              <w:lastRenderedPageBreak/>
               <w:t>TODO_02</w:t>
             </w:r>
           </w:p>
@@ -11454,7 +11822,6 @@
               <w:spacing w:after="200" w:line="276" w:lineRule="auto"/>
             </w:pPr>
             <w:r>
-              <w:lastRenderedPageBreak/>
               <w:t>TODO_03</w:t>
             </w:r>
           </w:p>
@@ -12595,12 +12962,21 @@
               <w:szCs w:val="16"/>
             </w:rPr>
           </w:pPr>
+          <w:proofErr w:type="gramStart"/>
           <w:r>
             <w:rPr>
               <w:rFonts w:cs="Arial"/>
               <w:szCs w:val="16"/>
             </w:rPr>
-            <w:t xml:space="preserve">Version: </w:t>
+            <w:t>Version:</w:t>
+          </w:r>
+          <w:proofErr w:type="gramEnd"/>
+          <w:r>
+            <w:rPr>
+              <w:rFonts w:cs="Arial"/>
+              <w:szCs w:val="16"/>
+            </w:rPr>
+            <w:t xml:space="preserve"> </w:t>
           </w:r>
           <w:fldSimple w:instr=" REVNUM   \* MERGEFORMAT ">
             <w:r>
@@ -12646,7 +13022,7 @@
               <w:noProof/>
               <w:szCs w:val="16"/>
             </w:rPr>
-            <w:t>24.11.2025 11:16</w:t>
+            <w:t>24.11.2025 11:27</w:t>
           </w:r>
           <w:r>
             <w:rPr>
@@ -12858,7 +13234,7 @@
         <v:path o:extrusionok="f" gradientshapeok="t" o:connecttype="rect"/>
         <o:lock v:ext="edit" aspectratio="t"/>
       </v:shapetype>
-      <v:shape id="_x0000_i1149" type="#_x0000_t75" style="width:12.55pt;height:12.55pt" o:bullet="t">
+      <v:shape id="_x0000_i1036" type="#_x0000_t75" style="width:12.75pt;height:12.75pt" o:bullet="t">
         <v:imagedata r:id="rId1" o:title="BD10263_"/>
       </v:shape>
     </w:pict>
@@ -21544,6 +21920,7 @@
   <w:style w:type="character" w:default="1" w:styleId="Policepardfaut">
     <w:name w:val="Default Paragraph Font"/>
     <w:uiPriority w:val="1"/>
+    <w:semiHidden/>
     <w:unhideWhenUsed/>
   </w:style>
   <w:style w:type="table" w:default="1" w:styleId="TableauNormal">
@@ -22474,16 +22851,15 @@
 </file>
 
 <file path=customXml/item1.xml><?xml version="1.0" encoding="utf-8"?>
-<b:Sources xmlns:b="http://schemas.openxmlformats.org/officeDocument/2006/bibliography" xmlns="http://schemas.openxmlformats.org/officeDocument/2006/bibliography" SelectedStyle="\APA.XSL" StyleName="APA"/>
+<?mso-contentType ?>
+<FormTemplates xmlns="http://schemas.microsoft.com/sharepoint/v3/contenttype/forms">
+  <Display>DocumentLibraryForm</Display>
+  <Edit>DocumentLibraryForm</Edit>
+  <New>DocumentLibraryForm</New>
+</FormTemplates>
 </file>
 
 <file path=customXml/item2.xml><?xml version="1.0" encoding="utf-8"?>
-<p:properties xmlns:p="http://schemas.microsoft.com/office/2006/metadata/properties" xmlns:xsi="http://www.w3.org/2001/XMLSchema-instance" xmlns:pc="http://schemas.microsoft.com/office/infopath/2007/PartnerControls">
-  <documentManagement/>
-</p:properties>
-</file>
-
-<file path=customXml/item3.xml><?xml version="1.0" encoding="utf-8"?>
 <ct:contentTypeSchema xmlns:ct="http://schemas.microsoft.com/office/2006/metadata/contentType" xmlns:ma="http://schemas.microsoft.com/office/2006/metadata/properties/metaAttributes" ct:_="" ma:_="" ma:contentTypeName="Document" ma:contentTypeID="0x010100FBB99F57F4D89D439F52EDCD0CED316B" ma:contentTypeVersion="7" ma:contentTypeDescription="Crée un document." ma:contentTypeScope="" ma:versionID="7f146099027e1b74c82fbe61e090590b">
   <xsd:schema xmlns:xsd="http://www.w3.org/2001/XMLSchema" xmlns:xs="http://www.w3.org/2001/XMLSchema" xmlns:p="http://schemas.microsoft.com/office/2006/metadata/properties" xmlns:ns2="6b19550a-bdc3-4796-8096-c6911560d534" targetNamespace="http://schemas.microsoft.com/office/2006/metadata/properties" ma:root="true" ma:fieldsID="7044bf5f632aa66a3f32a70d04b92caa" ns2:_="">
     <xsd:import namespace="6b19550a-bdc3-4796-8096-c6911560d534"/>
@@ -22645,33 +23021,25 @@
 </ct:contentTypeSchema>
 </file>
 
+<file path=customXml/item3.xml><?xml version="1.0" encoding="utf-8"?>
+<p:properties xmlns:p="http://schemas.microsoft.com/office/2006/metadata/properties" xmlns:xsi="http://www.w3.org/2001/XMLSchema-instance" xmlns:pc="http://schemas.microsoft.com/office/infopath/2007/PartnerControls">
+  <documentManagement/>
+</p:properties>
+</file>
+
 <file path=customXml/item4.xml><?xml version="1.0" encoding="utf-8"?>
-<?mso-contentType ?>
-<FormTemplates xmlns="http://schemas.microsoft.com/sharepoint/v3/contenttype/forms">
-  <Display>DocumentLibraryForm</Display>
-  <Edit>DocumentLibraryForm</Edit>
-  <New>DocumentLibraryForm</New>
-</FormTemplates>
+<b:Sources xmlns:b="http://schemas.openxmlformats.org/officeDocument/2006/bibliography" xmlns="http://schemas.openxmlformats.org/officeDocument/2006/bibliography" SelectedStyle="\APA.XSL" StyleName="APA"/>
 </file>
 
 <file path=customXml/itemProps1.xml><?xml version="1.0" encoding="utf-8"?>
-<ds:datastoreItem xmlns:ds="http://schemas.openxmlformats.org/officeDocument/2006/customXml" ds:itemID="{C8C35155-3E6A-4058-B6E4-303717845E3B}">
+<ds:datastoreItem xmlns:ds="http://schemas.openxmlformats.org/officeDocument/2006/customXml" ds:itemID="{6C3F7A66-EDE3-46FD-83EB-3C265E5D2669}">
   <ds:schemaRefs>
-    <ds:schemaRef ds:uri="http://schemas.openxmlformats.org/officeDocument/2006/bibliography"/>
+    <ds:schemaRef ds:uri="http://schemas.microsoft.com/sharepoint/v3/contenttype/forms"/>
   </ds:schemaRefs>
 </ds:datastoreItem>
 </file>
 
 <file path=customXml/itemProps2.xml><?xml version="1.0" encoding="utf-8"?>
-<ds:datastoreItem xmlns:ds="http://schemas.openxmlformats.org/officeDocument/2006/customXml" ds:itemID="{2319CDB8-A2CD-412D-8359-13E6B4DF1FF4}">
-  <ds:schemaRefs>
-    <ds:schemaRef ds:uri="http://schemas.microsoft.com/office/2006/metadata/properties"/>
-    <ds:schemaRef ds:uri="http://schemas.microsoft.com/office/infopath/2007/PartnerControls"/>
-  </ds:schemaRefs>
-</ds:datastoreItem>
-</file>
-
-<file path=customXml/itemProps3.xml><?xml version="1.0" encoding="utf-8"?>
 <ds:datastoreItem xmlns:ds="http://schemas.openxmlformats.org/officeDocument/2006/customXml" ds:itemID="{75ED066B-A5C4-4F00-9682-79C6BF6A6E3B}">
   <ds:schemaRefs>
     <ds:schemaRef ds:uri="http://schemas.microsoft.com/office/2006/metadata/contentType"/>
@@ -22689,10 +23057,19 @@
 </ds:datastoreItem>
 </file>
 
+<file path=customXml/itemProps3.xml><?xml version="1.0" encoding="utf-8"?>
+<ds:datastoreItem xmlns:ds="http://schemas.openxmlformats.org/officeDocument/2006/customXml" ds:itemID="{2319CDB8-A2CD-412D-8359-13E6B4DF1FF4}">
+  <ds:schemaRefs>
+    <ds:schemaRef ds:uri="http://schemas.microsoft.com/office/2006/metadata/properties"/>
+    <ds:schemaRef ds:uri="http://schemas.microsoft.com/office/infopath/2007/PartnerControls"/>
+  </ds:schemaRefs>
+</ds:datastoreItem>
+</file>
+
 <file path=customXml/itemProps4.xml><?xml version="1.0" encoding="utf-8"?>
-<ds:datastoreItem xmlns:ds="http://schemas.openxmlformats.org/officeDocument/2006/customXml" ds:itemID="{6C3F7A66-EDE3-46FD-83EB-3C265E5D2669}">
+<ds:datastoreItem xmlns:ds="http://schemas.openxmlformats.org/officeDocument/2006/customXml" ds:itemID="{C8C35155-3E6A-4058-B6E4-303717845E3B}">
   <ds:schemaRefs>
-    <ds:schemaRef ds:uri="http://schemas.microsoft.com/sharepoint/v3/contenttype/forms"/>
+    <ds:schemaRef ds:uri="http://schemas.openxmlformats.org/officeDocument/2006/bibliography"/>
   </ds:schemaRefs>
 </ds:datastoreItem>
 </file>
</xml_diff>

<commit_message>
Feat(Rapport)Modification de la partie 3 du rapport
</commit_message>
<xml_diff>
--- a/Doc/cicd-todo-app_Rapport.docx
+++ b/Doc/cicd-todo-app_Rapport.docx
@@ -100,26 +100,27 @@
       <w:pPr>
         <w:spacing w:before="2000"/>
         <w:jc w:val="center"/>
-        <w:rPr>
-          <w:lang w:val="en-US"/>
-        </w:rPr>
-      </w:pPr>
-      <w:r>
-        <w:rPr>
-          <w:lang w:val="en-US"/>
-        </w:rPr>
-        <w:t>Mathieu Bamert, Yosef Nademo</w:t>
-      </w:r>
-      <w:r>
-        <w:rPr>
-          <w:lang w:val="en-US"/>
-        </w:rPr>
+      </w:pPr>
+      <w:r>
+        <w:t xml:space="preserve">Mathieu Bamert, </w:t>
+      </w:r>
+      <w:proofErr w:type="spellStart"/>
+      <w:r>
+        <w:t>Yosef</w:t>
+      </w:r>
+      <w:proofErr w:type="spellEnd"/>
+      <w:r>
+        <w:t xml:space="preserve"> </w:t>
+      </w:r>
+      <w:proofErr w:type="spellStart"/>
+      <w:r>
+        <w:t>Nademo</w:t>
+      </w:r>
+      <w:proofErr w:type="spellEnd"/>
+      <w:r>
         <w:t xml:space="preserve"> – C</w:t>
       </w:r>
       <w:r>
-        <w:rPr>
-          <w:lang w:val="en-US"/>
-        </w:rPr>
         <w:t>ID 2B</w:t>
       </w:r>
     </w:p>
@@ -3210,10 +3211,10 @@
         <w:tblLook w:val="04A0" w:firstRow="1" w:lastRow="0" w:firstColumn="1" w:lastColumn="0" w:noHBand="0" w:noVBand="1"/>
       </w:tblPr>
       <w:tblGrid>
-        <w:gridCol w:w="846"/>
-        <w:gridCol w:w="4961"/>
-        <w:gridCol w:w="1276"/>
-        <w:gridCol w:w="1410"/>
+        <w:gridCol w:w="836"/>
+        <w:gridCol w:w="4860"/>
+        <w:gridCol w:w="1401"/>
+        <w:gridCol w:w="1396"/>
       </w:tblGrid>
       <w:tr>
         <w:tc>
@@ -3335,7 +3336,7 @@
               <w:ind w:left="0"/>
             </w:pPr>
             <w:r>
-              <w:t>Majeur</w:t>
+              <w:t>Sérieuse</w:t>
             </w:r>
           </w:p>
         </w:tc>
@@ -3350,7 +3351,7 @@
               <w:ind w:left="0"/>
             </w:pPr>
             <w:r>
-              <w:t>Haut</w:t>
+              <w:t>Haute</w:t>
             </w:r>
           </w:p>
         </w:tc>
@@ -3397,7 +3398,7 @@
               <w:ind w:left="0"/>
             </w:pPr>
             <w:r>
-              <w:t>Critique</w:t>
+              <w:t>Bloquante</w:t>
             </w:r>
           </w:p>
         </w:tc>
@@ -3412,7 +3413,7 @@
               <w:ind w:left="0"/>
             </w:pPr>
             <w:r>
-              <w:t>Haut</w:t>
+              <w:t>Haute</w:t>
             </w:r>
           </w:p>
         </w:tc>
@@ -3459,7 +3460,7 @@
               <w:ind w:left="0"/>
             </w:pPr>
             <w:r>
-              <w:t>Majeur</w:t>
+              <w:t>Sérieuse</w:t>
             </w:r>
           </w:p>
         </w:tc>
@@ -3474,7 +3475,7 @@
               <w:ind w:left="0"/>
             </w:pPr>
             <w:r>
-              <w:t>Moyen</w:t>
+              <w:t>Moyenne</w:t>
             </w:r>
           </w:p>
         </w:tc>
@@ -3506,10 +3507,7 @@
               <w:ind w:left="0"/>
             </w:pPr>
             <w:r>
-              <w:t xml:space="preserve">Description extrêmement longue → crash </w:t>
-            </w:r>
-            <w:r>
-              <w:t>de l’application</w:t>
+              <w:t>Description extrêmement longue → crash de l’application</w:t>
             </w:r>
           </w:p>
         </w:tc>
@@ -3524,7 +3522,7 @@
               <w:ind w:left="0"/>
             </w:pPr>
             <w:r>
-              <w:t>Critique</w:t>
+              <w:t>Bloquante</w:t>
             </w:r>
           </w:p>
         </w:tc>
@@ -3539,7 +3537,7 @@
               <w:ind w:left="0"/>
             </w:pPr>
             <w:r>
-              <w:t>Haut</w:t>
+              <w:t>Haute</w:t>
             </w:r>
           </w:p>
         </w:tc>
@@ -3586,7 +3584,7 @@
               <w:ind w:left="0"/>
             </w:pPr>
             <w:r>
-              <w:t>Mineur</w:t>
+              <w:t>Mineure</w:t>
             </w:r>
           </w:p>
         </w:tc>
@@ -3601,7 +3599,7 @@
               <w:ind w:left="0"/>
             </w:pPr>
             <w:r>
-              <w:t>Bas</w:t>
+              <w:t>Basse</w:t>
             </w:r>
           </w:p>
         </w:tc>
@@ -3648,7 +3646,7 @@
               <w:ind w:left="0"/>
             </w:pPr>
             <w:r>
-              <w:t>Majeur</w:t>
+              <w:t>Sérieuse</w:t>
             </w:r>
           </w:p>
         </w:tc>
@@ -3663,7 +3661,7 @@
               <w:ind w:left="0"/>
             </w:pPr>
             <w:r>
-              <w:t>Moyen</w:t>
+              <w:t>Moyenne</w:t>
             </w:r>
           </w:p>
         </w:tc>
@@ -3710,7 +3708,7 @@
               <w:ind w:left="0"/>
             </w:pPr>
             <w:r>
-              <w:t>Mineur</w:t>
+              <w:t>Cosmétique</w:t>
             </w:r>
           </w:p>
         </w:tc>
@@ -3725,7 +3723,7 @@
               <w:ind w:left="0"/>
             </w:pPr>
             <w:r>
-              <w:t>Bas</w:t>
+              <w:t>Basse</w:t>
             </w:r>
           </w:p>
         </w:tc>
@@ -3780,7 +3778,7 @@
               <w:ind w:left="0"/>
             </w:pPr>
             <w:r>
-              <w:t>Majeur</w:t>
+              <w:t>Sérieuse</w:t>
             </w:r>
           </w:p>
         </w:tc>
@@ -3795,7 +3793,7 @@
               <w:ind w:left="0"/>
             </w:pPr>
             <w:r>
-              <w:t>Moyen</w:t>
+              <w:t>Moyenne</w:t>
             </w:r>
           </w:p>
         </w:tc>
@@ -3847,7 +3845,7 @@
               <w:ind w:left="0"/>
             </w:pPr>
             <w:r>
-              <w:t>Mineur</w:t>
+              <w:t>Cosmétique</w:t>
             </w:r>
           </w:p>
         </w:tc>
@@ -3862,7 +3860,7 @@
               <w:ind w:left="0"/>
             </w:pPr>
             <w:r>
-              <w:t>Bas</w:t>
+              <w:t>Basse</w:t>
             </w:r>
           </w:p>
         </w:tc>
@@ -3909,7 +3907,7 @@
               <w:ind w:left="0"/>
             </w:pPr>
             <w:r>
-              <w:t>Critique</w:t>
+              <w:t>Bloquante</w:t>
             </w:r>
           </w:p>
         </w:tc>
@@ -3924,7 +3922,7 @@
               <w:ind w:left="0"/>
             </w:pPr>
             <w:r>
-              <w:t>Haut</w:t>
+              <w:t>Haute</w:t>
             </w:r>
           </w:p>
         </w:tc>
@@ -3976,7 +3974,7 @@
               <w:ind w:left="0"/>
             </w:pPr>
             <w:r>
-              <w:t>Majeur</w:t>
+              <w:t>Sérieuse</w:t>
             </w:r>
           </w:p>
         </w:tc>
@@ -3991,7 +3989,7 @@
               <w:ind w:left="0"/>
             </w:pPr>
             <w:r>
-              <w:t>Moyen</w:t>
+              <w:t>Moyenne</w:t>
             </w:r>
           </w:p>
         </w:tc>
@@ -4047,7 +4045,7 @@
               <w:ind w:left="0"/>
             </w:pPr>
             <w:r>
-              <w:t>Mineur</w:t>
+              <w:t>Mineure</w:t>
             </w:r>
           </w:p>
         </w:tc>
@@ -4062,7 +4060,7 @@
               <w:ind w:left="0"/>
             </w:pPr>
             <w:r>
-              <w:t>Moyen</w:t>
+              <w:t>Moyenne</w:t>
             </w:r>
           </w:p>
         </w:tc>
@@ -4109,7 +4107,7 @@
               <w:ind w:left="0"/>
             </w:pPr>
             <w:r>
-              <w:t>Mineur</w:t>
+              <w:t>Mineure</w:t>
             </w:r>
           </w:p>
         </w:tc>
@@ -4124,7 +4122,7 @@
               <w:ind w:left="0"/>
             </w:pPr>
             <w:r>
-              <w:t>Bas</w:t>
+              <w:t>Basse</w:t>
             </w:r>
           </w:p>
         </w:tc>
@@ -4171,7 +4169,7 @@
               <w:ind w:left="0"/>
             </w:pPr>
             <w:r>
-              <w:t>Mineur</w:t>
+              <w:t>Mineure</w:t>
             </w:r>
           </w:p>
         </w:tc>
@@ -4186,7 +4184,7 @@
               <w:ind w:left="0"/>
             </w:pPr>
             <w:r>
-              <w:t>Bas</w:t>
+              <w:t>Basse</w:t>
             </w:r>
           </w:p>
         </w:tc>
@@ -4233,7 +4231,7 @@
               <w:ind w:left="0"/>
             </w:pPr>
             <w:r>
-              <w:t>Critique</w:t>
+              <w:t>Bloquante</w:t>
             </w:r>
           </w:p>
         </w:tc>
@@ -4248,7 +4246,7 @@
               <w:ind w:left="0"/>
             </w:pPr>
             <w:r>
-              <w:t>Haut</w:t>
+              <w:t>Haute</w:t>
             </w:r>
           </w:p>
         </w:tc>
@@ -4303,7 +4301,7 @@
               <w:ind w:left="0"/>
             </w:pPr>
             <w:r>
-              <w:t>Majeur</w:t>
+              <w:t>Sérieuse</w:t>
             </w:r>
           </w:p>
         </w:tc>
@@ -4318,7 +4316,7 @@
               <w:ind w:left="0"/>
             </w:pPr>
             <w:r>
-              <w:t>Moyen</w:t>
+              <w:t>Moyenne</w:t>
             </w:r>
           </w:p>
         </w:tc>
@@ -10117,16 +10115,7 @@
               <w:spacing w:after="200" w:line="276" w:lineRule="auto"/>
             </w:pPr>
             <w:r>
-              <w:t>M</w:t>
-            </w:r>
-            <w:r>
-              <w:t>ot de passe</w:t>
-            </w:r>
-            <w:r>
-              <w:t xml:space="preserve"> </w:t>
-            </w:r>
-            <w:r>
-              <w:t>incorrect</w:t>
+              <w:t>Mot de passe incorrect</w:t>
             </w:r>
           </w:p>
         </w:tc>
@@ -13022,7 +13011,7 @@
               <w:noProof/>
               <w:szCs w:val="16"/>
             </w:rPr>
-            <w:t>24.11.2025 11:27</w:t>
+            <w:t>27.11.2025 14:18</w:t>
           </w:r>
           <w:r>
             <w:rPr>
@@ -13234,7 +13223,7 @@
         <v:path o:extrusionok="f" gradientshapeok="t" o:connecttype="rect"/>
         <o:lock v:ext="edit" aspectratio="t"/>
       </v:shapetype>
-      <v:shape id="_x0000_i1036" type="#_x0000_t75" style="width:12.75pt;height:12.75pt" o:bullet="t">
+      <v:shape id="_x0000_i1036" type="#_x0000_t75" style="width:12.5pt;height:12.5pt" o:bullet="t">
         <v:imagedata r:id="rId1" o:title="BD10263_"/>
       </v:shape>
     </w:pict>
@@ -22851,15 +22840,6 @@
 </file>
 
 <file path=customXml/item1.xml><?xml version="1.0" encoding="utf-8"?>
-<?mso-contentType ?>
-<FormTemplates xmlns="http://schemas.microsoft.com/sharepoint/v3/contenttype/forms">
-  <Display>DocumentLibraryForm</Display>
-  <Edit>DocumentLibraryForm</Edit>
-  <New>DocumentLibraryForm</New>
-</FormTemplates>
-</file>
-
-<file path=customXml/item2.xml><?xml version="1.0" encoding="utf-8"?>
 <ct:contentTypeSchema xmlns:ct="http://schemas.microsoft.com/office/2006/metadata/contentType" xmlns:ma="http://schemas.microsoft.com/office/2006/metadata/properties/metaAttributes" ct:_="" ma:_="" ma:contentTypeName="Document" ma:contentTypeID="0x010100FBB99F57F4D89D439F52EDCD0CED316B" ma:contentTypeVersion="7" ma:contentTypeDescription="Crée un document." ma:contentTypeScope="" ma:versionID="7f146099027e1b74c82fbe61e090590b">
   <xsd:schema xmlns:xsd="http://www.w3.org/2001/XMLSchema" xmlns:xs="http://www.w3.org/2001/XMLSchema" xmlns:p="http://schemas.microsoft.com/office/2006/metadata/properties" xmlns:ns2="6b19550a-bdc3-4796-8096-c6911560d534" targetNamespace="http://schemas.microsoft.com/office/2006/metadata/properties" ma:root="true" ma:fieldsID="7044bf5f632aa66a3f32a70d04b92caa" ns2:_="">
     <xsd:import namespace="6b19550a-bdc3-4796-8096-c6911560d534"/>
@@ -23021,25 +23001,26 @@
 </ct:contentTypeSchema>
 </file>
 
+<file path=customXml/item2.xml><?xml version="1.0" encoding="utf-8"?>
+<?mso-contentType ?>
+<FormTemplates xmlns="http://schemas.microsoft.com/sharepoint/v3/contenttype/forms">
+  <Display>DocumentLibraryForm</Display>
+  <Edit>DocumentLibraryForm</Edit>
+  <New>DocumentLibraryForm</New>
+</FormTemplates>
+</file>
+
 <file path=customXml/item3.xml><?xml version="1.0" encoding="utf-8"?>
+<b:Sources xmlns:b="http://schemas.openxmlformats.org/officeDocument/2006/bibliography" xmlns="http://schemas.openxmlformats.org/officeDocument/2006/bibliography" SelectedStyle="\APA.XSL" StyleName="APA"/>
+</file>
+
+<file path=customXml/item4.xml><?xml version="1.0" encoding="utf-8"?>
 <p:properties xmlns:p="http://schemas.microsoft.com/office/2006/metadata/properties" xmlns:xsi="http://www.w3.org/2001/XMLSchema-instance" xmlns:pc="http://schemas.microsoft.com/office/infopath/2007/PartnerControls">
   <documentManagement/>
 </p:properties>
 </file>
 
-<file path=customXml/item4.xml><?xml version="1.0" encoding="utf-8"?>
-<b:Sources xmlns:b="http://schemas.openxmlformats.org/officeDocument/2006/bibliography" xmlns="http://schemas.openxmlformats.org/officeDocument/2006/bibliography" SelectedStyle="\APA.XSL" StyleName="APA"/>
-</file>
-
 <file path=customXml/itemProps1.xml><?xml version="1.0" encoding="utf-8"?>
-<ds:datastoreItem xmlns:ds="http://schemas.openxmlformats.org/officeDocument/2006/customXml" ds:itemID="{6C3F7A66-EDE3-46FD-83EB-3C265E5D2669}">
-  <ds:schemaRefs>
-    <ds:schemaRef ds:uri="http://schemas.microsoft.com/sharepoint/v3/contenttype/forms"/>
-  </ds:schemaRefs>
-</ds:datastoreItem>
-</file>
-
-<file path=customXml/itemProps2.xml><?xml version="1.0" encoding="utf-8"?>
 <ds:datastoreItem xmlns:ds="http://schemas.openxmlformats.org/officeDocument/2006/customXml" ds:itemID="{75ED066B-A5C4-4F00-9682-79C6BF6A6E3B}">
   <ds:schemaRefs>
     <ds:schemaRef ds:uri="http://schemas.microsoft.com/office/2006/metadata/contentType"/>
@@ -23057,19 +23038,27 @@
 </ds:datastoreItem>
 </file>
 
+<file path=customXml/itemProps2.xml><?xml version="1.0" encoding="utf-8"?>
+<ds:datastoreItem xmlns:ds="http://schemas.openxmlformats.org/officeDocument/2006/customXml" ds:itemID="{6C3F7A66-EDE3-46FD-83EB-3C265E5D2669}">
+  <ds:schemaRefs>
+    <ds:schemaRef ds:uri="http://schemas.microsoft.com/sharepoint/v3/contenttype/forms"/>
+  </ds:schemaRefs>
+</ds:datastoreItem>
+</file>
+
 <file path=customXml/itemProps3.xml><?xml version="1.0" encoding="utf-8"?>
+<ds:datastoreItem xmlns:ds="http://schemas.openxmlformats.org/officeDocument/2006/customXml" ds:itemID="{C8C35155-3E6A-4058-B6E4-303717845E3B}">
+  <ds:schemaRefs>
+    <ds:schemaRef ds:uri="http://schemas.openxmlformats.org/officeDocument/2006/bibliography"/>
+  </ds:schemaRefs>
+</ds:datastoreItem>
+</file>
+
+<file path=customXml/itemProps4.xml><?xml version="1.0" encoding="utf-8"?>
 <ds:datastoreItem xmlns:ds="http://schemas.openxmlformats.org/officeDocument/2006/customXml" ds:itemID="{2319CDB8-A2CD-412D-8359-13E6B4DF1FF4}">
   <ds:schemaRefs>
     <ds:schemaRef ds:uri="http://schemas.microsoft.com/office/2006/metadata/properties"/>
     <ds:schemaRef ds:uri="http://schemas.microsoft.com/office/infopath/2007/PartnerControls"/>
   </ds:schemaRefs>
 </ds:datastoreItem>
-</file>
-
-<file path=customXml/itemProps4.xml><?xml version="1.0" encoding="utf-8"?>
-<ds:datastoreItem xmlns:ds="http://schemas.openxmlformats.org/officeDocument/2006/customXml" ds:itemID="{C8C35155-3E6A-4058-B6E4-303717845E3B}">
-  <ds:schemaRefs>
-    <ds:schemaRef ds:uri="http://schemas.openxmlformats.org/officeDocument/2006/bibliography"/>
-  </ds:schemaRefs>
-</ds:datastoreItem>
 </file>
</xml_diff>

<commit_message>
doc(rapport plan de test)
</commit_message>
<xml_diff>
--- a/Doc/cicd-todo-app_Rapport.docx
+++ b/Doc/cicd-todo-app_Rapport.docx
@@ -99,65 +99,46 @@
         <w:rPr>
           <w:sz w:val="24"/>
           <w:szCs w:val="24"/>
+          <w:lang w:val="en-US"/>
         </w:rPr>
       </w:pPr>
       <w:r>
         <w:rPr>
           <w:sz w:val="24"/>
           <w:szCs w:val="24"/>
-        </w:rPr>
-        <w:t xml:space="preserve">Mathieu Bamert, </w:t>
-      </w:r>
-      <w:proofErr w:type="spellStart"/>
+          <w:lang w:val="en-US"/>
+        </w:rPr>
+        <w:t>Mathieu Bamert, Yosef Nademo</w:t>
+      </w:r>
       <w:r>
         <w:rPr>
           <w:sz w:val="24"/>
           <w:szCs w:val="24"/>
-        </w:rPr>
-        <w:t>Yosef</w:t>
-      </w:r>
-      <w:proofErr w:type="spellEnd"/>
+          <w:lang w:val="en-US"/>
+        </w:rPr>
+        <w:t xml:space="preserve"> – C</w:t>
+      </w:r>
       <w:r>
         <w:rPr>
           <w:sz w:val="24"/>
           <w:szCs w:val="24"/>
-        </w:rPr>
-        <w:t xml:space="preserve"> </w:t>
-      </w:r>
-      <w:proofErr w:type="spellStart"/>
+          <w:lang w:val="en-US"/>
+        </w:rPr>
+        <w:t xml:space="preserve">ID </w:t>
+      </w:r>
       <w:r>
         <w:rPr>
           <w:sz w:val="24"/>
           <w:szCs w:val="24"/>
-        </w:rPr>
-        <w:t>Nademo</w:t>
-      </w:r>
-      <w:proofErr w:type="spellEnd"/>
+          <w:lang w:val="en-US"/>
+        </w:rPr>
+        <w:t>3</w:t>
+      </w:r>
       <w:r>
         <w:rPr>
           <w:sz w:val="24"/>
           <w:szCs w:val="24"/>
-        </w:rPr>
-        <w:t xml:space="preserve"> – C</w:t>
-      </w:r>
-      <w:r>
-        <w:rPr>
-          <w:sz w:val="24"/>
-          <w:szCs w:val="24"/>
-        </w:rPr>
-        <w:t xml:space="preserve">ID </w:t>
-      </w:r>
-      <w:r>
-        <w:rPr>
-          <w:sz w:val="24"/>
-          <w:szCs w:val="24"/>
-        </w:rPr>
-        <w:t>3</w:t>
-      </w:r>
-      <w:r>
-        <w:rPr>
-          <w:sz w:val="24"/>
-          <w:szCs w:val="24"/>
+          <w:lang w:val="en-US"/>
         </w:rPr>
         <w:t>B</w:t>
       </w:r>
@@ -4708,15 +4689,7 @@
               <w:ind w:left="0"/>
             </w:pPr>
             <w:r>
-              <w:t xml:space="preserve">Message d'erreur </w:t>
-            </w:r>
-            <w:proofErr w:type="gramStart"/>
-            <w:r>
-              <w:t>email</w:t>
-            </w:r>
-            <w:proofErr w:type="gramEnd"/>
-            <w:r>
-              <w:t xml:space="preserve"> déjà utilisé non clair</w:t>
+              <w:t>Message d'erreur email déjà utilisé non clair</w:t>
             </w:r>
           </w:p>
         </w:tc>
@@ -4907,13 +4880,8 @@
               <w:ind w:left="0"/>
             </w:pPr>
             <w:r>
-              <w:t xml:space="preserve">Erreur affichée même sans écrire un </w:t>
-            </w:r>
-            <w:proofErr w:type="gramStart"/>
-            <w:r>
-              <w:t>email</w:t>
-            </w:r>
-            <w:proofErr w:type="gramEnd"/>
+              <w:t>Erreur affichée même sans écrire un email</w:t>
+            </w:r>
           </w:p>
         </w:tc>
         <w:tc>
@@ -5548,21 +5516,7 @@
         <w:rPr>
           <w:rFonts w:cstheme="majorHAnsi"/>
         </w:rPr>
-        <w:t xml:space="preserve"> : modification </w:t>
-      </w:r>
-      <w:proofErr w:type="gramStart"/>
-      <w:r>
-        <w:rPr>
-          <w:rFonts w:cstheme="majorHAnsi"/>
-        </w:rPr>
-        <w:t>email</w:t>
-      </w:r>
-      <w:proofErr w:type="gramEnd"/>
-      <w:r>
-        <w:rPr>
-          <w:rFonts w:cstheme="majorHAnsi"/>
-        </w:rPr>
-        <w:t xml:space="preserve">, </w:t>
+        <w:t xml:space="preserve"> : modification email, </w:t>
       </w:r>
       <w:proofErr w:type="spellStart"/>
       <w:r>
@@ -5663,32 +5617,14 @@
           <w:bCs/>
           <w:lang w:val="en-US"/>
         </w:rPr>
-        <w:t xml:space="preserve">API REST </w:t>
-      </w:r>
-      <w:proofErr w:type="gramStart"/>
-      <w:r>
-        <w:rPr>
-          <w:rFonts w:cstheme="majorHAnsi"/>
-          <w:b/>
-          <w:bCs/>
-          <w:lang w:val="en-US"/>
-        </w:rPr>
-        <w:t>Backend</w:t>
+        <w:t>API REST Backend</w:t>
       </w:r>
       <w:r>
         <w:rPr>
           <w:rFonts w:cstheme="majorHAnsi"/>
           <w:lang w:val="en-US"/>
         </w:rPr>
-        <w:t xml:space="preserve"> :</w:t>
-      </w:r>
-      <w:proofErr w:type="gramEnd"/>
-      <w:r>
-        <w:rPr>
-          <w:rFonts w:cstheme="majorHAnsi"/>
-          <w:lang w:val="en-US"/>
-        </w:rPr>
-        <w:t xml:space="preserve"> /auth, /users, /</w:t>
+        <w:t xml:space="preserve"> : /auth, /users, /</w:t>
       </w:r>
       <w:proofErr w:type="spellStart"/>
       <w:r>
@@ -5830,19 +5766,11 @@
           <w:rFonts w:cstheme="majorHAnsi"/>
         </w:rPr>
       </w:pPr>
-      <w:proofErr w:type="gramStart"/>
       <w:r>
         <w:rPr>
           <w:rFonts w:cstheme="majorHAnsi"/>
         </w:rPr>
-        <w:t>notifications</w:t>
-      </w:r>
-      <w:proofErr w:type="gramEnd"/>
-      <w:r>
-        <w:rPr>
-          <w:rFonts w:cstheme="majorHAnsi"/>
-        </w:rPr>
-        <w:t xml:space="preserve"> push</w:t>
+        <w:t>notifications push</w:t>
       </w:r>
     </w:p>
     <w:p>
@@ -5857,19 +5785,11 @@
           <w:rFonts w:cstheme="majorHAnsi"/>
         </w:rPr>
       </w:pPr>
-      <w:proofErr w:type="gramStart"/>
       <w:r>
         <w:rPr>
           <w:rFonts w:cstheme="majorHAnsi"/>
         </w:rPr>
-        <w:t>partage</w:t>
-      </w:r>
-      <w:proofErr w:type="gramEnd"/>
-      <w:r>
-        <w:rPr>
-          <w:rFonts w:cstheme="majorHAnsi"/>
-        </w:rPr>
-        <w:t xml:space="preserve"> de listes entre utilisateurs</w:t>
+        <w:t>partage de listes entre utilisateurs</w:t>
       </w:r>
     </w:p>
     <w:p>
@@ -5884,19 +5804,11 @@
           <w:rFonts w:cstheme="majorHAnsi"/>
         </w:rPr>
       </w:pPr>
-      <w:proofErr w:type="gramStart"/>
       <w:r>
         <w:rPr>
           <w:rFonts w:cstheme="majorHAnsi"/>
         </w:rPr>
-        <w:t>système</w:t>
-      </w:r>
-      <w:proofErr w:type="gramEnd"/>
-      <w:r>
-        <w:rPr>
-          <w:rFonts w:cstheme="majorHAnsi"/>
-        </w:rPr>
-        <w:t xml:space="preserve"> d’archivage avancé</w:t>
+        <w:t>système d’archivage avancé</w:t>
       </w:r>
     </w:p>
     <w:p>
@@ -6222,13 +6134,8 @@
         <w:t>Objectif : tester l’expérience utilisateur réelle, du frontend au backend</w:t>
       </w:r>
       <w:r>
-        <w:t xml:space="preserve"> dans </w:t>
-      </w:r>
-      <w:proofErr w:type="gramStart"/>
-      <w:r>
-        <w:t>différents environnement</w:t>
-      </w:r>
-      <w:proofErr w:type="gramEnd"/>
+        <w:t xml:space="preserve"> dans différents environnement</w:t>
+      </w:r>
       <w:r>
         <w:t>.</w:t>
       </w:r>
@@ -7014,15 +6921,31 @@
                 <w:lang w:val="fr-CH"/>
               </w:rPr>
             </w:pPr>
-            <w:hyperlink r:id="rId13" w:history="1">
-              <w:r>
-                <w:rPr>
-                  <w:rStyle w:val="Lienhypertexte"/>
-                  <w:lang w:val="fr-CH"/>
-                </w:rPr>
-                <w:t>https://staging.todo-app.etml.ch</w:t>
-              </w:r>
-            </w:hyperlink>
+            <w:r>
+              <w:fldChar w:fldCharType="begin"/>
+            </w:r>
+            <w:r>
+              <w:rPr>
+                <w:lang w:val="fr-CH"/>
+              </w:rPr>
+              <w:instrText>HYPERLINK "https://staging.todo-app.etml.ch"</w:instrText>
+            </w:r>
+            <w:r>
+              <w:fldChar w:fldCharType="separate"/>
+            </w:r>
+            <w:r>
+              <w:rPr>
+                <w:rStyle w:val="Lienhypertexte"/>
+                <w:lang w:val="fr-CH"/>
+              </w:rPr>
+              <w:t>https://staging.todo-app.etml.ch</w:t>
+            </w:r>
+            <w:r>
+              <w:rPr>
+                <w:rStyle w:val="Lienhypertexte"/>
+              </w:rPr>
+              <w:fldChar w:fldCharType="end"/>
+            </w:r>
             <w:r>
               <w:rPr>
                 <w:lang w:val="fr-CH"/>
@@ -7132,27 +7055,13 @@
               <w:rPr>
                 <w:rFonts w:cstheme="majorHAnsi"/>
               </w:rPr>
-              <w:t>(64-bit</w:t>
-            </w:r>
-            <w:proofErr w:type="gramStart"/>
+              <w:t>(64-bit)</w:t>
+            </w:r>
             <w:r>
               <w:rPr>
                 <w:rFonts w:cstheme="majorHAnsi"/>
               </w:rPr>
-              <w:t>)</w:t>
-            </w:r>
-            <w:r>
-              <w:rPr>
-                <w:rFonts w:cstheme="majorHAnsi"/>
-              </w:rPr>
-              <w:t>,  Firefox</w:t>
-            </w:r>
-            <w:proofErr w:type="gramEnd"/>
-            <w:r>
-              <w:rPr>
-                <w:rFonts w:cstheme="majorHAnsi"/>
-              </w:rPr>
-              <w:t xml:space="preserve"> v</w:t>
+              <w:t>,  Firefox v</w:t>
             </w:r>
             <w:r>
               <w:t xml:space="preserve"> </w:t>
@@ -7324,7 +7233,6 @@
               </w:rPr>
             </w:pPr>
             <w:proofErr w:type="spellStart"/>
-            <w:proofErr w:type="gramStart"/>
             <w:r>
               <w:rPr>
                 <w:rFonts w:cstheme="majorHAnsi"/>
@@ -7333,7 +7241,6 @@
               <w:t>vant</w:t>
             </w:r>
             <w:proofErr w:type="spellEnd"/>
-            <w:proofErr w:type="gramEnd"/>
             <w:r>
               <w:rPr>
                 <w:rFonts w:cstheme="majorHAnsi"/>
@@ -8954,7 +8861,6 @@
         <w:t xml:space="preserve"> + </w:t>
       </w:r>
       <w:proofErr w:type="spellStart"/>
-      <w:proofErr w:type="gramStart"/>
       <w:r>
         <w:rPr>
           <w:b/>
@@ -8975,15 +8881,7 @@
           <w:b/>
           <w:bCs/>
         </w:rPr>
-        <w:t>[</w:t>
-      </w:r>
-      <w:proofErr w:type="gramEnd"/>
-      <w:r>
-        <w:rPr>
-          <w:b/>
-          <w:bCs/>
-        </w:rPr>
-        <w:t>backend]</w:t>
+        <w:t>[backend]</w:t>
       </w:r>
     </w:p>
     <w:p>
@@ -9097,15 +8995,7 @@
         <w:spacing w:after="200" w:line="276" w:lineRule="auto"/>
       </w:pPr>
       <w:r>
-        <w:t xml:space="preserve">Page Profil (nom, </w:t>
-      </w:r>
-      <w:proofErr w:type="gramStart"/>
-      <w:r>
-        <w:t>email</w:t>
-      </w:r>
-      <w:proofErr w:type="gramEnd"/>
-      <w:r>
-        <w:t>, mot de passe, adresse, NPA, ville)</w:t>
+        <w:t>Page Profil (nom, email, mot de passe, adresse, NPA, ville)</w:t>
       </w:r>
     </w:p>
     <w:p>
@@ -9176,15 +9066,7 @@
         <w:t xml:space="preserve">Format </w:t>
       </w:r>
       <w:r>
-        <w:t xml:space="preserve">: </w:t>
-      </w:r>
-      <w:proofErr w:type="gramStart"/>
-      <w:r>
-        <w:t>email</w:t>
-      </w:r>
-      <w:proofErr w:type="gramEnd"/>
-      <w:r>
-        <w:t xml:space="preserve"> valide, NPA uniquement numérique, date valide</w:t>
+        <w:t>: email valide, NPA uniquement numérique, date valide</w:t>
       </w:r>
       <w:r>
         <w:t> </w:t>
@@ -9432,7 +9314,14 @@
           <w:b/>
           <w:bCs/>
         </w:rPr>
-        <w:t>Backend : Node.js v18</w:t>
+        <w:t>Backend : Node.js v</w:t>
+      </w:r>
+      <w:r>
+        <w:rPr>
+          <w:b/>
+          <w:bCs/>
+        </w:rPr>
+        <w:t>20</w:t>
       </w:r>
     </w:p>
     <w:p>
@@ -13770,8 +13659,8 @@
       </w:pPr>
     </w:p>
     <w:sectPr>
-      <w:headerReference w:type="default" r:id="rId14"/>
-      <w:footerReference w:type="default" r:id="rId15"/>
+      <w:headerReference w:type="default" r:id="rId13"/>
+      <w:footerReference w:type="default" r:id="rId14"/>
       <w:pgSz w:w="11906" w:h="16838" w:code="9"/>
       <w:pgMar w:top="1418" w:right="1418" w:bottom="1418" w:left="1418" w:header="709" w:footer="709" w:gutter="0"/>
       <w:cols w:space="708"/>
@@ -13853,37 +13742,12 @@
             </w:rPr>
             <w:t xml:space="preserve"> </w:t>
           </w:r>
-          <w:proofErr w:type="spellStart"/>
           <w:r>
             <w:rPr>
               <w:rFonts w:cs="Arial"/>
               <w:szCs w:val="16"/>
             </w:rPr>
-            <w:t>Yosef</w:t>
-          </w:r>
-          <w:proofErr w:type="spellEnd"/>
-          <w:r>
-            <w:rPr>
-              <w:rFonts w:cs="Arial"/>
-              <w:szCs w:val="16"/>
-            </w:rPr>
-            <w:t xml:space="preserve"> </w:t>
-          </w:r>
-          <w:proofErr w:type="spellStart"/>
-          <w:r>
-            <w:rPr>
-              <w:rFonts w:cs="Arial"/>
-              <w:szCs w:val="16"/>
-            </w:rPr>
-            <w:t>Nademo</w:t>
-          </w:r>
-          <w:proofErr w:type="spellEnd"/>
-          <w:r>
-            <w:rPr>
-              <w:rFonts w:cs="Arial"/>
-              <w:szCs w:val="16"/>
-            </w:rPr>
-            <w:t xml:space="preserve"> et </w:t>
+            <w:t xml:space="preserve">Yosef Nademo et </w:t>
           </w:r>
           <w:fldSimple w:instr=" AUTHOR   \* MERGEFORMAT ">
             <w:r>
@@ -14378,7 +14242,7 @@
         <v:path o:extrusionok="f" gradientshapeok="t" o:connecttype="rect"/>
         <o:lock v:ext="edit" aspectratio="t"/>
       </v:shapetype>
-      <v:shape id="_x0000_i1032" type="#_x0000_t75" style="width:11.25pt;height:11.25pt" o:bullet="t">
+      <v:shape id="_x0000_i1029" type="#_x0000_t75" style="width:11.25pt;height:11.25pt" o:bullet="t">
         <v:imagedata r:id="rId1" o:title="BD10263_"/>
       </v:shape>
     </w:pict>
@@ -20641,6 +20505,25 @@
 </file>
 
 <file path=customXml/item1.xml><?xml version="1.0" encoding="utf-8"?>
+<p:properties xmlns:p="http://schemas.microsoft.com/office/2006/metadata/properties" xmlns:xsi="http://www.w3.org/2001/XMLSchema-instance" xmlns:pc="http://schemas.microsoft.com/office/infopath/2007/PartnerControls">
+  <documentManagement/>
+</p:properties>
+</file>
+
+<file path=customXml/item2.xml><?xml version="1.0" encoding="utf-8"?>
+<b:Sources xmlns:b="http://schemas.openxmlformats.org/officeDocument/2006/bibliography" xmlns="http://schemas.openxmlformats.org/officeDocument/2006/bibliography" SelectedStyle="\APA.XSL" StyleName="APA"/>
+</file>
+
+<file path=customXml/item3.xml><?xml version="1.0" encoding="utf-8"?>
+<?mso-contentType ?>
+<FormTemplates xmlns="http://schemas.microsoft.com/sharepoint/v3/contenttype/forms">
+  <Display>DocumentLibraryForm</Display>
+  <Edit>DocumentLibraryForm</Edit>
+  <New>DocumentLibraryForm</New>
+</FormTemplates>
+</file>
+
+<file path=customXml/item4.xml><?xml version="1.0" encoding="utf-8"?>
 <ct:contentTypeSchema xmlns:ct="http://schemas.microsoft.com/office/2006/metadata/contentType" xmlns:ma="http://schemas.microsoft.com/office/2006/metadata/properties/metaAttributes" ct:_="" ma:_="" ma:contentTypeName="Document" ma:contentTypeID="0x010100FBB99F57F4D89D439F52EDCD0CED316B" ma:contentTypeVersion="7" ma:contentTypeDescription="Crée un document." ma:contentTypeScope="" ma:versionID="7f146099027e1b74c82fbe61e090590b">
   <xsd:schema xmlns:xsd="http://www.w3.org/2001/XMLSchema" xmlns:xs="http://www.w3.org/2001/XMLSchema" xmlns:p="http://schemas.microsoft.com/office/2006/metadata/properties" xmlns:ns2="6b19550a-bdc3-4796-8096-c6911560d534" targetNamespace="http://schemas.microsoft.com/office/2006/metadata/properties" ma:root="true" ma:fieldsID="7044bf5f632aa66a3f32a70d04b92caa" ns2:_="">
     <xsd:import namespace="6b19550a-bdc3-4796-8096-c6911560d534"/>
@@ -20802,26 +20685,32 @@
 </ct:contentTypeSchema>
 </file>
 
-<file path=customXml/item2.xml><?xml version="1.0" encoding="utf-8"?>
-<?mso-contentType ?>
-<FormTemplates xmlns="http://schemas.microsoft.com/sharepoint/v3/contenttype/forms">
-  <Display>DocumentLibraryForm</Display>
-  <Edit>DocumentLibraryForm</Edit>
-  <New>DocumentLibraryForm</New>
-</FormTemplates>
+<file path=customXml/itemProps1.xml><?xml version="1.0" encoding="utf-8"?>
+<ds:datastoreItem xmlns:ds="http://schemas.openxmlformats.org/officeDocument/2006/customXml" ds:itemID="{2319CDB8-A2CD-412D-8359-13E6B4DF1FF4}">
+  <ds:schemaRefs>
+    <ds:schemaRef ds:uri="http://schemas.microsoft.com/office/2006/metadata/properties"/>
+    <ds:schemaRef ds:uri="http://schemas.microsoft.com/office/infopath/2007/PartnerControls"/>
+  </ds:schemaRefs>
+</ds:datastoreItem>
 </file>
 
-<file path=customXml/item3.xml><?xml version="1.0" encoding="utf-8"?>
-<b:Sources xmlns:b="http://schemas.openxmlformats.org/officeDocument/2006/bibliography" xmlns="http://schemas.openxmlformats.org/officeDocument/2006/bibliography" SelectedStyle="\APA.XSL" StyleName="APA"/>
+<file path=customXml/itemProps2.xml><?xml version="1.0" encoding="utf-8"?>
+<ds:datastoreItem xmlns:ds="http://schemas.openxmlformats.org/officeDocument/2006/customXml" ds:itemID="{C8C35155-3E6A-4058-B6E4-303717845E3B}">
+  <ds:schemaRefs>
+    <ds:schemaRef ds:uri="http://schemas.openxmlformats.org/officeDocument/2006/bibliography"/>
+  </ds:schemaRefs>
+</ds:datastoreItem>
 </file>
 
-<file path=customXml/item4.xml><?xml version="1.0" encoding="utf-8"?>
-<p:properties xmlns:p="http://schemas.microsoft.com/office/2006/metadata/properties" xmlns:xsi="http://www.w3.org/2001/XMLSchema-instance" xmlns:pc="http://schemas.microsoft.com/office/infopath/2007/PartnerControls">
-  <documentManagement/>
-</p:properties>
+<file path=customXml/itemProps3.xml><?xml version="1.0" encoding="utf-8"?>
+<ds:datastoreItem xmlns:ds="http://schemas.openxmlformats.org/officeDocument/2006/customXml" ds:itemID="{6C3F7A66-EDE3-46FD-83EB-3C265E5D2669}">
+  <ds:schemaRefs>
+    <ds:schemaRef ds:uri="http://schemas.microsoft.com/sharepoint/v3/contenttype/forms"/>
+  </ds:schemaRefs>
+</ds:datastoreItem>
 </file>
 
-<file path=customXml/itemProps1.xml><?xml version="1.0" encoding="utf-8"?>
+<file path=customXml/itemProps4.xml><?xml version="1.0" encoding="utf-8"?>
 <ds:datastoreItem xmlns:ds="http://schemas.openxmlformats.org/officeDocument/2006/customXml" ds:itemID="{75ED066B-A5C4-4F00-9682-79C6BF6A6E3B}">
   <ds:schemaRefs>
     <ds:schemaRef ds:uri="http://schemas.microsoft.com/office/2006/metadata/contentType"/>
@@ -20837,29 +20726,4 @@
     <ds:schemaRef ds:uri="http://schemas.microsoft.com/internal/obd"/>
   </ds:schemaRefs>
 </ds:datastoreItem>
-</file>
-
-<file path=customXml/itemProps2.xml><?xml version="1.0" encoding="utf-8"?>
-<ds:datastoreItem xmlns:ds="http://schemas.openxmlformats.org/officeDocument/2006/customXml" ds:itemID="{6C3F7A66-EDE3-46FD-83EB-3C265E5D2669}">
-  <ds:schemaRefs>
-    <ds:schemaRef ds:uri="http://schemas.microsoft.com/sharepoint/v3/contenttype/forms"/>
-  </ds:schemaRefs>
-</ds:datastoreItem>
-</file>
-
-<file path=customXml/itemProps3.xml><?xml version="1.0" encoding="utf-8"?>
-<ds:datastoreItem xmlns:ds="http://schemas.openxmlformats.org/officeDocument/2006/customXml" ds:itemID="{C8C35155-3E6A-4058-B6E4-303717845E3B}">
-  <ds:schemaRefs>
-    <ds:schemaRef ds:uri="http://schemas.openxmlformats.org/officeDocument/2006/bibliography"/>
-  </ds:schemaRefs>
-</ds:datastoreItem>
-</file>
-
-<file path=customXml/itemProps4.xml><?xml version="1.0" encoding="utf-8"?>
-<ds:datastoreItem xmlns:ds="http://schemas.openxmlformats.org/officeDocument/2006/customXml" ds:itemID="{2319CDB8-A2CD-412D-8359-13E6B4DF1FF4}">
-  <ds:schemaRefs>
-    <ds:schemaRef ds:uri="http://schemas.microsoft.com/office/2006/metadata/properties"/>
-    <ds:schemaRef ds:uri="http://schemas.microsoft.com/office/infopath/2007/PartnerControls"/>
-  </ds:schemaRefs>
-</ds:datastoreItem>
 </file>
</xml_diff>